<commit_message>
GeoHash test with BPC(2 method)
</commit_message>
<xml_diff>
--- a/LabReport/Lab3/Lab3Report.docx
+++ b/LabReport/Lab3/Lab3Report.docx
@@ -2206,7 +2206,7 @@
               <w:ind w:leftChars="0" w:left="0"/>
               <w:jc w:val="center"/>
               <w:rPr>
-                <w:rFonts w:ascii="Times New Roman" w:hAnsi="Times New Roman" w:cs="Times New Roman" w:hint="eastAsia"/>
+                <w:rFonts w:ascii="Times New Roman" w:hAnsi="Times New Roman" w:cs="Times New Roman"/>
                 <w:szCs w:val="24"/>
               </w:rPr>
             </w:pPr>
@@ -3834,15 +3834,15 @@
               <w:spacing w:line="240" w:lineRule="exact"/>
               <w:ind w:leftChars="0" w:hangingChars="200" w:hanging="480"/>
               <w:rPr>
-                <w:rFonts w:cs="Times New Roman"/>
-                <w:szCs w:val="24"/>
-              </w:rPr>
-            </w:pPr>
-            <w:r>
-              <w:rPr>
                 <w:rFonts w:cs="Times New Roman" w:hint="eastAsia"/>
                 <w:szCs w:val="24"/>
               </w:rPr>
+            </w:pPr>
+            <w:r>
+              <w:rPr>
+                <w:rFonts w:cs="Times New Roman" w:hint="eastAsia"/>
+                <w:szCs w:val="24"/>
+              </w:rPr>
               <w:t>P</w:t>
             </w:r>
             <w:r>
@@ -3879,80 +3879,56 @@
               <w:pStyle w:val="a3"/>
               <w:snapToGrid w:val="0"/>
               <w:spacing w:line="240" w:lineRule="exact"/>
+              <w:ind w:leftChars="0" w:hangingChars="200" w:hanging="480"/>
+              <w:rPr>
+                <w:rFonts w:cs="Times New Roman" w:hint="eastAsia"/>
+                <w:szCs w:val="24"/>
+              </w:rPr>
+            </w:pPr>
+            <w:r>
+              <w:rPr>
+                <w:rFonts w:cs="Times New Roman" w:hint="eastAsia"/>
+                <w:szCs w:val="24"/>
+              </w:rPr>
+              <w:t>P</w:t>
+            </w:r>
+            <w:r>
+              <w:rPr>
+                <w:rFonts w:cs="Times New Roman"/>
+                <w:szCs w:val="24"/>
+              </w:rPr>
+              <w:t>2</w:t>
+            </w:r>
+            <w:r>
+              <w:rPr>
+                <w:rFonts w:cs="Times New Roman" w:hint="eastAsia"/>
+                <w:szCs w:val="24"/>
+              </w:rPr>
+              <w:t>：</w:t>
+            </w:r>
+            <w:r>
+              <w:rPr>
+                <w:rFonts w:cs="Times New Roman" w:hint="eastAsia"/>
+                <w:szCs w:val="24"/>
+              </w:rPr>
+              <w:t>{</w:t>
+            </w:r>
+            <w:r>
+              <w:rPr>
+                <w:rFonts w:cs="Times New Roman"/>
+                <w:szCs w:val="24"/>
+              </w:rPr>
+              <w:t>1, 2, 3, 4, 6, 7, 9}</w:t>
+            </w:r>
+          </w:p>
+          <w:p>
+            <w:pPr>
+              <w:pStyle w:val="a3"/>
+              <w:snapToGrid w:val="0"/>
+              <w:spacing w:line="240" w:lineRule="exact"/>
               <w:ind w:leftChars="0" w:left="0"/>
               <w:rPr>
-                <w:rFonts w:cs="Times New Roman" w:hint="eastAsia"/>
-                <w:szCs w:val="24"/>
-              </w:rPr>
-            </w:pPr>
-          </w:p>
-          <w:p>
-            <w:pPr>
-              <w:pStyle w:val="a3"/>
-              <w:snapToGrid w:val="0"/>
-              <w:spacing w:line="240" w:lineRule="exact"/>
-              <w:ind w:leftChars="0" w:hangingChars="200" w:hanging="480"/>
-              <w:rPr>
-                <w:rFonts w:cs="Times New Roman"/>
-                <w:szCs w:val="24"/>
-              </w:rPr>
-            </w:pPr>
-            <w:r>
-              <w:rPr>
-                <w:rFonts w:cs="Times New Roman" w:hint="eastAsia"/>
-                <w:szCs w:val="24"/>
-              </w:rPr>
-              <w:t>P</w:t>
-            </w:r>
-            <w:r>
-              <w:rPr>
-                <w:rFonts w:cs="Times New Roman"/>
-                <w:szCs w:val="24"/>
-              </w:rPr>
-              <w:t>2</w:t>
-            </w:r>
-            <w:r>
-              <w:rPr>
-                <w:rFonts w:cs="Times New Roman" w:hint="eastAsia"/>
-                <w:szCs w:val="24"/>
-              </w:rPr>
-              <w:t>：</w:t>
-            </w:r>
-            <w:r>
-              <w:rPr>
-                <w:rFonts w:cs="Times New Roman" w:hint="eastAsia"/>
-                <w:szCs w:val="24"/>
-              </w:rPr>
-              <w:t>{</w:t>
-            </w:r>
-            <w:r>
-              <w:rPr>
-                <w:rFonts w:cs="Times New Roman"/>
-                <w:szCs w:val="24"/>
-              </w:rPr>
-              <w:t>1, 2, 3, 4, 6, 7, 9}</w:t>
-            </w:r>
-          </w:p>
-          <w:p>
-            <w:pPr>
-              <w:pStyle w:val="a3"/>
-              <w:snapToGrid w:val="0"/>
-              <w:spacing w:line="240" w:lineRule="exact"/>
-              <w:ind w:leftChars="0" w:left="0"/>
-              <w:rPr>
-                <w:rFonts w:cs="Times New Roman" w:hint="eastAsia"/>
-                <w:szCs w:val="24"/>
-              </w:rPr>
-            </w:pPr>
-          </w:p>
-          <w:p>
-            <w:pPr>
-              <w:pStyle w:val="a3"/>
-              <w:snapToGrid w:val="0"/>
-              <w:spacing w:line="240" w:lineRule="exact"/>
-              <w:ind w:leftChars="0" w:left="0"/>
-              <w:rPr>
-                <w:rFonts w:cs="Times New Roman" w:hint="eastAsia"/>
+                <w:rFonts w:cs="Times New Roman"/>
                 <w:szCs w:val="24"/>
               </w:rPr>
             </w:pPr>
@@ -4244,7 +4220,7 @@
               <w:ind w:leftChars="0" w:left="0"/>
               <w:jc w:val="center"/>
               <w:rPr>
-                <w:rFonts w:cs="Times New Roman" w:hint="eastAsia"/>
+                <w:rFonts w:cs="Times New Roman"/>
                 <w:szCs w:val="24"/>
               </w:rPr>
             </w:pPr>
@@ -4315,15 +4291,15 @@
               <w:spacing w:line="240" w:lineRule="exact"/>
               <w:ind w:leftChars="0" w:hangingChars="200" w:hanging="480"/>
               <w:rPr>
-                <w:rFonts w:cs="Times New Roman"/>
-                <w:szCs w:val="24"/>
-              </w:rPr>
-            </w:pPr>
-            <w:r>
-              <w:rPr>
                 <w:rFonts w:cs="Times New Roman" w:hint="eastAsia"/>
                 <w:szCs w:val="24"/>
               </w:rPr>
+            </w:pPr>
+            <w:r>
+              <w:rPr>
+                <w:rFonts w:cs="Times New Roman" w:hint="eastAsia"/>
+                <w:szCs w:val="24"/>
+              </w:rPr>
               <w:t>P</w:t>
             </w:r>
             <w:r>
@@ -4362,10 +4338,45 @@
               <w:spacing w:line="240" w:lineRule="exact"/>
               <w:ind w:leftChars="0" w:left="0"/>
               <w:rPr>
-                <w:rFonts w:cs="Times New Roman"/>
-                <w:szCs w:val="24"/>
-              </w:rPr>
-            </w:pPr>
+                <w:rFonts w:cs="Times New Roman" w:hint="eastAsia"/>
+                <w:szCs w:val="24"/>
+              </w:rPr>
+            </w:pPr>
+            <w:r>
+              <w:rPr>
+                <w:rFonts w:cs="Times New Roman" w:hint="eastAsia"/>
+                <w:szCs w:val="24"/>
+              </w:rPr>
+              <w:t>P</w:t>
+            </w:r>
+            <w:r>
+              <w:rPr>
+                <w:rFonts w:cs="Times New Roman"/>
+                <w:szCs w:val="24"/>
+              </w:rPr>
+              <w:t>2</w:t>
+            </w:r>
+            <w:r>
+              <w:rPr>
+                <w:rFonts w:cs="Times New Roman" w:hint="eastAsia"/>
+                <w:szCs w:val="24"/>
+              </w:rPr>
+              <w:t>：</w:t>
+            </w:r>
+            <w:r>
+              <w:rPr>
+                <w:rFonts w:cs="Times New Roman" w:hint="eastAsia"/>
+                <w:szCs w:val="24"/>
+              </w:rPr>
+              <w:t>{</w:t>
+            </w:r>
+            <w:r>
+              <w:rPr>
+                <w:rFonts w:cs="Times New Roman"/>
+                <w:szCs w:val="24"/>
+              </w:rPr>
+              <w:t>1, 2, 3, 4, 5}</w:t>
+            </w:r>
           </w:p>
           <w:p>
             <w:pPr>
@@ -4375,65 +4386,6 @@
               <w:ind w:leftChars="0" w:left="0"/>
               <w:rPr>
                 <w:rFonts w:cs="Times New Roman"/>
-                <w:szCs w:val="24"/>
-              </w:rPr>
-            </w:pPr>
-            <w:r>
-              <w:rPr>
-                <w:rFonts w:cs="Times New Roman" w:hint="eastAsia"/>
-                <w:szCs w:val="24"/>
-              </w:rPr>
-              <w:t>P</w:t>
-            </w:r>
-            <w:r>
-              <w:rPr>
-                <w:rFonts w:cs="Times New Roman"/>
-                <w:szCs w:val="24"/>
-              </w:rPr>
-              <w:t>2</w:t>
-            </w:r>
-            <w:r>
-              <w:rPr>
-                <w:rFonts w:cs="Times New Roman" w:hint="eastAsia"/>
-                <w:szCs w:val="24"/>
-              </w:rPr>
-              <w:t>：</w:t>
-            </w:r>
-            <w:r>
-              <w:rPr>
-                <w:rFonts w:cs="Times New Roman" w:hint="eastAsia"/>
-                <w:szCs w:val="24"/>
-              </w:rPr>
-              <w:t>{</w:t>
-            </w:r>
-            <w:r>
-              <w:rPr>
-                <w:rFonts w:cs="Times New Roman"/>
-                <w:szCs w:val="24"/>
-              </w:rPr>
-              <w:t>1, 2, 3, 4, 5}</w:t>
-            </w:r>
-          </w:p>
-          <w:p>
-            <w:pPr>
-              <w:pStyle w:val="a3"/>
-              <w:snapToGrid w:val="0"/>
-              <w:spacing w:line="240" w:lineRule="exact"/>
-              <w:ind w:leftChars="0" w:left="0"/>
-              <w:rPr>
-                <w:rFonts w:cs="Times New Roman"/>
-                <w:szCs w:val="24"/>
-              </w:rPr>
-            </w:pPr>
-          </w:p>
-          <w:p>
-            <w:pPr>
-              <w:pStyle w:val="a3"/>
-              <w:snapToGrid w:val="0"/>
-              <w:spacing w:line="240" w:lineRule="exact"/>
-              <w:ind w:leftChars="0" w:left="0"/>
-              <w:rPr>
-                <w:rFonts w:cs="Times New Roman" w:hint="eastAsia"/>
                 <w:szCs w:val="24"/>
               </w:rPr>
             </w:pPr>
@@ -4669,7 +4621,7 @@
                 <w:rFonts w:cs="Times New Roman"/>
                 <w:szCs w:val="24"/>
               </w:rPr>
-              <w:t>2</w:t>
+              <w:t>3</w:t>
             </w:r>
           </w:p>
         </w:tc>
@@ -4690,13 +4642,15 @@
                 <w:szCs w:val="24"/>
               </w:rPr>
             </w:pPr>
-            <w:r>
-              <w:rPr>
-                <w:rFonts w:cs="Times New Roman"/>
-                <w:szCs w:val="24"/>
-              </w:rPr>
-              <w:t>Coverage</w:t>
-            </w:r>
+            <w:proofErr w:type="spellStart"/>
+            <w:r>
+              <w:rPr>
+                <w:rFonts w:cs="Times New Roman"/>
+                <w:szCs w:val="24"/>
+              </w:rPr>
+              <w:t>GeoHash</w:t>
+            </w:r>
+            <w:proofErr w:type="spellEnd"/>
           </w:p>
         </w:tc>
         <w:tc>
@@ -4716,6 +4670,31 @@
                 <w:szCs w:val="24"/>
               </w:rPr>
             </w:pPr>
+            <w:proofErr w:type="spellStart"/>
+            <w:proofErr w:type="gramStart"/>
+            <w:r>
+              <w:rPr>
+                <w:rFonts w:cs="Times New Roman"/>
+                <w:szCs w:val="24"/>
+              </w:rPr>
+              <w:t>adjacentHash</w:t>
+            </w:r>
+            <w:proofErr w:type="spellEnd"/>
+            <w:r>
+              <w:rPr>
+                <w:rFonts w:cs="Times New Roman"/>
+                <w:szCs w:val="24"/>
+              </w:rPr>
+              <w:t>(</w:t>
+            </w:r>
+            <w:proofErr w:type="gramEnd"/>
+            <w:r>
+              <w:rPr>
+                <w:rFonts w:cs="Times New Roman"/>
+                <w:szCs w:val="24"/>
+              </w:rPr>
+              <w:t>String hash, Direction direction)</w:t>
+            </w:r>
           </w:p>
         </w:tc>
         <w:tc>
@@ -4735,6 +4714,27 @@
                 <w:szCs w:val="24"/>
               </w:rPr>
             </w:pPr>
+            <w:r>
+              <w:rPr>
+                <w:rFonts w:cs="Times New Roman" w:hint="eastAsia"/>
+                <w:szCs w:val="24"/>
+              </w:rPr>
+              <w:t>見</w:t>
+            </w:r>
+            <w:r>
+              <w:rPr>
+                <w:rFonts w:cs="Times New Roman" w:hint="eastAsia"/>
+                <w:szCs w:val="24"/>
+              </w:rPr>
+              <w:t>e</w:t>
+            </w:r>
+            <w:r>
+              <w:rPr>
+                <w:rFonts w:cs="Times New Roman"/>
+                <w:szCs w:val="24"/>
+              </w:rPr>
+              <w:t>xcel</w:t>
+            </w:r>
           </w:p>
         </w:tc>
         <w:tc>
@@ -4743,16 +4743,163 @@
           </w:tcPr>
           <w:p>
             <w:pPr>
+              <w:snapToGrid w:val="0"/>
+              <w:spacing w:line="240" w:lineRule="exact"/>
+              <w:ind w:left="480" w:hangingChars="200" w:hanging="480"/>
+              <w:rPr>
+                <w:rFonts w:cs="Times New Roman" w:hint="eastAsia"/>
+                <w:szCs w:val="24"/>
+              </w:rPr>
+            </w:pPr>
+            <w:r>
+              <w:rPr>
+                <w:rFonts w:cs="Times New Roman" w:hint="eastAsia"/>
+                <w:szCs w:val="24"/>
+              </w:rPr>
+              <w:t>P1</w:t>
+            </w:r>
+            <w:r>
+              <w:rPr>
+                <w:rFonts w:cs="Times New Roman" w:hint="eastAsia"/>
+                <w:szCs w:val="24"/>
+              </w:rPr>
+              <w:t>：</w:t>
+            </w:r>
+            <w:r>
+              <w:rPr>
+                <w:rFonts w:cs="Times New Roman" w:hint="eastAsia"/>
+                <w:szCs w:val="24"/>
+              </w:rPr>
+              <w:t>{1, 3, 5, 6, 8, 9, 10, 11}</w:t>
+            </w:r>
+          </w:p>
+          <w:p>
+            <w:pPr>
+              <w:snapToGrid w:val="0"/>
+              <w:spacing w:line="240" w:lineRule="exact"/>
+              <w:ind w:left="480" w:hangingChars="200" w:hanging="480"/>
+              <w:rPr>
+                <w:rFonts w:cs="Times New Roman" w:hint="eastAsia"/>
+                <w:szCs w:val="24"/>
+              </w:rPr>
+            </w:pPr>
+            <w:r>
+              <w:rPr>
+                <w:rFonts w:cs="Times New Roman" w:hint="eastAsia"/>
+                <w:szCs w:val="24"/>
+              </w:rPr>
+              <w:t>P2</w:t>
+            </w:r>
+            <w:r>
+              <w:rPr>
+                <w:rFonts w:cs="Times New Roman" w:hint="eastAsia"/>
+                <w:szCs w:val="24"/>
+              </w:rPr>
+              <w:t>：</w:t>
+            </w:r>
+            <w:r>
+              <w:rPr>
+                <w:rFonts w:cs="Times New Roman" w:hint="eastAsia"/>
+                <w:szCs w:val="24"/>
+              </w:rPr>
+              <w:t>{1, 3, 5, 6, 8, 9, 11}</w:t>
+            </w:r>
+          </w:p>
+          <w:p>
+            <w:pPr>
+              <w:snapToGrid w:val="0"/>
+              <w:spacing w:line="240" w:lineRule="exact"/>
+              <w:rPr>
+                <w:rFonts w:cs="Times New Roman" w:hint="eastAsia"/>
+                <w:szCs w:val="24"/>
+              </w:rPr>
+            </w:pPr>
+            <w:r>
+              <w:rPr>
+                <w:rFonts w:cs="Times New Roman" w:hint="eastAsia"/>
+                <w:szCs w:val="24"/>
+              </w:rPr>
+              <w:t>P3</w:t>
+            </w:r>
+            <w:r>
+              <w:rPr>
+                <w:rFonts w:cs="Times New Roman" w:hint="eastAsia"/>
+                <w:szCs w:val="24"/>
+              </w:rPr>
+              <w:t>：</w:t>
+            </w:r>
+            <w:r>
+              <w:rPr>
+                <w:rFonts w:cs="Times New Roman" w:hint="eastAsia"/>
+                <w:szCs w:val="24"/>
+              </w:rPr>
+              <w:t>{1, 3, 5, 6, 7}</w:t>
+            </w:r>
+          </w:p>
+          <w:p>
+            <w:pPr>
+              <w:snapToGrid w:val="0"/>
+              <w:spacing w:line="240" w:lineRule="exact"/>
+              <w:rPr>
+                <w:rFonts w:cs="Times New Roman" w:hint="eastAsia"/>
+                <w:szCs w:val="24"/>
+              </w:rPr>
+            </w:pPr>
+            <w:r>
+              <w:rPr>
+                <w:rFonts w:cs="Times New Roman" w:hint="eastAsia"/>
+                <w:szCs w:val="24"/>
+              </w:rPr>
+              <w:lastRenderedPageBreak/>
+              <w:t>P4</w:t>
+            </w:r>
+            <w:r>
+              <w:rPr>
+                <w:rFonts w:cs="Times New Roman" w:hint="eastAsia"/>
+                <w:szCs w:val="24"/>
+              </w:rPr>
+              <w:t>：</w:t>
+            </w:r>
+            <w:r>
+              <w:rPr>
+                <w:rFonts w:cs="Times New Roman" w:hint="eastAsia"/>
+                <w:szCs w:val="24"/>
+              </w:rPr>
+              <w:t>{1, 3, 4}</w:t>
+            </w:r>
+          </w:p>
+          <w:p>
+            <w:pPr>
               <w:pStyle w:val="a3"/>
               <w:snapToGrid w:val="0"/>
               <w:spacing w:line="240" w:lineRule="exact"/>
               <w:ind w:leftChars="0" w:left="0"/>
-              <w:jc w:val="center"/>
-              <w:rPr>
-                <w:rFonts w:cs="Times New Roman"/>
-                <w:szCs w:val="24"/>
-              </w:rPr>
-            </w:pPr>
+              <w:rPr>
+                <w:rFonts w:cs="Times New Roman"/>
+                <w:szCs w:val="24"/>
+              </w:rPr>
+            </w:pPr>
+            <w:r>
+              <w:rPr>
+                <w:rFonts w:cs="Times New Roman" w:hint="eastAsia"/>
+                <w:szCs w:val="24"/>
+              </w:rPr>
+              <w:t>P5</w:t>
+            </w:r>
+            <w:r>
+              <w:rPr>
+                <w:rFonts w:cs="Times New Roman" w:hint="eastAsia"/>
+                <w:szCs w:val="24"/>
+              </w:rPr>
+              <w:t>：</w:t>
+            </w:r>
+            <w:r>
+              <w:rPr>
+                <w:rFonts w:cs="Times New Roman" w:hint="eastAsia"/>
+                <w:szCs w:val="24"/>
+              </w:rPr>
+              <w:t>{1, 2}</w:t>
+            </w:r>
           </w:p>
         </w:tc>
         <w:tc>
@@ -4763,14 +4910,147 @@
           <w:p>
             <w:pPr>
               <w:pStyle w:val="a3"/>
-              <w:snapToGrid w:val="0"/>
-              <w:spacing w:line="240" w:lineRule="exact"/>
-              <w:ind w:leftChars="0" w:left="0"/>
-              <w:rPr>
-                <w:rFonts w:cs="Times New Roman"/>
-                <w:szCs w:val="24"/>
-              </w:rPr>
-            </w:pPr>
+              <w:numPr>
+                <w:ilvl w:val="0"/>
+                <w:numId w:val="10"/>
+              </w:numPr>
+              <w:snapToGrid w:val="0"/>
+              <w:spacing w:line="240" w:lineRule="exact"/>
+              <w:ind w:leftChars="0"/>
+              <w:rPr>
+                <w:rFonts w:cs="Times New Roman"/>
+                <w:szCs w:val="24"/>
+              </w:rPr>
+            </w:pPr>
+            <w:r>
+              <w:rPr>
+                <w:rFonts w:cs="Times New Roman"/>
+                <w:szCs w:val="24"/>
+              </w:rPr>
+              <w:lastRenderedPageBreak/>
+              <w:t>hash = “2b”, direction = RIGHT</w:t>
+            </w:r>
+          </w:p>
+          <w:p>
+            <w:pPr>
+              <w:pStyle w:val="a3"/>
+              <w:numPr>
+                <w:ilvl w:val="0"/>
+                <w:numId w:val="10"/>
+              </w:numPr>
+              <w:snapToGrid w:val="0"/>
+              <w:spacing w:line="240" w:lineRule="exact"/>
+              <w:ind w:leftChars="0"/>
+              <w:rPr>
+                <w:rFonts w:cs="Times New Roman"/>
+                <w:szCs w:val="24"/>
+              </w:rPr>
+            </w:pPr>
+            <w:r>
+              <w:rPr>
+                <w:rFonts w:cs="Times New Roman" w:hint="eastAsia"/>
+                <w:szCs w:val="24"/>
+              </w:rPr>
+              <w:t>h</w:t>
+            </w:r>
+            <w:r>
+              <w:rPr>
+                <w:rFonts w:cs="Times New Roman"/>
+                <w:szCs w:val="24"/>
+              </w:rPr>
+              <w:t>ash = “11”, direction = RIGHT</w:t>
+            </w:r>
+          </w:p>
+          <w:p>
+            <w:pPr>
+              <w:pStyle w:val="a3"/>
+              <w:numPr>
+                <w:ilvl w:val="0"/>
+                <w:numId w:val="10"/>
+              </w:numPr>
+              <w:snapToGrid w:val="0"/>
+              <w:spacing w:line="240" w:lineRule="exact"/>
+              <w:ind w:leftChars="0"/>
+              <w:rPr>
+                <w:rFonts w:cs="Times New Roman"/>
+                <w:szCs w:val="24"/>
+              </w:rPr>
+            </w:pPr>
+            <w:r>
+              <w:rPr>
+                <w:rFonts w:cs="Times New Roman" w:hint="eastAsia"/>
+                <w:szCs w:val="24"/>
+              </w:rPr>
+              <w:t>h</w:t>
+            </w:r>
+            <w:r>
+              <w:rPr>
+                <w:rFonts w:cs="Times New Roman"/>
+                <w:szCs w:val="24"/>
+              </w:rPr>
+              <w:t xml:space="preserve">ash = “x”, </w:t>
+            </w:r>
+            <w:r>
+              <w:rPr>
+                <w:rFonts w:cs="Times New Roman"/>
+                <w:szCs w:val="24"/>
+              </w:rPr>
+              <w:lastRenderedPageBreak/>
+              <w:t>direction = RIGHT</w:t>
+            </w:r>
+          </w:p>
+          <w:p>
+            <w:pPr>
+              <w:pStyle w:val="a3"/>
+              <w:numPr>
+                <w:ilvl w:val="0"/>
+                <w:numId w:val="10"/>
+              </w:numPr>
+              <w:snapToGrid w:val="0"/>
+              <w:spacing w:line="240" w:lineRule="exact"/>
+              <w:ind w:leftChars="0"/>
+              <w:rPr>
+                <w:rFonts w:cs="Times New Roman"/>
+                <w:szCs w:val="24"/>
+              </w:rPr>
+            </w:pPr>
+            <w:r>
+              <w:rPr>
+                <w:rFonts w:cs="Times New Roman"/>
+                <w:szCs w:val="24"/>
+              </w:rPr>
+              <w:t>hash = “”, direction = RIGHT</w:t>
+            </w:r>
+          </w:p>
+          <w:p>
+            <w:pPr>
+              <w:pStyle w:val="a3"/>
+              <w:numPr>
+                <w:ilvl w:val="0"/>
+                <w:numId w:val="10"/>
+              </w:numPr>
+              <w:snapToGrid w:val="0"/>
+              <w:spacing w:line="240" w:lineRule="exact"/>
+              <w:ind w:leftChars="0"/>
+              <w:rPr>
+                <w:rFonts w:cs="Times New Roman"/>
+                <w:szCs w:val="24"/>
+              </w:rPr>
+            </w:pPr>
+            <w:r>
+              <w:rPr>
+                <w:rFonts w:cs="Times New Roman" w:hint="eastAsia"/>
+                <w:szCs w:val="24"/>
+              </w:rPr>
+              <w:t>h</w:t>
+            </w:r>
+            <w:r>
+              <w:rPr>
+                <w:rFonts w:cs="Times New Roman"/>
+                <w:szCs w:val="24"/>
+              </w:rPr>
+              <w:t>ash = null, direction = RIGHT</w:t>
+            </w:r>
           </w:p>
         </w:tc>
         <w:tc>
@@ -4781,14 +5061,126 @@
           <w:p>
             <w:pPr>
               <w:pStyle w:val="a3"/>
-              <w:snapToGrid w:val="0"/>
-              <w:spacing w:line="240" w:lineRule="exact"/>
-              <w:ind w:leftChars="0" w:left="0"/>
-              <w:rPr>
-                <w:rFonts w:cs="Times New Roman"/>
-                <w:szCs w:val="24"/>
-              </w:rPr>
-            </w:pPr>
+              <w:numPr>
+                <w:ilvl w:val="0"/>
+                <w:numId w:val="11"/>
+              </w:numPr>
+              <w:snapToGrid w:val="0"/>
+              <w:spacing w:line="240" w:lineRule="exact"/>
+              <w:ind w:leftChars="0"/>
+              <w:rPr>
+                <w:rFonts w:cs="Times New Roman"/>
+                <w:szCs w:val="24"/>
+              </w:rPr>
+            </w:pPr>
+            <w:r>
+              <w:rPr>
+                <w:rFonts w:cs="Times New Roman"/>
+                <w:szCs w:val="24"/>
+              </w:rPr>
+              <w:lastRenderedPageBreak/>
+              <w:t>“30”</w:t>
+            </w:r>
+          </w:p>
+          <w:p>
+            <w:pPr>
+              <w:pStyle w:val="a3"/>
+              <w:numPr>
+                <w:ilvl w:val="0"/>
+                <w:numId w:val="11"/>
+              </w:numPr>
+              <w:snapToGrid w:val="0"/>
+              <w:spacing w:line="240" w:lineRule="exact"/>
+              <w:ind w:leftChars="0"/>
+              <w:rPr>
+                <w:rFonts w:cs="Times New Roman"/>
+                <w:szCs w:val="24"/>
+              </w:rPr>
+            </w:pPr>
+            <w:r>
+              <w:rPr>
+                <w:rFonts w:cs="Times New Roman"/>
+                <w:szCs w:val="24"/>
+              </w:rPr>
+              <w:t>“13”</w:t>
+            </w:r>
+          </w:p>
+          <w:p>
+            <w:pPr>
+              <w:pStyle w:val="a3"/>
+              <w:numPr>
+                <w:ilvl w:val="0"/>
+                <w:numId w:val="11"/>
+              </w:numPr>
+              <w:snapToGrid w:val="0"/>
+              <w:spacing w:line="240" w:lineRule="exact"/>
+              <w:ind w:leftChars="0"/>
+              <w:rPr>
+                <w:rFonts w:cs="Times New Roman"/>
+                <w:szCs w:val="24"/>
+              </w:rPr>
+            </w:pPr>
+            <w:r>
+              <w:rPr>
+                <w:rFonts w:cs="Times New Roman"/>
+                <w:szCs w:val="24"/>
+              </w:rPr>
+              <w:t>“8”</w:t>
+            </w:r>
+          </w:p>
+          <w:p>
+            <w:pPr>
+              <w:pStyle w:val="a3"/>
+              <w:numPr>
+                <w:ilvl w:val="0"/>
+                <w:numId w:val="11"/>
+              </w:numPr>
+              <w:snapToGrid w:val="0"/>
+              <w:spacing w:line="240" w:lineRule="exact"/>
+              <w:ind w:leftChars="0"/>
+              <w:rPr>
+                <w:rFonts w:cs="Times New Roman"/>
+                <w:szCs w:val="24"/>
+              </w:rPr>
+            </w:pPr>
+            <w:r>
+              <w:rPr>
+                <w:rFonts w:cs="Times New Roman"/>
+                <w:szCs w:val="24"/>
+              </w:rPr>
+              <w:t xml:space="preserve">Illegal argument </w:t>
+            </w:r>
+            <w:r>
+              <w:rPr>
+                <w:rFonts w:cs="Times New Roman"/>
+                <w:szCs w:val="24"/>
+              </w:rPr>
+              <w:lastRenderedPageBreak/>
+              <w:t>exception</w:t>
+            </w:r>
+          </w:p>
+          <w:p>
+            <w:pPr>
+              <w:pStyle w:val="a3"/>
+              <w:numPr>
+                <w:ilvl w:val="0"/>
+                <w:numId w:val="11"/>
+              </w:numPr>
+              <w:snapToGrid w:val="0"/>
+              <w:spacing w:line="240" w:lineRule="exact"/>
+              <w:ind w:leftChars="0"/>
+              <w:rPr>
+                <w:rFonts w:cs="Times New Roman" w:hint="eastAsia"/>
+                <w:szCs w:val="24"/>
+              </w:rPr>
+            </w:pPr>
+            <w:r>
+              <w:rPr>
+                <w:rFonts w:cs="Times New Roman"/>
+                <w:szCs w:val="24"/>
+              </w:rPr>
+              <w:t>Illegal argument exception</w:t>
+            </w:r>
           </w:p>
         </w:tc>
       </w:tr>
@@ -4815,7 +5207,7 @@
                 <w:rFonts w:cs="Times New Roman"/>
                 <w:szCs w:val="24"/>
               </w:rPr>
-              <w:t>3</w:t>
+              <w:t>4</w:t>
             </w:r>
           </w:p>
         </w:tc>
@@ -4842,15 +5234,7 @@
                 <w:rFonts w:cs="Times New Roman"/>
                 <w:szCs w:val="24"/>
               </w:rPr>
-              <w:t>Coverage</w:t>
-            </w:r>
-            <w:r>
-              <w:rPr>
-                <w:rFonts w:cs="Times New Roman"/>
-                <w:szCs w:val="24"/>
-              </w:rPr>
-              <w:lastRenderedPageBreak/>
-              <w:t>Longs</w:t>
+              <w:t>GeoHash</w:t>
             </w:r>
             <w:proofErr w:type="spellEnd"/>
           </w:p>
@@ -4872,6 +5256,47 @@
                 <w:szCs w:val="24"/>
               </w:rPr>
             </w:pPr>
+            <w:proofErr w:type="spellStart"/>
+            <w:proofErr w:type="gramStart"/>
+            <w:r>
+              <w:rPr>
+                <w:rFonts w:cs="Times New Roman"/>
+                <w:szCs w:val="24"/>
+              </w:rPr>
+              <w:t>adjacentHash</w:t>
+            </w:r>
+            <w:proofErr w:type="spellEnd"/>
+            <w:r>
+              <w:rPr>
+                <w:rFonts w:cs="Times New Roman"/>
+                <w:szCs w:val="24"/>
+              </w:rPr>
+              <w:t>(</w:t>
+            </w:r>
+            <w:proofErr w:type="gramEnd"/>
+            <w:r>
+              <w:rPr>
+                <w:rFonts w:cs="Times New Roman"/>
+                <w:szCs w:val="24"/>
+              </w:rPr>
+              <w:t xml:space="preserve">String hash, Direction </w:t>
+            </w:r>
+            <w:proofErr w:type="spellStart"/>
+            <w:r>
+              <w:rPr>
+                <w:rFonts w:cs="Times New Roman"/>
+                <w:szCs w:val="24"/>
+              </w:rPr>
+              <w:t>direction</w:t>
+            </w:r>
+            <w:proofErr w:type="spellEnd"/>
+            <w:r>
+              <w:rPr>
+                <w:rFonts w:cs="Times New Roman"/>
+                <w:szCs w:val="24"/>
+              </w:rPr>
+              <w:t>, int steps)</w:t>
+            </w:r>
           </w:p>
         </w:tc>
         <w:tc>
@@ -4891,6 +5316,27 @@
                 <w:szCs w:val="24"/>
               </w:rPr>
             </w:pPr>
+            <w:r>
+              <w:rPr>
+                <w:rFonts w:cs="Times New Roman" w:hint="eastAsia"/>
+                <w:szCs w:val="24"/>
+              </w:rPr>
+              <w:t>見</w:t>
+            </w:r>
+            <w:r>
+              <w:rPr>
+                <w:rFonts w:cs="Times New Roman" w:hint="eastAsia"/>
+                <w:szCs w:val="24"/>
+              </w:rPr>
+              <w:t>e</w:t>
+            </w:r>
+            <w:r>
+              <w:rPr>
+                <w:rFonts w:cs="Times New Roman"/>
+                <w:szCs w:val="24"/>
+              </w:rPr>
+              <w:t>xcel</w:t>
+            </w:r>
           </w:p>
         </w:tc>
         <w:tc>
@@ -4902,13 +5348,202 @@
               <w:pStyle w:val="a3"/>
               <w:snapToGrid w:val="0"/>
               <w:spacing w:line="240" w:lineRule="exact"/>
-              <w:ind w:leftChars="0" w:left="0"/>
-              <w:jc w:val="center"/>
-              <w:rPr>
-                <w:rFonts w:cs="Times New Roman"/>
-                <w:szCs w:val="24"/>
-              </w:rPr>
-            </w:pPr>
+              <w:ind w:leftChars="0" w:hangingChars="200" w:hanging="480"/>
+              <w:rPr>
+                <w:rFonts w:cs="Times New Roman"/>
+                <w:szCs w:val="24"/>
+              </w:rPr>
+            </w:pPr>
+            <w:r>
+              <w:rPr>
+                <w:rFonts w:cs="Times New Roman" w:hint="eastAsia"/>
+                <w:szCs w:val="24"/>
+              </w:rPr>
+              <w:t>P</w:t>
+            </w:r>
+            <w:r>
+              <w:rPr>
+                <w:rFonts w:cs="Times New Roman"/>
+                <w:szCs w:val="24"/>
+              </w:rPr>
+              <w:t>1</w:t>
+            </w:r>
+            <w:r>
+              <w:rPr>
+                <w:rFonts w:cs="Times New Roman" w:hint="eastAsia"/>
+                <w:szCs w:val="24"/>
+              </w:rPr>
+              <w:t>：</w:t>
+            </w:r>
+            <w:r>
+              <w:rPr>
+                <w:rFonts w:cs="Times New Roman" w:hint="eastAsia"/>
+                <w:szCs w:val="24"/>
+              </w:rPr>
+              <w:t>{</w:t>
+            </w:r>
+            <w:r>
+              <w:rPr>
+                <w:rFonts w:cs="Times New Roman"/>
+                <w:szCs w:val="24"/>
+              </w:rPr>
+              <w:t xml:space="preserve">1, 2, 1, 3, 4, 5, 8, 9, 5, </w:t>
+            </w:r>
+            <w:r>
+              <w:rPr>
+                <w:rFonts w:cs="Times New Roman" w:hint="eastAsia"/>
+                <w:szCs w:val="24"/>
+              </w:rPr>
+              <w:t>1</w:t>
+            </w:r>
+            <w:r>
+              <w:rPr>
+                <w:rFonts w:cs="Times New Roman"/>
+                <w:szCs w:val="24"/>
+              </w:rPr>
+              <w:t>0}</w:t>
+            </w:r>
+          </w:p>
+          <w:p>
+            <w:pPr>
+              <w:pStyle w:val="a3"/>
+              <w:snapToGrid w:val="0"/>
+              <w:spacing w:line="240" w:lineRule="exact"/>
+              <w:ind w:leftChars="0" w:hangingChars="200" w:hanging="480"/>
+              <w:rPr>
+                <w:rFonts w:cs="Times New Roman"/>
+                <w:szCs w:val="24"/>
+              </w:rPr>
+            </w:pPr>
+            <w:r>
+              <w:rPr>
+                <w:rFonts w:cs="Times New Roman" w:hint="eastAsia"/>
+                <w:szCs w:val="24"/>
+              </w:rPr>
+              <w:t>P</w:t>
+            </w:r>
+            <w:r>
+              <w:rPr>
+                <w:rFonts w:cs="Times New Roman"/>
+                <w:szCs w:val="24"/>
+              </w:rPr>
+              <w:t>2</w:t>
+            </w:r>
+            <w:r>
+              <w:rPr>
+                <w:rFonts w:cs="Times New Roman" w:hint="eastAsia"/>
+                <w:szCs w:val="24"/>
+              </w:rPr>
+              <w:t>：</w:t>
+            </w:r>
+            <w:r>
+              <w:rPr>
+                <w:rFonts w:cs="Times New Roman" w:hint="eastAsia"/>
+                <w:szCs w:val="24"/>
+              </w:rPr>
+              <w:t>{</w:t>
+            </w:r>
+            <w:r>
+              <w:rPr>
+                <w:rFonts w:cs="Times New Roman"/>
+                <w:szCs w:val="24"/>
+              </w:rPr>
+              <w:t>1, 3, 4, 5, 6}</w:t>
+            </w:r>
+          </w:p>
+          <w:p>
+            <w:pPr>
+              <w:pStyle w:val="a3"/>
+              <w:snapToGrid w:val="0"/>
+              <w:spacing w:line="240" w:lineRule="exact"/>
+              <w:ind w:leftChars="0" w:hangingChars="200" w:hanging="480"/>
+              <w:rPr>
+                <w:rFonts w:cs="Times New Roman"/>
+                <w:szCs w:val="24"/>
+              </w:rPr>
+            </w:pPr>
+            <w:r>
+              <w:rPr>
+                <w:rFonts w:cs="Times New Roman" w:hint="eastAsia"/>
+                <w:szCs w:val="24"/>
+              </w:rPr>
+              <w:t>P</w:t>
+            </w:r>
+            <w:r>
+              <w:rPr>
+                <w:rFonts w:cs="Times New Roman"/>
+                <w:szCs w:val="24"/>
+              </w:rPr>
+              <w:t>3</w:t>
+            </w:r>
+            <w:r>
+              <w:rPr>
+                <w:rFonts w:cs="Times New Roman" w:hint="eastAsia"/>
+                <w:szCs w:val="24"/>
+              </w:rPr>
+              <w:t>：</w:t>
+            </w:r>
+            <w:r>
+              <w:rPr>
+                <w:rFonts w:cs="Times New Roman" w:hint="eastAsia"/>
+                <w:szCs w:val="24"/>
+              </w:rPr>
+              <w:t>{</w:t>
+            </w:r>
+            <w:r>
+              <w:rPr>
+                <w:rFonts w:cs="Times New Roman"/>
+                <w:szCs w:val="24"/>
+              </w:rPr>
+              <w:t>1, 3, 4, 5, 7}</w:t>
+            </w:r>
+          </w:p>
+          <w:p>
+            <w:pPr>
+              <w:pStyle w:val="a3"/>
+              <w:snapToGrid w:val="0"/>
+              <w:spacing w:line="240" w:lineRule="exact"/>
+              <w:ind w:leftChars="0" w:hangingChars="200" w:hanging="480"/>
+              <w:rPr>
+                <w:rFonts w:cs="Times New Roman" w:hint="eastAsia"/>
+                <w:szCs w:val="24"/>
+              </w:rPr>
+            </w:pPr>
+            <w:r>
+              <w:rPr>
+                <w:rFonts w:cs="Times New Roman" w:hint="eastAsia"/>
+                <w:szCs w:val="24"/>
+              </w:rPr>
+              <w:t>P</w:t>
+            </w:r>
+            <w:r>
+              <w:rPr>
+                <w:rFonts w:cs="Times New Roman"/>
+                <w:szCs w:val="24"/>
+              </w:rPr>
+              <w:t>4</w:t>
+            </w:r>
+            <w:r>
+              <w:rPr>
+                <w:rFonts w:cs="Times New Roman" w:hint="eastAsia"/>
+                <w:szCs w:val="24"/>
+              </w:rPr>
+              <w:t>：</w:t>
+            </w:r>
+            <w:r>
+              <w:rPr>
+                <w:rFonts w:cs="Times New Roman" w:hint="eastAsia"/>
+                <w:szCs w:val="24"/>
+              </w:rPr>
+              <w:t>{</w:t>
+            </w:r>
+            <w:r>
+              <w:rPr>
+                <w:rFonts w:cs="Times New Roman"/>
+                <w:szCs w:val="24"/>
+              </w:rPr>
+              <w:t>1, 3, 4, 5, 10}</w:t>
+            </w:r>
           </w:p>
         </w:tc>
         <w:tc>
@@ -4919,14 +5554,108 @@
           <w:p>
             <w:pPr>
               <w:pStyle w:val="a3"/>
-              <w:snapToGrid w:val="0"/>
-              <w:spacing w:line="240" w:lineRule="exact"/>
-              <w:ind w:leftChars="0" w:left="0"/>
-              <w:rPr>
-                <w:rFonts w:cs="Times New Roman"/>
-                <w:szCs w:val="24"/>
-              </w:rPr>
-            </w:pPr>
+              <w:numPr>
+                <w:ilvl w:val="0"/>
+                <w:numId w:val="12"/>
+              </w:numPr>
+              <w:snapToGrid w:val="0"/>
+              <w:spacing w:line="240" w:lineRule="exact"/>
+              <w:ind w:leftChars="0"/>
+              <w:rPr>
+                <w:rFonts w:cs="Times New Roman"/>
+                <w:szCs w:val="24"/>
+              </w:rPr>
+            </w:pPr>
+            <w:r>
+              <w:rPr>
+                <w:rFonts w:cs="Times New Roman"/>
+                <w:szCs w:val="24"/>
+              </w:rPr>
+              <w:t>hash = “2b”, direction = LEFT, steps = -1</w:t>
+            </w:r>
+          </w:p>
+          <w:p>
+            <w:pPr>
+              <w:pStyle w:val="a3"/>
+              <w:numPr>
+                <w:ilvl w:val="0"/>
+                <w:numId w:val="12"/>
+              </w:numPr>
+              <w:snapToGrid w:val="0"/>
+              <w:spacing w:line="240" w:lineRule="exact"/>
+              <w:ind w:leftChars="0"/>
+              <w:rPr>
+                <w:rFonts w:cs="Times New Roman"/>
+                <w:szCs w:val="24"/>
+              </w:rPr>
+            </w:pPr>
+            <w:r>
+              <w:rPr>
+                <w:rFonts w:cs="Times New Roman"/>
+                <w:szCs w:val="24"/>
+              </w:rPr>
+              <w:t>hash = “”, direction = LEFT, steps = 1</w:t>
+            </w:r>
+          </w:p>
+          <w:p>
+            <w:pPr>
+              <w:pStyle w:val="a3"/>
+              <w:numPr>
+                <w:ilvl w:val="0"/>
+                <w:numId w:val="12"/>
+              </w:numPr>
+              <w:snapToGrid w:val="0"/>
+              <w:spacing w:line="240" w:lineRule="exact"/>
+              <w:ind w:leftChars="0"/>
+              <w:rPr>
+                <w:rFonts w:cs="Times New Roman"/>
+                <w:szCs w:val="24"/>
+              </w:rPr>
+            </w:pPr>
+            <w:r>
+              <w:rPr>
+                <w:rFonts w:cs="Times New Roman" w:hint="eastAsia"/>
+                <w:szCs w:val="24"/>
+              </w:rPr>
+              <w:t>h</w:t>
+            </w:r>
+            <w:r>
+              <w:rPr>
+                <w:rFonts w:cs="Times New Roman"/>
+                <w:szCs w:val="24"/>
+              </w:rPr>
+              <w:t>ash = null, direction = LEFT, steps = 1</w:t>
+            </w:r>
+          </w:p>
+          <w:p>
+            <w:pPr>
+              <w:pStyle w:val="a3"/>
+              <w:numPr>
+                <w:ilvl w:val="0"/>
+                <w:numId w:val="12"/>
+              </w:numPr>
+              <w:snapToGrid w:val="0"/>
+              <w:spacing w:line="240" w:lineRule="exact"/>
+              <w:ind w:leftChars="0"/>
+              <w:rPr>
+                <w:rFonts w:cs="Times New Roman"/>
+                <w:szCs w:val="24"/>
+              </w:rPr>
+            </w:pPr>
+            <w:r>
+              <w:rPr>
+                <w:rFonts w:cs="Times New Roman" w:hint="eastAsia"/>
+                <w:szCs w:val="24"/>
+              </w:rPr>
+              <w:t>h</w:t>
+            </w:r>
+            <w:r>
+              <w:rPr>
+                <w:rFonts w:cs="Times New Roman"/>
+                <w:szCs w:val="24"/>
+              </w:rPr>
+              <w:t>ash = “2b”, direction = LEFT, steps = 0</w:t>
+            </w:r>
           </w:p>
         </w:tc>
         <w:tc>
@@ -4937,470 +5666,100 @@
           <w:p>
             <w:pPr>
               <w:pStyle w:val="a3"/>
-              <w:snapToGrid w:val="0"/>
-              <w:spacing w:line="240" w:lineRule="exact"/>
-              <w:ind w:leftChars="0" w:left="0"/>
-              <w:rPr>
-                <w:rFonts w:cs="Times New Roman"/>
-                <w:szCs w:val="24"/>
-              </w:rPr>
-            </w:pPr>
-          </w:p>
-        </w:tc>
-      </w:tr>
-      <w:tr>
-        <w:tc>
-          <w:tcPr>
-            <w:tcW w:w="708" w:type="dxa"/>
-            <w:vAlign w:val="center"/>
-          </w:tcPr>
-          <w:p>
-            <w:pPr>
-              <w:pStyle w:val="a3"/>
-              <w:snapToGrid w:val="0"/>
-              <w:spacing w:line="240" w:lineRule="exact"/>
-              <w:ind w:leftChars="0" w:left="0"/>
-              <w:jc w:val="center"/>
-              <w:rPr>
-                <w:rFonts w:cs="Times New Roman"/>
-                <w:szCs w:val="24"/>
-              </w:rPr>
-            </w:pPr>
-            <w:r>
-              <w:rPr>
-                <w:rFonts w:cs="Times New Roman" w:hint="eastAsia"/>
-                <w:szCs w:val="24"/>
-              </w:rPr>
-              <w:t>4</w:t>
-            </w:r>
-          </w:p>
-        </w:tc>
-        <w:tc>
-          <w:tcPr>
-            <w:tcW w:w="1135" w:type="dxa"/>
-            <w:vAlign w:val="center"/>
-          </w:tcPr>
-          <w:p>
-            <w:pPr>
-              <w:pStyle w:val="a3"/>
-              <w:snapToGrid w:val="0"/>
-              <w:spacing w:line="240" w:lineRule="exact"/>
-              <w:ind w:leftChars="0" w:left="0"/>
-              <w:jc w:val="both"/>
-              <w:rPr>
-                <w:rFonts w:cs="Times New Roman"/>
-                <w:szCs w:val="24"/>
-              </w:rPr>
-            </w:pPr>
-            <w:proofErr w:type="spellStart"/>
-            <w:r>
-              <w:rPr>
-                <w:rFonts w:cs="Times New Roman"/>
-                <w:szCs w:val="24"/>
-              </w:rPr>
-              <w:t>GeoHash</w:t>
-            </w:r>
-            <w:proofErr w:type="spellEnd"/>
-          </w:p>
-        </w:tc>
-        <w:tc>
-          <w:tcPr>
-            <w:tcW w:w="1701" w:type="dxa"/>
-            <w:vAlign w:val="center"/>
-          </w:tcPr>
-          <w:p>
-            <w:pPr>
-              <w:pStyle w:val="a3"/>
-              <w:snapToGrid w:val="0"/>
-              <w:spacing w:line="240" w:lineRule="exact"/>
-              <w:ind w:leftChars="0" w:left="0"/>
-              <w:jc w:val="center"/>
-              <w:rPr>
-                <w:rFonts w:cs="Times New Roman"/>
-                <w:szCs w:val="24"/>
-              </w:rPr>
-            </w:pPr>
-          </w:p>
-        </w:tc>
-        <w:tc>
-          <w:tcPr>
-            <w:tcW w:w="851" w:type="dxa"/>
-            <w:vAlign w:val="center"/>
-          </w:tcPr>
-          <w:p>
-            <w:pPr>
-              <w:pStyle w:val="a3"/>
-              <w:snapToGrid w:val="0"/>
-              <w:spacing w:line="240" w:lineRule="exact"/>
-              <w:ind w:leftChars="0" w:left="0"/>
-              <w:jc w:val="center"/>
-              <w:rPr>
-                <w:rFonts w:cs="Times New Roman"/>
-                <w:szCs w:val="24"/>
-              </w:rPr>
-            </w:pPr>
-          </w:p>
-        </w:tc>
-        <w:tc>
-          <w:tcPr>
-            <w:tcW w:w="2268" w:type="dxa"/>
-          </w:tcPr>
-          <w:p>
-            <w:pPr>
-              <w:pStyle w:val="a3"/>
-              <w:snapToGrid w:val="0"/>
-              <w:spacing w:line="240" w:lineRule="exact"/>
-              <w:ind w:leftChars="0" w:left="0"/>
-              <w:jc w:val="center"/>
-              <w:rPr>
-                <w:rFonts w:cs="Times New Roman"/>
-                <w:szCs w:val="24"/>
-              </w:rPr>
-            </w:pPr>
-          </w:p>
-        </w:tc>
-        <w:tc>
-          <w:tcPr>
-            <w:tcW w:w="2409" w:type="dxa"/>
-            <w:vAlign w:val="center"/>
-          </w:tcPr>
-          <w:p>
-            <w:pPr>
-              <w:pStyle w:val="a3"/>
-              <w:snapToGrid w:val="0"/>
-              <w:spacing w:line="240" w:lineRule="exact"/>
-              <w:ind w:leftChars="0" w:left="0"/>
-              <w:jc w:val="center"/>
-              <w:rPr>
-                <w:rFonts w:cs="Times New Roman"/>
-                <w:szCs w:val="24"/>
-              </w:rPr>
-            </w:pPr>
-          </w:p>
-        </w:tc>
-        <w:tc>
-          <w:tcPr>
-            <w:tcW w:w="1701" w:type="dxa"/>
-            <w:vAlign w:val="center"/>
-          </w:tcPr>
-          <w:p>
-            <w:pPr>
-              <w:pStyle w:val="a3"/>
-              <w:snapToGrid w:val="0"/>
-              <w:spacing w:line="240" w:lineRule="exact"/>
-              <w:ind w:leftChars="0" w:left="0"/>
-              <w:jc w:val="center"/>
-              <w:rPr>
-                <w:rFonts w:cs="Times New Roman"/>
-                <w:szCs w:val="24"/>
-              </w:rPr>
-            </w:pPr>
-          </w:p>
-        </w:tc>
-      </w:tr>
-      <w:tr>
-        <w:tc>
-          <w:tcPr>
-            <w:tcW w:w="708" w:type="dxa"/>
-            <w:vAlign w:val="center"/>
-          </w:tcPr>
-          <w:p>
-            <w:pPr>
-              <w:pStyle w:val="a3"/>
-              <w:snapToGrid w:val="0"/>
-              <w:spacing w:line="240" w:lineRule="exact"/>
-              <w:ind w:leftChars="0" w:left="0"/>
-              <w:jc w:val="center"/>
-              <w:rPr>
-                <w:rFonts w:cs="Times New Roman"/>
-                <w:szCs w:val="24"/>
-              </w:rPr>
-            </w:pPr>
-            <w:r>
-              <w:rPr>
-                <w:rFonts w:cs="Times New Roman"/>
-                <w:szCs w:val="24"/>
-              </w:rPr>
-              <w:t>5</w:t>
-            </w:r>
-          </w:p>
-        </w:tc>
-        <w:tc>
-          <w:tcPr>
-            <w:tcW w:w="1135" w:type="dxa"/>
-            <w:vAlign w:val="center"/>
-          </w:tcPr>
-          <w:p>
-            <w:pPr>
-              <w:pStyle w:val="a3"/>
-              <w:snapToGrid w:val="0"/>
-              <w:spacing w:line="240" w:lineRule="exact"/>
-              <w:ind w:leftChars="0" w:left="0"/>
-              <w:jc w:val="both"/>
-              <w:rPr>
-                <w:rFonts w:cs="Times New Roman"/>
-                <w:szCs w:val="24"/>
-              </w:rPr>
-            </w:pPr>
-            <w:proofErr w:type="spellStart"/>
-            <w:r>
-              <w:rPr>
-                <w:rFonts w:cs="Times New Roman"/>
-                <w:szCs w:val="24"/>
-              </w:rPr>
-              <w:t>Geomem</w:t>
-            </w:r>
-            <w:proofErr w:type="spellEnd"/>
-          </w:p>
-        </w:tc>
-        <w:tc>
-          <w:tcPr>
-            <w:tcW w:w="1701" w:type="dxa"/>
-            <w:vAlign w:val="center"/>
-          </w:tcPr>
-          <w:p>
-            <w:pPr>
-              <w:pStyle w:val="a3"/>
-              <w:snapToGrid w:val="0"/>
-              <w:spacing w:line="240" w:lineRule="exact"/>
-              <w:ind w:leftChars="0" w:left="0"/>
-              <w:jc w:val="center"/>
-              <w:rPr>
-                <w:rFonts w:cs="Times New Roman"/>
-                <w:szCs w:val="24"/>
-              </w:rPr>
-            </w:pPr>
-          </w:p>
-        </w:tc>
-        <w:tc>
-          <w:tcPr>
-            <w:tcW w:w="851" w:type="dxa"/>
-            <w:vAlign w:val="center"/>
-          </w:tcPr>
-          <w:p>
-            <w:pPr>
-              <w:pStyle w:val="a3"/>
-              <w:snapToGrid w:val="0"/>
-              <w:spacing w:line="240" w:lineRule="exact"/>
-              <w:ind w:leftChars="0" w:left="0"/>
-              <w:jc w:val="center"/>
-              <w:rPr>
-                <w:rFonts w:cs="Times New Roman"/>
-                <w:szCs w:val="24"/>
-              </w:rPr>
-            </w:pPr>
-          </w:p>
-        </w:tc>
-        <w:tc>
-          <w:tcPr>
-            <w:tcW w:w="2268" w:type="dxa"/>
-          </w:tcPr>
-          <w:p>
-            <w:pPr>
-              <w:pStyle w:val="a3"/>
-              <w:snapToGrid w:val="0"/>
-              <w:spacing w:line="240" w:lineRule="exact"/>
-              <w:ind w:leftChars="0" w:left="0"/>
-              <w:jc w:val="center"/>
-              <w:rPr>
-                <w:rFonts w:cs="Times New Roman"/>
-                <w:szCs w:val="24"/>
-              </w:rPr>
-            </w:pPr>
-          </w:p>
-        </w:tc>
-        <w:tc>
-          <w:tcPr>
-            <w:tcW w:w="2409" w:type="dxa"/>
-            <w:vAlign w:val="center"/>
-          </w:tcPr>
-          <w:p>
-            <w:pPr>
-              <w:pStyle w:val="a3"/>
-              <w:snapToGrid w:val="0"/>
-              <w:spacing w:line="240" w:lineRule="exact"/>
-              <w:ind w:leftChars="0" w:left="0"/>
-              <w:jc w:val="center"/>
-              <w:rPr>
-                <w:rFonts w:cs="Times New Roman"/>
-                <w:szCs w:val="24"/>
-              </w:rPr>
-            </w:pPr>
-          </w:p>
-        </w:tc>
-        <w:tc>
-          <w:tcPr>
-            <w:tcW w:w="1701" w:type="dxa"/>
-            <w:vAlign w:val="center"/>
-          </w:tcPr>
-          <w:p>
-            <w:pPr>
-              <w:pStyle w:val="a3"/>
-              <w:snapToGrid w:val="0"/>
-              <w:spacing w:line="240" w:lineRule="exact"/>
-              <w:ind w:leftChars="0" w:left="0"/>
-              <w:jc w:val="center"/>
-              <w:rPr>
-                <w:rFonts w:cs="Times New Roman"/>
-                <w:szCs w:val="24"/>
-              </w:rPr>
-            </w:pPr>
-          </w:p>
-        </w:tc>
-      </w:tr>
-      <w:tr>
-        <w:tc>
-          <w:tcPr>
-            <w:tcW w:w="708" w:type="dxa"/>
-            <w:vAlign w:val="center"/>
-          </w:tcPr>
-          <w:p>
-            <w:pPr>
-              <w:pStyle w:val="a3"/>
-              <w:snapToGrid w:val="0"/>
-              <w:spacing w:line="240" w:lineRule="exact"/>
-              <w:ind w:leftChars="0" w:left="0"/>
-              <w:jc w:val="center"/>
-              <w:rPr>
-                <w:rFonts w:cs="Times New Roman"/>
-                <w:szCs w:val="24"/>
-              </w:rPr>
-            </w:pPr>
-            <w:r>
-              <w:rPr>
-                <w:rFonts w:cs="Times New Roman"/>
-                <w:szCs w:val="24"/>
-              </w:rPr>
-              <w:t>5</w:t>
-            </w:r>
-          </w:p>
-        </w:tc>
-        <w:tc>
-          <w:tcPr>
-            <w:tcW w:w="1135" w:type="dxa"/>
-            <w:vAlign w:val="center"/>
-          </w:tcPr>
-          <w:p>
-            <w:pPr>
-              <w:pStyle w:val="a3"/>
-              <w:snapToGrid w:val="0"/>
-              <w:spacing w:line="240" w:lineRule="exact"/>
-              <w:ind w:leftChars="0" w:left="0"/>
-              <w:jc w:val="both"/>
-              <w:rPr>
-                <w:rFonts w:cs="Times New Roman"/>
-                <w:szCs w:val="24"/>
-              </w:rPr>
-            </w:pPr>
-            <w:r>
-              <w:rPr>
-                <w:rFonts w:cs="Times New Roman"/>
-                <w:szCs w:val="24"/>
-              </w:rPr>
-              <w:t>Info</w:t>
-            </w:r>
-          </w:p>
-        </w:tc>
-        <w:tc>
-          <w:tcPr>
-            <w:tcW w:w="1701" w:type="dxa"/>
-            <w:vAlign w:val="center"/>
-          </w:tcPr>
-          <w:p>
-            <w:pPr>
-              <w:pStyle w:val="a3"/>
-              <w:snapToGrid w:val="0"/>
-              <w:spacing w:line="240" w:lineRule="exact"/>
-              <w:ind w:leftChars="0" w:left="0"/>
-              <w:jc w:val="center"/>
-              <w:rPr>
-                <w:rFonts w:cs="Times New Roman"/>
-                <w:szCs w:val="24"/>
-              </w:rPr>
-            </w:pPr>
-          </w:p>
-        </w:tc>
-        <w:tc>
-          <w:tcPr>
-            <w:tcW w:w="851" w:type="dxa"/>
-            <w:vAlign w:val="center"/>
-          </w:tcPr>
-          <w:p>
-            <w:pPr>
-              <w:pStyle w:val="a3"/>
-              <w:snapToGrid w:val="0"/>
-              <w:spacing w:line="240" w:lineRule="exact"/>
-              <w:ind w:leftChars="0" w:left="0"/>
-              <w:jc w:val="center"/>
-              <w:rPr>
-                <w:rFonts w:cs="Times New Roman"/>
-                <w:szCs w:val="24"/>
-              </w:rPr>
-            </w:pPr>
-          </w:p>
-        </w:tc>
-        <w:tc>
-          <w:tcPr>
-            <w:tcW w:w="2268" w:type="dxa"/>
-          </w:tcPr>
-          <w:p>
-            <w:pPr>
-              <w:pStyle w:val="a3"/>
-              <w:snapToGrid w:val="0"/>
-              <w:spacing w:line="240" w:lineRule="exact"/>
-              <w:ind w:leftChars="0" w:left="0"/>
-              <w:jc w:val="center"/>
-              <w:rPr>
-                <w:rFonts w:cs="Times New Roman"/>
-                <w:szCs w:val="24"/>
-              </w:rPr>
-            </w:pPr>
-          </w:p>
-        </w:tc>
-        <w:tc>
-          <w:tcPr>
-            <w:tcW w:w="2409" w:type="dxa"/>
-            <w:vAlign w:val="center"/>
-          </w:tcPr>
-          <w:p>
-            <w:pPr>
-              <w:pStyle w:val="a3"/>
-              <w:snapToGrid w:val="0"/>
-              <w:spacing w:line="240" w:lineRule="exact"/>
-              <w:ind w:leftChars="0" w:left="0"/>
-              <w:jc w:val="center"/>
-              <w:rPr>
-                <w:rFonts w:cs="Times New Roman"/>
-                <w:szCs w:val="24"/>
-              </w:rPr>
-            </w:pPr>
-          </w:p>
-        </w:tc>
-        <w:tc>
-          <w:tcPr>
-            <w:tcW w:w="1701" w:type="dxa"/>
-            <w:vAlign w:val="center"/>
-          </w:tcPr>
-          <w:p>
-            <w:pPr>
-              <w:pStyle w:val="a3"/>
-              <w:snapToGrid w:val="0"/>
-              <w:spacing w:line="240" w:lineRule="exact"/>
-              <w:ind w:leftChars="0" w:left="0"/>
-              <w:jc w:val="center"/>
-              <w:rPr>
-                <w:rFonts w:cs="Times New Roman"/>
-                <w:szCs w:val="24"/>
-              </w:rPr>
-            </w:pPr>
+              <w:numPr>
+                <w:ilvl w:val="0"/>
+                <w:numId w:val="13"/>
+              </w:numPr>
+              <w:snapToGrid w:val="0"/>
+              <w:spacing w:line="240" w:lineRule="exact"/>
+              <w:ind w:leftChars="0"/>
+              <w:rPr>
+                <w:rFonts w:cs="Times New Roman"/>
+                <w:szCs w:val="24"/>
+              </w:rPr>
+            </w:pPr>
+            <w:r>
+              <w:rPr>
+                <w:rFonts w:cs="Times New Roman"/>
+                <w:szCs w:val="24"/>
+              </w:rPr>
+              <w:t>“30”</w:t>
+            </w:r>
+          </w:p>
+          <w:p>
+            <w:pPr>
+              <w:pStyle w:val="a3"/>
+              <w:numPr>
+                <w:ilvl w:val="0"/>
+                <w:numId w:val="13"/>
+              </w:numPr>
+              <w:snapToGrid w:val="0"/>
+              <w:spacing w:line="240" w:lineRule="exact"/>
+              <w:ind w:leftChars="0"/>
+              <w:rPr>
+                <w:rFonts w:cs="Times New Roman"/>
+                <w:szCs w:val="24"/>
+              </w:rPr>
+            </w:pPr>
+            <w:r>
+              <w:rPr>
+                <w:rFonts w:cs="Times New Roman"/>
+                <w:szCs w:val="24"/>
+              </w:rPr>
+              <w:t>Illegal argument exception</w:t>
+            </w:r>
+          </w:p>
+          <w:p>
+            <w:pPr>
+              <w:pStyle w:val="a3"/>
+              <w:numPr>
+                <w:ilvl w:val="0"/>
+                <w:numId w:val="13"/>
+              </w:numPr>
+              <w:snapToGrid w:val="0"/>
+              <w:spacing w:line="240" w:lineRule="exact"/>
+              <w:ind w:leftChars="0"/>
+              <w:rPr>
+                <w:rFonts w:cs="Times New Roman"/>
+                <w:szCs w:val="24"/>
+              </w:rPr>
+            </w:pPr>
+            <w:r>
+              <w:rPr>
+                <w:rFonts w:cs="Times New Roman"/>
+                <w:szCs w:val="24"/>
+              </w:rPr>
+              <w:t>Illegal argument exception</w:t>
+            </w:r>
+          </w:p>
+          <w:p>
+            <w:pPr>
+              <w:pStyle w:val="a3"/>
+              <w:numPr>
+                <w:ilvl w:val="0"/>
+                <w:numId w:val="13"/>
+              </w:numPr>
+              <w:snapToGrid w:val="0"/>
+              <w:spacing w:line="240" w:lineRule="exact"/>
+              <w:ind w:leftChars="0"/>
+              <w:rPr>
+                <w:rFonts w:cs="Times New Roman"/>
+                <w:szCs w:val="24"/>
+              </w:rPr>
+            </w:pPr>
+            <w:r>
+              <w:rPr>
+                <w:rFonts w:cs="Times New Roman"/>
+                <w:szCs w:val="24"/>
+              </w:rPr>
+              <w:t>“2b”</w:t>
+            </w:r>
           </w:p>
         </w:tc>
       </w:tr>
     </w:tbl>
     <w:p>
       <w:pPr>
-        <w:pStyle w:val="a3"/>
-        <w:ind w:leftChars="0" w:left="425"/>
         <w:rPr>
           <w:rFonts w:ascii="Times New Roman" w:hAnsi="Times New Roman" w:cs="Times New Roman"/>
           <w:szCs w:val="24"/>
@@ -5927,7 +6286,7 @@
               <w:ind w:leftChars="0" w:left="0"/>
               <w:jc w:val="both"/>
               <w:rPr>
-                <w:rFonts w:cs="Times New Roman" w:hint="eastAsia"/>
+                <w:rFonts w:cs="Times New Roman"/>
                 <w:szCs w:val="24"/>
               </w:rPr>
             </w:pPr>
@@ -5997,6 +6356,7 @@
                 <w:rFonts w:cs="Times New Roman"/>
                 <w:szCs w:val="24"/>
               </w:rPr>
+              <w:lastRenderedPageBreak/>
               <w:t>2</w:t>
             </w:r>
           </w:p>
@@ -6129,26 +6489,30 @@
                 <w:szCs w:val="24"/>
               </w:rPr>
             </w:pPr>
-            <w:r>
-              <w:rPr>
-                <w:rFonts w:cs="Times New Roman"/>
-                <w:szCs w:val="24"/>
-              </w:rPr>
-              <w:t>testMethod</w:t>
-            </w:r>
-            <w:r>
-              <w:rPr>
-                <w:rFonts w:cs="Times New Roman"/>
-                <w:szCs w:val="24"/>
-              </w:rPr>
-              <w:t>3</w:t>
-            </w:r>
-            <w:r>
-              <w:rPr>
-                <w:rFonts w:cs="Times New Roman"/>
-                <w:szCs w:val="24"/>
-              </w:rPr>
-              <w:t>()</w:t>
+            <w:proofErr w:type="spellStart"/>
+            <w:proofErr w:type="gramStart"/>
+            <w:r>
+              <w:rPr>
+                <w:rFonts w:cs="Times New Roman"/>
+                <w:szCs w:val="24"/>
+              </w:rPr>
+              <w:t>adjacentHash</w:t>
+            </w:r>
+            <w:proofErr w:type="spellEnd"/>
+            <w:r>
+              <w:rPr>
+                <w:rFonts w:cs="Times New Roman"/>
+                <w:szCs w:val="24"/>
+              </w:rPr>
+              <w:t>(</w:t>
+            </w:r>
+            <w:proofErr w:type="gramEnd"/>
+            <w:r>
+              <w:rPr>
+                <w:rFonts w:cs="Times New Roman"/>
+                <w:szCs w:val="24"/>
+              </w:rPr>
+              <w:t>)</w:t>
             </w:r>
           </w:p>
         </w:tc>
@@ -6168,10 +6532,43 @@
             </w:pPr>
             <w:r>
               <w:rPr>
-                <w:rFonts w:cs="Times New Roman"/>
-                <w:szCs w:val="24"/>
-              </w:rPr>
-              <w:t>…</w:t>
+                <w:noProof/>
+              </w:rPr>
+              <w:drawing>
+                <wp:inline distT="0" distB="0" distL="0" distR="0" wp14:anchorId="6DC072C2" wp14:editId="115C6318">
+                  <wp:extent cx="3483610" cy="1747257"/>
+                  <wp:effectExtent l="0" t="0" r="2540" b="5715"/>
+                  <wp:docPr id="3" name="圖片 3"/>
+                  <wp:cNvGraphicFramePr>
+                    <a:graphicFrameLocks xmlns:a="http://schemas.openxmlformats.org/drawingml/2006/main" noChangeAspect="1"/>
+                  </wp:cNvGraphicFramePr>
+                  <a:graphic xmlns:a="http://schemas.openxmlformats.org/drawingml/2006/main">
+                    <a:graphicData uri="http://schemas.openxmlformats.org/drawingml/2006/picture">
+                      <pic:pic xmlns:pic="http://schemas.openxmlformats.org/drawingml/2006/picture">
+                        <pic:nvPicPr>
+                          <pic:cNvPr id="1" name=""/>
+                          <pic:cNvPicPr/>
+                        </pic:nvPicPr>
+                        <pic:blipFill>
+                          <a:blip r:embed="rId10"/>
+                          <a:stretch>
+                            <a:fillRect/>
+                          </a:stretch>
+                        </pic:blipFill>
+                        <pic:spPr>
+                          <a:xfrm>
+                            <a:off x="0" y="0"/>
+                            <a:ext cx="3495286" cy="1753113"/>
+                          </a:xfrm>
+                          <a:prstGeom prst="rect">
+                            <a:avLst/>
+                          </a:prstGeom>
+                        </pic:spPr>
+                      </pic:pic>
+                    </a:graphicData>
+                  </a:graphic>
+                </wp:inline>
+              </w:drawing>
             </w:r>
           </w:p>
         </w:tc>
@@ -6308,64 +6705,11 @@
         <w:rPr>
           <w:noProof/>
         </w:rPr>
-        <w:lastRenderedPageBreak/>
         <w:drawing>
-          <wp:inline distT="0" distB="0" distL="0" distR="0" wp14:anchorId="0CF75B85" wp14:editId="0ED02C7A">
-            <wp:extent cx="4962525" cy="1819275"/>
-            <wp:effectExtent l="0" t="0" r="9525" b="9525"/>
+          <wp:inline distT="0" distB="0" distL="0" distR="0" wp14:anchorId="3289BB8F" wp14:editId="5B58724A">
+            <wp:extent cx="5029200" cy="1781175"/>
+            <wp:effectExtent l="0" t="0" r="0" b="9525"/>
             <wp:docPr id="1" name="圖片 1"/>
-            <wp:cNvGraphicFramePr>
-              <a:graphicFrameLocks xmlns:a="http://schemas.openxmlformats.org/drawingml/2006/main" noChangeAspect="1"/>
-            </wp:cNvGraphicFramePr>
-            <a:graphic xmlns:a="http://schemas.openxmlformats.org/drawingml/2006/main">
-              <a:graphicData uri="http://schemas.openxmlformats.org/drawingml/2006/picture">
-                <pic:pic xmlns:pic="http://schemas.openxmlformats.org/drawingml/2006/picture">
-                  <pic:nvPicPr>
-                    <pic:cNvPr id="1" name=""/>
-                    <pic:cNvPicPr/>
-                  </pic:nvPicPr>
-                  <pic:blipFill>
-                    <a:blip r:embed="rId10"/>
-                    <a:stretch>
-                      <a:fillRect/>
-                    </a:stretch>
-                  </pic:blipFill>
-                  <pic:spPr>
-                    <a:xfrm>
-                      <a:off x="0" y="0"/>
-                      <a:ext cx="4962525" cy="1819275"/>
-                    </a:xfrm>
-                    <a:prstGeom prst="rect">
-                      <a:avLst/>
-                    </a:prstGeom>
-                  </pic:spPr>
-                </pic:pic>
-              </a:graphicData>
-            </a:graphic>
-          </wp:inline>
-        </w:drawing>
-      </w:r>
-    </w:p>
-    <w:p>
-      <w:pPr>
-        <w:pStyle w:val="a3"/>
-        <w:ind w:leftChars="0" w:left="426"/>
-        <w:jc w:val="center"/>
-        <w:rPr>
-          <w:rFonts w:ascii="Times New Roman" w:hAnsi="Times New Roman" w:cs="Times New Roman"/>
-          <w:b/>
-          <w:szCs w:val="24"/>
-        </w:rPr>
-      </w:pPr>
-      <w:r>
-        <w:rPr>
-          <w:noProof/>
-        </w:rPr>
-        <w:drawing>
-          <wp:inline distT="0" distB="0" distL="0" distR="0" wp14:anchorId="12F8F6BF" wp14:editId="196E65F7">
-            <wp:extent cx="5274310" cy="1424305"/>
-            <wp:effectExtent l="0" t="0" r="2540" b="4445"/>
-            <wp:docPr id="12" name="圖片 12"/>
             <wp:cNvGraphicFramePr>
               <a:graphicFrameLocks xmlns:a="http://schemas.openxmlformats.org/drawingml/2006/main" noChangeAspect="1"/>
             </wp:cNvGraphicFramePr>
@@ -6385,7 +6729,7 @@
                   <pic:spPr>
                     <a:xfrm>
                       <a:off x="0" y="0"/>
-                      <a:ext cx="5274310" cy="1424305"/>
+                      <a:ext cx="5029200" cy="1781175"/>
                     </a:xfrm>
                     <a:prstGeom prst="rect">
                       <a:avLst/>
@@ -6414,10 +6758,10 @@
           <w:noProof/>
         </w:rPr>
         <w:drawing>
-          <wp:inline distT="0" distB="0" distL="0" distR="0" wp14:anchorId="51621122" wp14:editId="0BB8AAEA">
-            <wp:extent cx="5274310" cy="882015"/>
+          <wp:inline distT="0" distB="0" distL="0" distR="0" wp14:anchorId="5A961334" wp14:editId="28BC4CA7">
+            <wp:extent cx="5274310" cy="1378585"/>
             <wp:effectExtent l="0" t="0" r="2540" b="0"/>
-            <wp:docPr id="13" name="圖片 13"/>
+            <wp:docPr id="4" name="圖片 4"/>
             <wp:cNvGraphicFramePr>
               <a:graphicFrameLocks xmlns:a="http://schemas.openxmlformats.org/drawingml/2006/main" noChangeAspect="1"/>
             </wp:cNvGraphicFramePr>
@@ -6437,7 +6781,7 @@
                   <pic:spPr>
                     <a:xfrm>
                       <a:off x="0" y="0"/>
-                      <a:ext cx="5274310" cy="882015"/>
+                      <a:ext cx="5274310" cy="1378585"/>
                     </a:xfrm>
                     <a:prstGeom prst="rect">
                       <a:avLst/>
@@ -6461,96 +6805,16 @@
           <w:szCs w:val="24"/>
         </w:rPr>
       </w:pPr>
-    </w:p>
-    <w:p>
-      <w:pPr>
-        <w:pStyle w:val="a3"/>
-        <w:numPr>
-          <w:ilvl w:val="1"/>
-          <w:numId w:val="1"/>
-        </w:numPr>
-        <w:ind w:leftChars="0"/>
-        <w:jc w:val="both"/>
-        <w:rPr>
-          <w:rFonts w:ascii="Times New Roman" w:hAnsi="Times New Roman" w:cs="Times New Roman"/>
-          <w:b/>
-          <w:szCs w:val="24"/>
-        </w:rPr>
-      </w:pPr>
-      <w:r>
-        <w:rPr>
-          <w:rFonts w:ascii="Times New Roman" w:hAnsi="Times New Roman" w:cs="Times New Roman"/>
-          <w:b/>
-          <w:szCs w:val="24"/>
-        </w:rPr>
-        <w:t>C</w:t>
-      </w:r>
-      <w:r>
-        <w:rPr>
-          <w:rFonts w:ascii="Times New Roman" w:hAnsi="Times New Roman" w:cs="Times New Roman" w:hint="eastAsia"/>
-          <w:b/>
-          <w:szCs w:val="24"/>
-        </w:rPr>
-        <w:t xml:space="preserve">ode </w:t>
-      </w:r>
-      <w:r>
-        <w:rPr>
-          <w:rFonts w:ascii="Times New Roman" w:hAnsi="Times New Roman" w:cs="Times New Roman"/>
-          <w:b/>
-          <w:szCs w:val="24"/>
-        </w:rPr>
-        <w:t>coverage snapshot</w:t>
-      </w:r>
-    </w:p>
-    <w:p>
-      <w:pPr>
-        <w:pStyle w:val="a3"/>
-        <w:numPr>
-          <w:ilvl w:val="0"/>
-          <w:numId w:val="4"/>
-        </w:numPr>
-        <w:ind w:leftChars="0"/>
-        <w:jc w:val="both"/>
-        <w:rPr>
-          <w:rFonts w:ascii="Times New Roman" w:hAnsi="Times New Roman" w:cs="Times New Roman"/>
-          <w:szCs w:val="24"/>
-        </w:rPr>
-      </w:pPr>
-      <w:r>
-        <w:rPr>
-          <w:rFonts w:ascii="Times New Roman" w:hAnsi="Times New Roman" w:cs="Times New Roman"/>
-          <w:szCs w:val="24"/>
-        </w:rPr>
-        <w:t>Coverage of each selected method</w:t>
-      </w:r>
-      <w:r>
-        <w:rPr>
-          <w:rFonts w:ascii="Times New Roman" w:hAnsi="Times New Roman" w:cs="Times New Roman"/>
-          <w:szCs w:val="24"/>
-        </w:rPr>
-        <w:t xml:space="preserve"> under test</w:t>
-      </w:r>
-    </w:p>
-    <w:p>
-      <w:pPr>
-        <w:pStyle w:val="a3"/>
-        <w:ind w:leftChars="0" w:left="426"/>
-        <w:jc w:val="center"/>
-        <w:rPr>
-          <w:rFonts w:ascii="Times New Roman" w:hAnsi="Times New Roman" w:cs="Times New Roman"/>
-          <w:b/>
-          <w:szCs w:val="24"/>
-        </w:rPr>
-      </w:pPr>
       <w:r>
         <w:rPr>
           <w:noProof/>
         </w:rPr>
+        <w:lastRenderedPageBreak/>
         <w:drawing>
-          <wp:inline distT="0" distB="0" distL="0" distR="0" wp14:anchorId="4F18AF32" wp14:editId="1F1F9509">
-            <wp:extent cx="4675682" cy="3352800"/>
-            <wp:effectExtent l="0" t="0" r="0" b="0"/>
-            <wp:docPr id="14" name="圖片 14"/>
+          <wp:inline distT="0" distB="0" distL="0" distR="0" wp14:anchorId="41D74CBD" wp14:editId="06BACD13">
+            <wp:extent cx="5274310" cy="842010"/>
+            <wp:effectExtent l="0" t="0" r="2540" b="0"/>
+            <wp:docPr id="6" name="圖片 6"/>
             <wp:cNvGraphicFramePr>
               <a:graphicFrameLocks xmlns:a="http://schemas.openxmlformats.org/drawingml/2006/main" noChangeAspect="1"/>
             </wp:cNvGraphicFramePr>
@@ -6570,7 +6834,7 @@
                   <pic:spPr>
                     <a:xfrm>
                       <a:off x="0" y="0"/>
-                      <a:ext cx="4685273" cy="3359678"/>
+                      <a:ext cx="5274310" cy="842010"/>
                     </a:xfrm>
                     <a:prstGeom prst="rect">
                       <a:avLst/>
@@ -6599,6 +6863,46 @@
       <w:pPr>
         <w:pStyle w:val="a3"/>
         <w:numPr>
+          <w:ilvl w:val="1"/>
+          <w:numId w:val="1"/>
+        </w:numPr>
+        <w:ind w:leftChars="0"/>
+        <w:jc w:val="both"/>
+        <w:rPr>
+          <w:rFonts w:ascii="Times New Roman" w:hAnsi="Times New Roman" w:cs="Times New Roman"/>
+          <w:b/>
+          <w:szCs w:val="24"/>
+        </w:rPr>
+      </w:pPr>
+      <w:r>
+        <w:rPr>
+          <w:rFonts w:ascii="Times New Roman" w:hAnsi="Times New Roman" w:cs="Times New Roman"/>
+          <w:b/>
+          <w:szCs w:val="24"/>
+        </w:rPr>
+        <w:t>C</w:t>
+      </w:r>
+      <w:r>
+        <w:rPr>
+          <w:rFonts w:ascii="Times New Roman" w:hAnsi="Times New Roman" w:cs="Times New Roman" w:hint="eastAsia"/>
+          <w:b/>
+          <w:szCs w:val="24"/>
+        </w:rPr>
+        <w:t xml:space="preserve">ode </w:t>
+      </w:r>
+      <w:r>
+        <w:rPr>
+          <w:rFonts w:ascii="Times New Roman" w:hAnsi="Times New Roman" w:cs="Times New Roman"/>
+          <w:b/>
+          <w:szCs w:val="24"/>
+        </w:rPr>
+        <w:t>coverage snapshot</w:t>
+      </w:r>
+    </w:p>
+    <w:p>
+      <w:pPr>
+        <w:pStyle w:val="a3"/>
+        <w:numPr>
           <w:ilvl w:val="0"/>
           <w:numId w:val="4"/>
         </w:numPr>
@@ -6614,8 +6918,14 @@
           <w:rFonts w:ascii="Times New Roman" w:hAnsi="Times New Roman" w:cs="Times New Roman"/>
           <w:szCs w:val="24"/>
         </w:rPr>
-        <w:lastRenderedPageBreak/>
-        <w:t>Total coverage</w:t>
+        <w:t>Coverage of each selected method</w:t>
+      </w:r>
+      <w:r>
+        <w:rPr>
+          <w:rFonts w:ascii="Times New Roman" w:hAnsi="Times New Roman" w:cs="Times New Roman"/>
+          <w:szCs w:val="24"/>
+        </w:rPr>
+        <w:t xml:space="preserve"> under test</w:t>
       </w:r>
     </w:p>
     <w:p>
@@ -6634,10 +6944,10 @@
           <w:noProof/>
         </w:rPr>
         <w:drawing>
-          <wp:inline distT="0" distB="0" distL="0" distR="0" wp14:anchorId="1797608E" wp14:editId="78DB7537">
-            <wp:extent cx="5274310" cy="805180"/>
-            <wp:effectExtent l="0" t="0" r="2540" b="0"/>
-            <wp:docPr id="15" name="圖片 15"/>
+          <wp:inline distT="0" distB="0" distL="0" distR="0" wp14:anchorId="0448EEAA" wp14:editId="2CE1604F">
+            <wp:extent cx="5274310" cy="3767455"/>
+            <wp:effectExtent l="0" t="0" r="2540" b="4445"/>
+            <wp:docPr id="7" name="圖片 7"/>
             <wp:cNvGraphicFramePr>
               <a:graphicFrameLocks xmlns:a="http://schemas.openxmlformats.org/drawingml/2006/main" noChangeAspect="1"/>
             </wp:cNvGraphicFramePr>
@@ -6657,7 +6967,7 @@
                   <pic:spPr>
                     <a:xfrm>
                       <a:off x="0" y="0"/>
-                      <a:ext cx="5274310" cy="805180"/>
+                      <a:ext cx="5274310" cy="3767455"/>
                     </a:xfrm>
                     <a:prstGeom prst="rect">
                       <a:avLst/>
@@ -6686,6 +6996,92 @@
       <w:pPr>
         <w:pStyle w:val="a3"/>
         <w:numPr>
+          <w:ilvl w:val="0"/>
+          <w:numId w:val="4"/>
+        </w:numPr>
+        <w:ind w:leftChars="0"/>
+        <w:jc w:val="both"/>
+        <w:rPr>
+          <w:rFonts w:ascii="Times New Roman" w:hAnsi="Times New Roman" w:cs="Times New Roman"/>
+          <w:szCs w:val="24"/>
+        </w:rPr>
+      </w:pPr>
+      <w:r>
+        <w:rPr>
+          <w:rFonts w:ascii="Times New Roman" w:hAnsi="Times New Roman" w:cs="Times New Roman"/>
+          <w:szCs w:val="24"/>
+        </w:rPr>
+        <w:t>Total coverage</w:t>
+      </w:r>
+    </w:p>
+    <w:p>
+      <w:pPr>
+        <w:pStyle w:val="a3"/>
+        <w:ind w:leftChars="0" w:left="426"/>
+        <w:jc w:val="center"/>
+        <w:rPr>
+          <w:rFonts w:ascii="Times New Roman" w:hAnsi="Times New Roman" w:cs="Times New Roman"/>
+          <w:b/>
+          <w:szCs w:val="24"/>
+        </w:rPr>
+      </w:pPr>
+      <w:r>
+        <w:rPr>
+          <w:noProof/>
+        </w:rPr>
+        <w:drawing>
+          <wp:inline distT="0" distB="0" distL="0" distR="0" wp14:anchorId="1583E178" wp14:editId="5CD5B989">
+            <wp:extent cx="5274310" cy="867410"/>
+            <wp:effectExtent l="0" t="0" r="2540" b="8890"/>
+            <wp:docPr id="8" name="圖片 8"/>
+            <wp:cNvGraphicFramePr>
+              <a:graphicFrameLocks xmlns:a="http://schemas.openxmlformats.org/drawingml/2006/main" noChangeAspect="1"/>
+            </wp:cNvGraphicFramePr>
+            <a:graphic xmlns:a="http://schemas.openxmlformats.org/drawingml/2006/main">
+              <a:graphicData uri="http://schemas.openxmlformats.org/drawingml/2006/picture">
+                <pic:pic xmlns:pic="http://schemas.openxmlformats.org/drawingml/2006/picture">
+                  <pic:nvPicPr>
+                    <pic:cNvPr id="1" name=""/>
+                    <pic:cNvPicPr/>
+                  </pic:nvPicPr>
+                  <pic:blipFill>
+                    <a:blip r:embed="rId15"/>
+                    <a:stretch>
+                      <a:fillRect/>
+                    </a:stretch>
+                  </pic:blipFill>
+                  <pic:spPr>
+                    <a:xfrm>
+                      <a:off x="0" y="0"/>
+                      <a:ext cx="5274310" cy="867410"/>
+                    </a:xfrm>
+                    <a:prstGeom prst="rect">
+                      <a:avLst/>
+                    </a:prstGeom>
+                  </pic:spPr>
+                </pic:pic>
+              </a:graphicData>
+            </a:graphic>
+          </wp:inline>
+        </w:drawing>
+      </w:r>
+    </w:p>
+    <w:p>
+      <w:pPr>
+        <w:pStyle w:val="a3"/>
+        <w:ind w:leftChars="0" w:left="426"/>
+        <w:jc w:val="center"/>
+        <w:rPr>
+          <w:rFonts w:ascii="Times New Roman" w:hAnsi="Times New Roman" w:cs="Times New Roman"/>
+          <w:b/>
+          <w:szCs w:val="24"/>
+        </w:rPr>
+      </w:pPr>
+    </w:p>
+    <w:p>
+      <w:pPr>
+        <w:pStyle w:val="a3"/>
+        <w:numPr>
           <w:ilvl w:val="1"/>
           <w:numId w:val="1"/>
         </w:numPr>
@@ -6757,6 +7153,46 @@
           <w:szCs w:val="24"/>
         </w:rPr>
       </w:pPr>
+      <w:r>
+        <w:rPr>
+          <w:noProof/>
+        </w:rPr>
+        <w:drawing>
+          <wp:inline distT="0" distB="0" distL="0" distR="0" wp14:anchorId="5B738FED" wp14:editId="36F534E6">
+            <wp:extent cx="5274310" cy="259715"/>
+            <wp:effectExtent l="0" t="0" r="2540" b="6985"/>
+            <wp:docPr id="9" name="圖片 9"/>
+            <wp:cNvGraphicFramePr>
+              <a:graphicFrameLocks xmlns:a="http://schemas.openxmlformats.org/drawingml/2006/main" noChangeAspect="1"/>
+            </wp:cNvGraphicFramePr>
+            <a:graphic xmlns:a="http://schemas.openxmlformats.org/drawingml/2006/main">
+              <a:graphicData uri="http://schemas.openxmlformats.org/drawingml/2006/picture">
+                <pic:pic xmlns:pic="http://schemas.openxmlformats.org/drawingml/2006/picture">
+                  <pic:nvPicPr>
+                    <pic:cNvPr id="1" name=""/>
+                    <pic:cNvPicPr/>
+                  </pic:nvPicPr>
+                  <pic:blipFill>
+                    <a:blip r:embed="rId16"/>
+                    <a:stretch>
+                      <a:fillRect/>
+                    </a:stretch>
+                  </pic:blipFill>
+                  <pic:spPr>
+                    <a:xfrm>
+                      <a:off x="0" y="0"/>
+                      <a:ext cx="5274310" cy="259715"/>
+                    </a:xfrm>
+                    <a:prstGeom prst="rect">
+                      <a:avLst/>
+                    </a:prstGeom>
+                  </pic:spPr>
+                </pic:pic>
+              </a:graphicData>
+            </a:graphic>
+          </wp:inline>
+        </w:drawing>
+      </w:r>
     </w:p>
     <w:p>
       <w:pPr>
@@ -6817,6 +7253,7 @@
           <w:rFonts w:ascii="Times New Roman" w:hAnsi="Times New Roman" w:cs="Times New Roman" w:hint="eastAsia"/>
           <w:szCs w:val="24"/>
         </w:rPr>
+        <w:lastRenderedPageBreak/>
         <w:t>CI#3</w:t>
       </w:r>
     </w:p>
@@ -6867,24 +7304,51 @@
         <w:ind w:leftChars="0" w:left="426"/>
         <w:jc w:val="center"/>
         <w:rPr>
-          <w:rFonts w:ascii="Times New Roman" w:hAnsi="Times New Roman" w:cs="Times New Roman"/>
-          <w:b/>
-          <w:szCs w:val="24"/>
-        </w:rPr>
-      </w:pPr>
-    </w:p>
-    <w:p>
-      <w:pPr>
-        <w:pStyle w:val="a3"/>
-        <w:snapToGrid w:val="0"/>
-        <w:ind w:leftChars="0" w:left="425"/>
-        <w:jc w:val="center"/>
-        <w:rPr>
-          <w:rFonts w:ascii="Times New Roman" w:hAnsi="Times New Roman" w:cs="Times New Roman"/>
-          <w:b/>
-          <w:szCs w:val="24"/>
-        </w:rPr>
-      </w:pPr>
+          <w:rFonts w:ascii="Times New Roman" w:hAnsi="Times New Roman" w:cs="Times New Roman" w:hint="eastAsia"/>
+          <w:b/>
+          <w:szCs w:val="24"/>
+        </w:rPr>
+      </w:pPr>
+      <w:r>
+        <w:rPr>
+          <w:noProof/>
+        </w:rPr>
+        <w:drawing>
+          <wp:inline distT="0" distB="0" distL="0" distR="0" wp14:anchorId="468FE86B" wp14:editId="6FE0337F">
+            <wp:extent cx="5274310" cy="488315"/>
+            <wp:effectExtent l="0" t="0" r="2540" b="6985"/>
+            <wp:docPr id="10" name="圖片 10"/>
+            <wp:cNvGraphicFramePr>
+              <a:graphicFrameLocks xmlns:a="http://schemas.openxmlformats.org/drawingml/2006/main" noChangeAspect="1"/>
+            </wp:cNvGraphicFramePr>
+            <a:graphic xmlns:a="http://schemas.openxmlformats.org/drawingml/2006/main">
+              <a:graphicData uri="http://schemas.openxmlformats.org/drawingml/2006/picture">
+                <pic:pic xmlns:pic="http://schemas.openxmlformats.org/drawingml/2006/picture">
+                  <pic:nvPicPr>
+                    <pic:cNvPr id="1" name=""/>
+                    <pic:cNvPicPr/>
+                  </pic:nvPicPr>
+                  <pic:blipFill>
+                    <a:blip r:embed="rId17"/>
+                    <a:stretch>
+                      <a:fillRect/>
+                    </a:stretch>
+                  </pic:blipFill>
+                  <pic:spPr>
+                    <a:xfrm>
+                      <a:off x="0" y="0"/>
+                      <a:ext cx="5274310" cy="488315"/>
+                    </a:xfrm>
+                    <a:prstGeom prst="rect">
+                      <a:avLst/>
+                    </a:prstGeom>
+                  </pic:spPr>
+                </pic:pic>
+              </a:graphicData>
+            </a:graphic>
+          </wp:inline>
+        </w:drawing>
+      </w:r>
     </w:p>
     <w:p>
       <w:pPr>
@@ -7486,7 +7950,7 @@
               <w:ind w:leftChars="0" w:left="0"/>
               <w:jc w:val="both"/>
               <w:rPr>
-                <w:rFonts w:cs="Times New Roman" w:hint="eastAsia"/>
+                <w:rFonts w:cs="Times New Roman"/>
                 <w:szCs w:val="24"/>
               </w:rPr>
             </w:pPr>
@@ -7698,26 +8162,30 @@
                 <w:szCs w:val="24"/>
               </w:rPr>
             </w:pPr>
-            <w:r>
-              <w:rPr>
-                <w:rFonts w:cs="Times New Roman"/>
-                <w:szCs w:val="24"/>
-              </w:rPr>
-              <w:t>testMethod</w:t>
-            </w:r>
-            <w:r>
-              <w:rPr>
-                <w:rFonts w:cs="Times New Roman"/>
-                <w:szCs w:val="24"/>
-              </w:rPr>
-              <w:t>3</w:t>
-            </w:r>
-            <w:r>
-              <w:rPr>
-                <w:rFonts w:cs="Times New Roman"/>
-                <w:szCs w:val="24"/>
-              </w:rPr>
-              <w:t>()</w:t>
+            <w:proofErr w:type="spellStart"/>
+            <w:proofErr w:type="gramStart"/>
+            <w:r>
+              <w:rPr>
+                <w:rFonts w:cs="Times New Roman"/>
+                <w:szCs w:val="24"/>
+              </w:rPr>
+              <w:t>adjacentHash</w:t>
+            </w:r>
+            <w:proofErr w:type="spellEnd"/>
+            <w:r>
+              <w:rPr>
+                <w:rFonts w:cs="Times New Roman"/>
+                <w:szCs w:val="24"/>
+              </w:rPr>
+              <w:t>(</w:t>
+            </w:r>
+            <w:proofErr w:type="gramEnd"/>
+            <w:r>
+              <w:rPr>
+                <w:rFonts w:cs="Times New Roman"/>
+                <w:szCs w:val="24"/>
+              </w:rPr>
+              <w:t>)</w:t>
             </w:r>
           </w:p>
         </w:tc>
@@ -7741,7 +8209,7 @@
                 <w:rFonts w:cs="Times New Roman"/>
                 <w:szCs w:val="24"/>
               </w:rPr>
-              <w:t>…</w:t>
+              <w:t>100%</w:t>
             </w:r>
           </w:p>
         </w:tc>
@@ -7760,6 +8228,15 @@
                 <w:szCs w:val="24"/>
               </w:rPr>
             </w:pPr>
+            <w:r>
+              <w:rPr>
+                <w:rFonts w:cs="Times New Roman"/>
+                <w:szCs w:val="24"/>
+              </w:rPr>
+              <w:t>100%</w:t>
+            </w:r>
+            <w:bookmarkStart w:id="0" w:name="_GoBack"/>
+            <w:bookmarkEnd w:id="0"/>
           </w:p>
         </w:tc>
       </w:tr>
@@ -8065,18 +8542,7 @@
           <w:color w:val="FF0000"/>
           <w:szCs w:val="24"/>
         </w:rPr>
-        <w:t>a</w:t>
-      </w:r>
-      <w:bookmarkStart w:id="0" w:name="_GoBack"/>
-      <w:bookmarkEnd w:id="0"/>
-      <w:r>
-        <w:rPr>
-          <w:rFonts w:ascii="Times New Roman" w:hAnsi="Times New Roman" w:cs="Times New Roman"/>
-          <w:b/>
-          <w:color w:val="FF0000"/>
-          <w:szCs w:val="24"/>
-        </w:rPr>
-        <w:t>ll passed</w:t>
+        <w:t>all passed</w:t>
       </w:r>
       <w:r>
         <w:rPr>
@@ -8233,7 +8699,7 @@
       </w:r>
     </w:p>
     <w:sectPr>
-      <w:footerReference w:type="default" r:id="rId15"/>
+      <w:footerReference w:type="default" r:id="rId18"/>
       <w:pgSz w:w="11906" w:h="16838"/>
       <w:pgMar w:top="1440" w:right="1800" w:bottom="1440" w:left="1800" w:header="851" w:footer="992" w:gutter="0"/>
       <w:cols w:space="425"/>
@@ -8804,6 +9270,184 @@
     </w:lvl>
   </w:abstractNum>
   <w:abstractNum w:abstractNumId="5" w15:restartNumberingAfterBreak="0">
+    <w:nsid w:val="26D90F95"/>
+    <w:multiLevelType w:val="hybridMultilevel"/>
+    <w:tmpl w:val="6D6C5CAC"/>
+    <w:lvl w:ilvl="0" w:tplc="27D213A2">
+      <w:start w:val="1"/>
+      <w:numFmt w:val="decimal"/>
+      <w:lvlText w:val="%1."/>
+      <w:lvlJc w:val="left"/>
+      <w:pPr>
+        <w:ind w:left="360" w:hanging="360"/>
+      </w:pPr>
+      <w:rPr>
+        <w:rFonts w:hint="default"/>
+      </w:rPr>
+    </w:lvl>
+    <w:lvl w:ilvl="1" w:tplc="04090019" w:tentative="1">
+      <w:start w:val="1"/>
+      <w:numFmt w:val="ideographTraditional"/>
+      <w:lvlText w:val="%2、"/>
+      <w:lvlJc w:val="left"/>
+      <w:pPr>
+        <w:ind w:left="960" w:hanging="480"/>
+      </w:pPr>
+    </w:lvl>
+    <w:lvl w:ilvl="2" w:tplc="0409001B" w:tentative="1">
+      <w:start w:val="1"/>
+      <w:numFmt w:val="lowerRoman"/>
+      <w:lvlText w:val="%3."/>
+      <w:lvlJc w:val="right"/>
+      <w:pPr>
+        <w:ind w:left="1440" w:hanging="480"/>
+      </w:pPr>
+    </w:lvl>
+    <w:lvl w:ilvl="3" w:tplc="0409000F" w:tentative="1">
+      <w:start w:val="1"/>
+      <w:numFmt w:val="decimal"/>
+      <w:lvlText w:val="%4."/>
+      <w:lvlJc w:val="left"/>
+      <w:pPr>
+        <w:ind w:left="1920" w:hanging="480"/>
+      </w:pPr>
+    </w:lvl>
+    <w:lvl w:ilvl="4" w:tplc="04090019" w:tentative="1">
+      <w:start w:val="1"/>
+      <w:numFmt w:val="ideographTraditional"/>
+      <w:lvlText w:val="%5、"/>
+      <w:lvlJc w:val="left"/>
+      <w:pPr>
+        <w:ind w:left="2400" w:hanging="480"/>
+      </w:pPr>
+    </w:lvl>
+    <w:lvl w:ilvl="5" w:tplc="0409001B" w:tentative="1">
+      <w:start w:val="1"/>
+      <w:numFmt w:val="lowerRoman"/>
+      <w:lvlText w:val="%6."/>
+      <w:lvlJc w:val="right"/>
+      <w:pPr>
+        <w:ind w:left="2880" w:hanging="480"/>
+      </w:pPr>
+    </w:lvl>
+    <w:lvl w:ilvl="6" w:tplc="0409000F" w:tentative="1">
+      <w:start w:val="1"/>
+      <w:numFmt w:val="decimal"/>
+      <w:lvlText w:val="%7."/>
+      <w:lvlJc w:val="left"/>
+      <w:pPr>
+        <w:ind w:left="3360" w:hanging="480"/>
+      </w:pPr>
+    </w:lvl>
+    <w:lvl w:ilvl="7" w:tplc="04090019" w:tentative="1">
+      <w:start w:val="1"/>
+      <w:numFmt w:val="ideographTraditional"/>
+      <w:lvlText w:val="%8、"/>
+      <w:lvlJc w:val="left"/>
+      <w:pPr>
+        <w:ind w:left="3840" w:hanging="480"/>
+      </w:pPr>
+    </w:lvl>
+    <w:lvl w:ilvl="8" w:tplc="0409001B" w:tentative="1">
+      <w:start w:val="1"/>
+      <w:numFmt w:val="lowerRoman"/>
+      <w:lvlText w:val="%9."/>
+      <w:lvlJc w:val="right"/>
+      <w:pPr>
+        <w:ind w:left="4320" w:hanging="480"/>
+      </w:pPr>
+    </w:lvl>
+  </w:abstractNum>
+  <w:abstractNum w:abstractNumId="6" w15:restartNumberingAfterBreak="0">
+    <w:nsid w:val="2DEE3077"/>
+    <w:multiLevelType w:val="hybridMultilevel"/>
+    <w:tmpl w:val="C3EA6926"/>
+    <w:lvl w:ilvl="0" w:tplc="C3D69028">
+      <w:start w:val="1"/>
+      <w:numFmt w:val="decimal"/>
+      <w:lvlText w:val="%1."/>
+      <w:lvlJc w:val="left"/>
+      <w:pPr>
+        <w:ind w:left="360" w:hanging="360"/>
+      </w:pPr>
+      <w:rPr>
+        <w:rFonts w:hint="default"/>
+      </w:rPr>
+    </w:lvl>
+    <w:lvl w:ilvl="1" w:tplc="04090019" w:tentative="1">
+      <w:start w:val="1"/>
+      <w:numFmt w:val="ideographTraditional"/>
+      <w:lvlText w:val="%2、"/>
+      <w:lvlJc w:val="left"/>
+      <w:pPr>
+        <w:ind w:left="960" w:hanging="480"/>
+      </w:pPr>
+    </w:lvl>
+    <w:lvl w:ilvl="2" w:tplc="0409001B" w:tentative="1">
+      <w:start w:val="1"/>
+      <w:numFmt w:val="lowerRoman"/>
+      <w:lvlText w:val="%3."/>
+      <w:lvlJc w:val="right"/>
+      <w:pPr>
+        <w:ind w:left="1440" w:hanging="480"/>
+      </w:pPr>
+    </w:lvl>
+    <w:lvl w:ilvl="3" w:tplc="0409000F" w:tentative="1">
+      <w:start w:val="1"/>
+      <w:numFmt w:val="decimal"/>
+      <w:lvlText w:val="%4."/>
+      <w:lvlJc w:val="left"/>
+      <w:pPr>
+        <w:ind w:left="1920" w:hanging="480"/>
+      </w:pPr>
+    </w:lvl>
+    <w:lvl w:ilvl="4" w:tplc="04090019" w:tentative="1">
+      <w:start w:val="1"/>
+      <w:numFmt w:val="ideographTraditional"/>
+      <w:lvlText w:val="%5、"/>
+      <w:lvlJc w:val="left"/>
+      <w:pPr>
+        <w:ind w:left="2400" w:hanging="480"/>
+      </w:pPr>
+    </w:lvl>
+    <w:lvl w:ilvl="5" w:tplc="0409001B" w:tentative="1">
+      <w:start w:val="1"/>
+      <w:numFmt w:val="lowerRoman"/>
+      <w:lvlText w:val="%6."/>
+      <w:lvlJc w:val="right"/>
+      <w:pPr>
+        <w:ind w:left="2880" w:hanging="480"/>
+      </w:pPr>
+    </w:lvl>
+    <w:lvl w:ilvl="6" w:tplc="0409000F" w:tentative="1">
+      <w:start w:val="1"/>
+      <w:numFmt w:val="decimal"/>
+      <w:lvlText w:val="%7."/>
+      <w:lvlJc w:val="left"/>
+      <w:pPr>
+        <w:ind w:left="3360" w:hanging="480"/>
+      </w:pPr>
+    </w:lvl>
+    <w:lvl w:ilvl="7" w:tplc="04090019" w:tentative="1">
+      <w:start w:val="1"/>
+      <w:numFmt w:val="ideographTraditional"/>
+      <w:lvlText w:val="%8、"/>
+      <w:lvlJc w:val="left"/>
+      <w:pPr>
+        <w:ind w:left="3840" w:hanging="480"/>
+      </w:pPr>
+    </w:lvl>
+    <w:lvl w:ilvl="8" w:tplc="0409001B" w:tentative="1">
+      <w:start w:val="1"/>
+      <w:numFmt w:val="lowerRoman"/>
+      <w:lvlText w:val="%9."/>
+      <w:lvlJc w:val="right"/>
+      <w:pPr>
+        <w:ind w:left="4320" w:hanging="480"/>
+      </w:pPr>
+    </w:lvl>
+  </w:abstractNum>
+  <w:abstractNum w:abstractNumId="7" w15:restartNumberingAfterBreak="0">
     <w:nsid w:val="33881645"/>
     <w:multiLevelType w:val="hybridMultilevel"/>
     <w:tmpl w:val="1D245BBE"/>
@@ -8916,7 +9560,185 @@
       </w:rPr>
     </w:lvl>
   </w:abstractNum>
-  <w:abstractNum w:abstractNumId="6" w15:restartNumberingAfterBreak="0">
+  <w:abstractNum w:abstractNumId="8" w15:restartNumberingAfterBreak="0">
+    <w:nsid w:val="42BB35F6"/>
+    <w:multiLevelType w:val="hybridMultilevel"/>
+    <w:tmpl w:val="FD3A5AD0"/>
+    <w:lvl w:ilvl="0" w:tplc="459E42F4">
+      <w:start w:val="1"/>
+      <w:numFmt w:val="decimal"/>
+      <w:lvlText w:val="%1."/>
+      <w:lvlJc w:val="left"/>
+      <w:pPr>
+        <w:ind w:left="360" w:hanging="360"/>
+      </w:pPr>
+      <w:rPr>
+        <w:rFonts w:hint="default"/>
+      </w:rPr>
+    </w:lvl>
+    <w:lvl w:ilvl="1" w:tplc="04090019" w:tentative="1">
+      <w:start w:val="1"/>
+      <w:numFmt w:val="ideographTraditional"/>
+      <w:lvlText w:val="%2、"/>
+      <w:lvlJc w:val="left"/>
+      <w:pPr>
+        <w:ind w:left="960" w:hanging="480"/>
+      </w:pPr>
+    </w:lvl>
+    <w:lvl w:ilvl="2" w:tplc="0409001B" w:tentative="1">
+      <w:start w:val="1"/>
+      <w:numFmt w:val="lowerRoman"/>
+      <w:lvlText w:val="%3."/>
+      <w:lvlJc w:val="right"/>
+      <w:pPr>
+        <w:ind w:left="1440" w:hanging="480"/>
+      </w:pPr>
+    </w:lvl>
+    <w:lvl w:ilvl="3" w:tplc="0409000F" w:tentative="1">
+      <w:start w:val="1"/>
+      <w:numFmt w:val="decimal"/>
+      <w:lvlText w:val="%4."/>
+      <w:lvlJc w:val="left"/>
+      <w:pPr>
+        <w:ind w:left="1920" w:hanging="480"/>
+      </w:pPr>
+    </w:lvl>
+    <w:lvl w:ilvl="4" w:tplc="04090019" w:tentative="1">
+      <w:start w:val="1"/>
+      <w:numFmt w:val="ideographTraditional"/>
+      <w:lvlText w:val="%5、"/>
+      <w:lvlJc w:val="left"/>
+      <w:pPr>
+        <w:ind w:left="2400" w:hanging="480"/>
+      </w:pPr>
+    </w:lvl>
+    <w:lvl w:ilvl="5" w:tplc="0409001B" w:tentative="1">
+      <w:start w:val="1"/>
+      <w:numFmt w:val="lowerRoman"/>
+      <w:lvlText w:val="%6."/>
+      <w:lvlJc w:val="right"/>
+      <w:pPr>
+        <w:ind w:left="2880" w:hanging="480"/>
+      </w:pPr>
+    </w:lvl>
+    <w:lvl w:ilvl="6" w:tplc="0409000F" w:tentative="1">
+      <w:start w:val="1"/>
+      <w:numFmt w:val="decimal"/>
+      <w:lvlText w:val="%7."/>
+      <w:lvlJc w:val="left"/>
+      <w:pPr>
+        <w:ind w:left="3360" w:hanging="480"/>
+      </w:pPr>
+    </w:lvl>
+    <w:lvl w:ilvl="7" w:tplc="04090019" w:tentative="1">
+      <w:start w:val="1"/>
+      <w:numFmt w:val="ideographTraditional"/>
+      <w:lvlText w:val="%8、"/>
+      <w:lvlJc w:val="left"/>
+      <w:pPr>
+        <w:ind w:left="3840" w:hanging="480"/>
+      </w:pPr>
+    </w:lvl>
+    <w:lvl w:ilvl="8" w:tplc="0409001B" w:tentative="1">
+      <w:start w:val="1"/>
+      <w:numFmt w:val="lowerRoman"/>
+      <w:lvlText w:val="%9."/>
+      <w:lvlJc w:val="right"/>
+      <w:pPr>
+        <w:ind w:left="4320" w:hanging="480"/>
+      </w:pPr>
+    </w:lvl>
+  </w:abstractNum>
+  <w:abstractNum w:abstractNumId="9" w15:restartNumberingAfterBreak="0">
+    <w:nsid w:val="596E08D0"/>
+    <w:multiLevelType w:val="hybridMultilevel"/>
+    <w:tmpl w:val="925E873C"/>
+    <w:lvl w:ilvl="0" w:tplc="02B8B692">
+      <w:start w:val="1"/>
+      <w:numFmt w:val="decimal"/>
+      <w:lvlText w:val="%1."/>
+      <w:lvlJc w:val="left"/>
+      <w:pPr>
+        <w:ind w:left="360" w:hanging="360"/>
+      </w:pPr>
+      <w:rPr>
+        <w:rFonts w:hint="default"/>
+      </w:rPr>
+    </w:lvl>
+    <w:lvl w:ilvl="1" w:tplc="04090019" w:tentative="1">
+      <w:start w:val="1"/>
+      <w:numFmt w:val="ideographTraditional"/>
+      <w:lvlText w:val="%2、"/>
+      <w:lvlJc w:val="left"/>
+      <w:pPr>
+        <w:ind w:left="960" w:hanging="480"/>
+      </w:pPr>
+    </w:lvl>
+    <w:lvl w:ilvl="2" w:tplc="0409001B" w:tentative="1">
+      <w:start w:val="1"/>
+      <w:numFmt w:val="lowerRoman"/>
+      <w:lvlText w:val="%3."/>
+      <w:lvlJc w:val="right"/>
+      <w:pPr>
+        <w:ind w:left="1440" w:hanging="480"/>
+      </w:pPr>
+    </w:lvl>
+    <w:lvl w:ilvl="3" w:tplc="0409000F" w:tentative="1">
+      <w:start w:val="1"/>
+      <w:numFmt w:val="decimal"/>
+      <w:lvlText w:val="%4."/>
+      <w:lvlJc w:val="left"/>
+      <w:pPr>
+        <w:ind w:left="1920" w:hanging="480"/>
+      </w:pPr>
+    </w:lvl>
+    <w:lvl w:ilvl="4" w:tplc="04090019" w:tentative="1">
+      <w:start w:val="1"/>
+      <w:numFmt w:val="ideographTraditional"/>
+      <w:lvlText w:val="%5、"/>
+      <w:lvlJc w:val="left"/>
+      <w:pPr>
+        <w:ind w:left="2400" w:hanging="480"/>
+      </w:pPr>
+    </w:lvl>
+    <w:lvl w:ilvl="5" w:tplc="0409001B" w:tentative="1">
+      <w:start w:val="1"/>
+      <w:numFmt w:val="lowerRoman"/>
+      <w:lvlText w:val="%6."/>
+      <w:lvlJc w:val="right"/>
+      <w:pPr>
+        <w:ind w:left="2880" w:hanging="480"/>
+      </w:pPr>
+    </w:lvl>
+    <w:lvl w:ilvl="6" w:tplc="0409000F" w:tentative="1">
+      <w:start w:val="1"/>
+      <w:numFmt w:val="decimal"/>
+      <w:lvlText w:val="%7."/>
+      <w:lvlJc w:val="left"/>
+      <w:pPr>
+        <w:ind w:left="3360" w:hanging="480"/>
+      </w:pPr>
+    </w:lvl>
+    <w:lvl w:ilvl="7" w:tplc="04090019" w:tentative="1">
+      <w:start w:val="1"/>
+      <w:numFmt w:val="ideographTraditional"/>
+      <w:lvlText w:val="%8、"/>
+      <w:lvlJc w:val="left"/>
+      <w:pPr>
+        <w:ind w:left="3840" w:hanging="480"/>
+      </w:pPr>
+    </w:lvl>
+    <w:lvl w:ilvl="8" w:tplc="0409001B" w:tentative="1">
+      <w:start w:val="1"/>
+      <w:numFmt w:val="lowerRoman"/>
+      <w:lvlText w:val="%9."/>
+      <w:lvlJc w:val="right"/>
+      <w:pPr>
+        <w:ind w:left="4320" w:hanging="480"/>
+      </w:pPr>
+    </w:lvl>
+  </w:abstractNum>
+  <w:abstractNum w:abstractNumId="10" w15:restartNumberingAfterBreak="0">
     <w:nsid w:val="5B522CCC"/>
     <w:multiLevelType w:val="hybridMultilevel"/>
     <w:tmpl w:val="FEC45A66"/>
@@ -9005,7 +9827,7 @@
       </w:pPr>
     </w:lvl>
   </w:abstractNum>
-  <w:abstractNum w:abstractNumId="7" w15:restartNumberingAfterBreak="0">
+  <w:abstractNum w:abstractNumId="11" w15:restartNumberingAfterBreak="0">
     <w:nsid w:val="61484B3F"/>
     <w:multiLevelType w:val="hybridMultilevel"/>
     <w:tmpl w:val="6E588876"/>
@@ -9097,7 +9919,7 @@
       </w:pPr>
     </w:lvl>
   </w:abstractNum>
-  <w:abstractNum w:abstractNumId="8" w15:restartNumberingAfterBreak="0">
+  <w:abstractNum w:abstractNumId="12" w15:restartNumberingAfterBreak="0">
     <w:nsid w:val="7E3F12D6"/>
     <w:multiLevelType w:val="hybridMultilevel"/>
     <w:tmpl w:val="4DA8B46E"/>
@@ -9217,13 +10039,13 @@
     <w:abstractNumId w:val="4"/>
   </w:num>
   <w:num w:numId="3">
-    <w:abstractNumId w:val="8"/>
+    <w:abstractNumId w:val="12"/>
   </w:num>
   <w:num w:numId="4">
-    <w:abstractNumId w:val="5"/>
+    <w:abstractNumId w:val="7"/>
   </w:num>
   <w:num w:numId="5">
-    <w:abstractNumId w:val="7"/>
+    <w:abstractNumId w:val="11"/>
   </w:num>
   <w:num w:numId="6">
     <w:abstractNumId w:val="3"/>
@@ -9235,6 +10057,18 @@
     <w:abstractNumId w:val="1"/>
   </w:num>
   <w:num w:numId="9">
+    <w:abstractNumId w:val="10"/>
+  </w:num>
+  <w:num w:numId="10">
+    <w:abstractNumId w:val="5"/>
+  </w:num>
+  <w:num w:numId="11">
+    <w:abstractNumId w:val="9"/>
+  </w:num>
+  <w:num w:numId="12">
+    <w:abstractNumId w:val="8"/>
+  </w:num>
+  <w:num w:numId="13">
     <w:abstractNumId w:val="6"/>
   </w:num>
 </w:numbering>
@@ -9360,6 +10194,7 @@
     <w:lsdException w:name="HTML Sample" w:semiHidden="1" w:unhideWhenUsed="1"/>
     <w:lsdException w:name="HTML Typewriter" w:semiHidden="1" w:unhideWhenUsed="1"/>
     <w:lsdException w:name="HTML Variable" w:semiHidden="1" w:unhideWhenUsed="1"/>
+    <w:lsdException w:name="Normal Table" w:semiHidden="1" w:unhideWhenUsed="1"/>
     <w:lsdException w:name="annotation subject" w:semiHidden="1" w:unhideWhenUsed="1"/>
     <w:lsdException w:name="No List" w:semiHidden="1" w:unhideWhenUsed="1"/>
     <w:lsdException w:name="Outline List 1" w:semiHidden="1" w:unhideWhenUsed="1"/>
@@ -9403,8 +10238,10 @@
     <w:lsdException w:name="Table Elegant" w:semiHidden="1" w:unhideWhenUsed="1"/>
     <w:lsdException w:name="Table Professional" w:semiHidden="1" w:unhideWhenUsed="1"/>
     <w:lsdException w:name="Table Subtle 1" w:semiHidden="1" w:unhideWhenUsed="1"/>
+    <w:lsdException w:name="Table Subtle 2" w:semiHidden="1" w:unhideWhenUsed="1"/>
     <w:lsdException w:name="Table Web 1" w:semiHidden="1" w:unhideWhenUsed="1"/>
     <w:lsdException w:name="Table Web 2" w:semiHidden="1" w:unhideWhenUsed="1"/>
+    <w:lsdException w:name="Table Web 3" w:semiHidden="1" w:unhideWhenUsed="1"/>
     <w:lsdException w:name="Balloon Text" w:semiHidden="1" w:unhideWhenUsed="1"/>
     <w:lsdException w:name="Table Grid" w:uiPriority="39"/>
     <w:lsdException w:name="Table Theme" w:semiHidden="1" w:unhideWhenUsed="1"/>

</xml_diff>

<commit_message>
Base32 test with BPC complete and few test in other class
</commit_message>
<xml_diff>
--- a/LabReport/Lab3/Lab3Report.docx
+++ b/LabReport/Lab3/Lab3Report.docx
@@ -2301,6 +2301,20 @@
               </w:rPr>
               <w:t>020/05/14~</w:t>
             </w:r>
+            <w:r>
+              <w:rPr>
+                <w:rFonts w:ascii="Times New Roman" w:hAnsi="Times New Roman" w:cs="Times New Roman" w:hint="eastAsia"/>
+                <w:szCs w:val="24"/>
+              </w:rPr>
+              <w:t>2</w:t>
+            </w:r>
+            <w:r>
+              <w:rPr>
+                <w:rFonts w:ascii="Times New Roman" w:hAnsi="Times New Roman" w:cs="Times New Roman"/>
+                <w:szCs w:val="24"/>
+              </w:rPr>
+              <w:t>020/05/17</w:t>
+            </w:r>
           </w:p>
         </w:tc>
       </w:tr>
@@ -2413,6 +2427,13 @@
               </w:rPr>
               <w:t>020/05/14~</w:t>
             </w:r>
+            <w:r>
+              <w:rPr>
+                <w:rFonts w:ascii="Times New Roman" w:hAnsi="Times New Roman" w:cs="Times New Roman"/>
+                <w:szCs w:val="24"/>
+              </w:rPr>
+              <w:t>2020/05/17</w:t>
+            </w:r>
           </w:p>
         </w:tc>
       </w:tr>
@@ -2525,6 +2546,13 @@
               </w:rPr>
               <w:t>020/05/14~</w:t>
             </w:r>
+            <w:r>
+              <w:rPr>
+                <w:rFonts w:ascii="Times New Roman" w:hAnsi="Times New Roman" w:cs="Times New Roman"/>
+                <w:szCs w:val="24"/>
+              </w:rPr>
+              <w:t>2020/05/17</w:t>
+            </w:r>
           </w:p>
         </w:tc>
       </w:tr>
@@ -2692,6 +2720,13 @@
                 <w:szCs w:val="24"/>
               </w:rPr>
               <w:t>020/05/14~</w:t>
+            </w:r>
+            <w:r>
+              <w:rPr>
+                <w:rFonts w:ascii="Times New Roman" w:hAnsi="Times New Roman" w:cs="Times New Roman"/>
+                <w:szCs w:val="24"/>
+              </w:rPr>
+              <w:t>2020/05/17</w:t>
             </w:r>
           </w:p>
         </w:tc>
@@ -3834,7 +3869,7 @@
               <w:spacing w:line="240" w:lineRule="exact"/>
               <w:ind w:leftChars="0" w:hangingChars="200" w:hanging="480"/>
               <w:rPr>
-                <w:rFonts w:cs="Times New Roman" w:hint="eastAsia"/>
+                <w:rFonts w:cs="Times New Roman"/>
                 <w:szCs w:val="24"/>
               </w:rPr>
             </w:pPr>
@@ -3881,7 +3916,7 @@
               <w:spacing w:line="240" w:lineRule="exact"/>
               <w:ind w:leftChars="0" w:hangingChars="200" w:hanging="480"/>
               <w:rPr>
-                <w:rFonts w:cs="Times New Roman" w:hint="eastAsia"/>
+                <w:rFonts w:cs="Times New Roman"/>
                 <w:szCs w:val="24"/>
               </w:rPr>
             </w:pPr>
@@ -4291,7 +4326,7 @@
               <w:spacing w:line="240" w:lineRule="exact"/>
               <w:ind w:leftChars="0" w:hangingChars="200" w:hanging="480"/>
               <w:rPr>
-                <w:rFonts w:cs="Times New Roman" w:hint="eastAsia"/>
+                <w:rFonts w:cs="Times New Roman"/>
                 <w:szCs w:val="24"/>
               </w:rPr>
             </w:pPr>
@@ -4338,7 +4373,7 @@
               <w:spacing w:line="240" w:lineRule="exact"/>
               <w:ind w:leftChars="0" w:left="0"/>
               <w:rPr>
-                <w:rFonts w:cs="Times New Roman" w:hint="eastAsia"/>
+                <w:rFonts w:cs="Times New Roman"/>
                 <w:szCs w:val="24"/>
               </w:rPr>
             </w:pPr>
@@ -4747,7 +4782,7 @@
               <w:spacing w:line="240" w:lineRule="exact"/>
               <w:ind w:left="480" w:hangingChars="200" w:hanging="480"/>
               <w:rPr>
-                <w:rFonts w:cs="Times New Roman" w:hint="eastAsia"/>
+                <w:rFonts w:cs="Times New Roman"/>
                 <w:szCs w:val="24"/>
               </w:rPr>
             </w:pPr>
@@ -4779,7 +4814,7 @@
               <w:spacing w:line="240" w:lineRule="exact"/>
               <w:ind w:left="480" w:hangingChars="200" w:hanging="480"/>
               <w:rPr>
-                <w:rFonts w:cs="Times New Roman" w:hint="eastAsia"/>
+                <w:rFonts w:cs="Times New Roman"/>
                 <w:szCs w:val="24"/>
               </w:rPr>
             </w:pPr>
@@ -4810,7 +4845,7 @@
               <w:snapToGrid w:val="0"/>
               <w:spacing w:line="240" w:lineRule="exact"/>
               <w:rPr>
-                <w:rFonts w:cs="Times New Roman" w:hint="eastAsia"/>
+                <w:rFonts w:cs="Times New Roman"/>
                 <w:szCs w:val="24"/>
               </w:rPr>
             </w:pPr>
@@ -4841,7 +4876,7 @@
               <w:snapToGrid w:val="0"/>
               <w:spacing w:line="240" w:lineRule="exact"/>
               <w:rPr>
-                <w:rFonts w:cs="Times New Roman" w:hint="eastAsia"/>
+                <w:rFonts w:cs="Times New Roman"/>
                 <w:szCs w:val="24"/>
               </w:rPr>
             </w:pPr>
@@ -5170,7 +5205,7 @@
               <w:spacing w:line="240" w:lineRule="exact"/>
               <w:ind w:leftChars="0"/>
               <w:rPr>
-                <w:rFonts w:cs="Times New Roman" w:hint="eastAsia"/>
+                <w:rFonts w:cs="Times New Roman"/>
                 <w:szCs w:val="24"/>
               </w:rPr>
             </w:pPr>
@@ -5207,6 +5242,7 @@
                 <w:rFonts w:cs="Times New Roman"/>
                 <w:szCs w:val="24"/>
               </w:rPr>
+              <w:lastRenderedPageBreak/>
               <w:t>4</w:t>
             </w:r>
           </w:p>
@@ -5505,7 +5541,7 @@
               <w:spacing w:line="240" w:lineRule="exact"/>
               <w:ind w:leftChars="0" w:hangingChars="200" w:hanging="480"/>
               <w:rPr>
-                <w:rFonts w:cs="Times New Roman" w:hint="eastAsia"/>
+                <w:rFonts w:cs="Times New Roman"/>
                 <w:szCs w:val="24"/>
               </w:rPr>
             </w:pPr>
@@ -5753,6 +5789,1730 @@
                 <w:szCs w:val="24"/>
               </w:rPr>
               <w:t>“2b”</w:t>
+            </w:r>
+          </w:p>
+        </w:tc>
+      </w:tr>
+      <w:tr>
+        <w:tc>
+          <w:tcPr>
+            <w:tcW w:w="708" w:type="dxa"/>
+            <w:vAlign w:val="center"/>
+          </w:tcPr>
+          <w:p>
+            <w:pPr>
+              <w:pStyle w:val="a3"/>
+              <w:snapToGrid w:val="0"/>
+              <w:spacing w:line="240" w:lineRule="exact"/>
+              <w:ind w:leftChars="0" w:left="0"/>
+              <w:jc w:val="center"/>
+              <w:rPr>
+                <w:rFonts w:cs="Times New Roman"/>
+                <w:szCs w:val="24"/>
+              </w:rPr>
+            </w:pPr>
+            <w:r>
+              <w:rPr>
+                <w:rFonts w:cs="Times New Roman" w:hint="eastAsia"/>
+                <w:szCs w:val="24"/>
+              </w:rPr>
+              <w:t>5</w:t>
+            </w:r>
+          </w:p>
+        </w:tc>
+        <w:tc>
+          <w:tcPr>
+            <w:tcW w:w="1135" w:type="dxa"/>
+            <w:vAlign w:val="center"/>
+          </w:tcPr>
+          <w:p>
+            <w:pPr>
+              <w:pStyle w:val="a3"/>
+              <w:snapToGrid w:val="0"/>
+              <w:spacing w:line="240" w:lineRule="exact"/>
+              <w:ind w:leftChars="0" w:left="0"/>
+              <w:jc w:val="both"/>
+              <w:rPr>
+                <w:rFonts w:cs="Times New Roman"/>
+                <w:szCs w:val="24"/>
+              </w:rPr>
+            </w:pPr>
+            <w:proofErr w:type="spellStart"/>
+            <w:r>
+              <w:rPr>
+                <w:rFonts w:cs="Times New Roman"/>
+                <w:szCs w:val="24"/>
+              </w:rPr>
+              <w:t>GeoHash</w:t>
+            </w:r>
+            <w:proofErr w:type="spellEnd"/>
+          </w:p>
+        </w:tc>
+        <w:tc>
+          <w:tcPr>
+            <w:tcW w:w="1701" w:type="dxa"/>
+            <w:vAlign w:val="center"/>
+          </w:tcPr>
+          <w:p>
+            <w:pPr>
+              <w:pStyle w:val="a3"/>
+              <w:snapToGrid w:val="0"/>
+              <w:spacing w:line="240" w:lineRule="exact"/>
+              <w:ind w:leftChars="0" w:left="0"/>
+              <w:jc w:val="center"/>
+              <w:rPr>
+                <w:rFonts w:cs="Times New Roman"/>
+                <w:szCs w:val="24"/>
+              </w:rPr>
+            </w:pPr>
+            <w:proofErr w:type="spellStart"/>
+            <w:proofErr w:type="gramStart"/>
+            <w:r>
+              <w:rPr>
+                <w:rFonts w:cs="Times New Roman"/>
+                <w:szCs w:val="24"/>
+              </w:rPr>
+              <w:t>encodeHash</w:t>
+            </w:r>
+            <w:proofErr w:type="spellEnd"/>
+            <w:r>
+              <w:rPr>
+                <w:rFonts w:cs="Times New Roman"/>
+                <w:szCs w:val="24"/>
+              </w:rPr>
+              <w:t>(</w:t>
+            </w:r>
+            <w:proofErr w:type="gramEnd"/>
+            <w:r>
+              <w:rPr>
+                <w:rFonts w:cs="Times New Roman"/>
+                <w:szCs w:val="24"/>
+              </w:rPr>
+              <w:t>double latitude, double longitude, int length)</w:t>
+            </w:r>
+          </w:p>
+        </w:tc>
+        <w:tc>
+          <w:tcPr>
+            <w:tcW w:w="851" w:type="dxa"/>
+            <w:vAlign w:val="center"/>
+          </w:tcPr>
+          <w:p>
+            <w:pPr>
+              <w:pStyle w:val="a3"/>
+              <w:snapToGrid w:val="0"/>
+              <w:spacing w:line="240" w:lineRule="exact"/>
+              <w:ind w:leftChars="0" w:left="0"/>
+              <w:jc w:val="center"/>
+              <w:rPr>
+                <w:rFonts w:cs="Times New Roman" w:hint="eastAsia"/>
+                <w:szCs w:val="24"/>
+              </w:rPr>
+            </w:pPr>
+            <w:r>
+              <w:rPr>
+                <w:rFonts w:cs="Times New Roman" w:hint="eastAsia"/>
+                <w:szCs w:val="24"/>
+              </w:rPr>
+              <w:t>見</w:t>
+            </w:r>
+            <w:r>
+              <w:rPr>
+                <w:rFonts w:cs="Times New Roman" w:hint="eastAsia"/>
+                <w:szCs w:val="24"/>
+              </w:rPr>
+              <w:t>e</w:t>
+            </w:r>
+            <w:r>
+              <w:rPr>
+                <w:rFonts w:cs="Times New Roman"/>
+                <w:szCs w:val="24"/>
+              </w:rPr>
+              <w:t>xcel</w:t>
+            </w:r>
+          </w:p>
+        </w:tc>
+        <w:tc>
+          <w:tcPr>
+            <w:tcW w:w="2268" w:type="dxa"/>
+          </w:tcPr>
+          <w:p>
+            <w:pPr>
+              <w:pStyle w:val="a3"/>
+              <w:snapToGrid w:val="0"/>
+              <w:spacing w:line="240" w:lineRule="exact"/>
+              <w:ind w:leftChars="0" w:hangingChars="200" w:hanging="480"/>
+              <w:rPr>
+                <w:rFonts w:cs="Times New Roman"/>
+                <w:szCs w:val="24"/>
+              </w:rPr>
+            </w:pPr>
+            <w:r>
+              <w:rPr>
+                <w:rFonts w:cs="Times New Roman" w:hint="eastAsia"/>
+                <w:szCs w:val="24"/>
+              </w:rPr>
+              <w:t>P</w:t>
+            </w:r>
+            <w:r>
+              <w:rPr>
+                <w:rFonts w:cs="Times New Roman"/>
+                <w:szCs w:val="24"/>
+              </w:rPr>
+              <w:t>1</w:t>
+            </w:r>
+            <w:r>
+              <w:rPr>
+                <w:rFonts w:cs="Times New Roman" w:hint="eastAsia"/>
+                <w:szCs w:val="24"/>
+              </w:rPr>
+              <w:t>：</w:t>
+            </w:r>
+            <w:r>
+              <w:rPr>
+                <w:rFonts w:cs="Times New Roman" w:hint="eastAsia"/>
+                <w:szCs w:val="24"/>
+              </w:rPr>
+              <w:t>{</w:t>
+            </w:r>
+            <w:r>
+              <w:rPr>
+                <w:rFonts w:cs="Times New Roman"/>
+                <w:szCs w:val="24"/>
+              </w:rPr>
+              <w:t>1, 3, 5, 7}</w:t>
+            </w:r>
+          </w:p>
+          <w:p>
+            <w:pPr>
+              <w:pStyle w:val="a3"/>
+              <w:snapToGrid w:val="0"/>
+              <w:spacing w:line="240" w:lineRule="exact"/>
+              <w:ind w:leftChars="0" w:hangingChars="200" w:hanging="480"/>
+              <w:rPr>
+                <w:rFonts w:cs="Times New Roman"/>
+                <w:szCs w:val="24"/>
+              </w:rPr>
+            </w:pPr>
+            <w:r>
+              <w:rPr>
+                <w:rFonts w:cs="Times New Roman" w:hint="eastAsia"/>
+                <w:szCs w:val="24"/>
+              </w:rPr>
+              <w:t>P</w:t>
+            </w:r>
+            <w:r>
+              <w:rPr>
+                <w:rFonts w:cs="Times New Roman"/>
+                <w:szCs w:val="24"/>
+              </w:rPr>
+              <w:t>2</w:t>
+            </w:r>
+            <w:r>
+              <w:rPr>
+                <w:rFonts w:cs="Times New Roman" w:hint="eastAsia"/>
+                <w:szCs w:val="24"/>
+              </w:rPr>
+              <w:t>：</w:t>
+            </w:r>
+            <w:r>
+              <w:rPr>
+                <w:rFonts w:cs="Times New Roman" w:hint="eastAsia"/>
+                <w:szCs w:val="24"/>
+              </w:rPr>
+              <w:t>{</w:t>
+            </w:r>
+            <w:r>
+              <w:rPr>
+                <w:rFonts w:cs="Times New Roman"/>
+                <w:szCs w:val="24"/>
+              </w:rPr>
+              <w:t>1, 3, 5, 6}</w:t>
+            </w:r>
+          </w:p>
+          <w:p>
+            <w:pPr>
+              <w:pStyle w:val="a3"/>
+              <w:snapToGrid w:val="0"/>
+              <w:spacing w:line="240" w:lineRule="exact"/>
+              <w:ind w:leftChars="0" w:hangingChars="200" w:hanging="480"/>
+              <w:rPr>
+                <w:rFonts w:cs="Times New Roman"/>
+                <w:szCs w:val="24"/>
+              </w:rPr>
+            </w:pPr>
+            <w:r>
+              <w:rPr>
+                <w:rFonts w:cs="Times New Roman" w:hint="eastAsia"/>
+                <w:szCs w:val="24"/>
+              </w:rPr>
+              <w:t>P</w:t>
+            </w:r>
+            <w:r>
+              <w:rPr>
+                <w:rFonts w:cs="Times New Roman"/>
+                <w:szCs w:val="24"/>
+              </w:rPr>
+              <w:t>3</w:t>
+            </w:r>
+            <w:r>
+              <w:rPr>
+                <w:rFonts w:cs="Times New Roman" w:hint="eastAsia"/>
+                <w:szCs w:val="24"/>
+              </w:rPr>
+              <w:t>：</w:t>
+            </w:r>
+            <w:r>
+              <w:rPr>
+                <w:rFonts w:cs="Times New Roman" w:hint="eastAsia"/>
+                <w:szCs w:val="24"/>
+              </w:rPr>
+              <w:t>{</w:t>
+            </w:r>
+            <w:r>
+              <w:rPr>
+                <w:rFonts w:cs="Times New Roman"/>
+                <w:szCs w:val="24"/>
+              </w:rPr>
+              <w:t>1, 3, 4}</w:t>
+            </w:r>
+          </w:p>
+          <w:p>
+            <w:pPr>
+              <w:pStyle w:val="a3"/>
+              <w:snapToGrid w:val="0"/>
+              <w:spacing w:line="240" w:lineRule="exact"/>
+              <w:ind w:leftChars="0" w:hangingChars="200" w:hanging="480"/>
+              <w:rPr>
+                <w:rFonts w:cs="Times New Roman" w:hint="eastAsia"/>
+                <w:szCs w:val="24"/>
+              </w:rPr>
+            </w:pPr>
+            <w:r>
+              <w:rPr>
+                <w:rFonts w:cs="Times New Roman" w:hint="eastAsia"/>
+                <w:szCs w:val="24"/>
+              </w:rPr>
+              <w:t>P</w:t>
+            </w:r>
+            <w:r>
+              <w:rPr>
+                <w:rFonts w:cs="Times New Roman"/>
+                <w:szCs w:val="24"/>
+              </w:rPr>
+              <w:t>4</w:t>
+            </w:r>
+            <w:r>
+              <w:rPr>
+                <w:rFonts w:cs="Times New Roman" w:hint="eastAsia"/>
+                <w:szCs w:val="24"/>
+              </w:rPr>
+              <w:t>：</w:t>
+            </w:r>
+            <w:r>
+              <w:rPr>
+                <w:rFonts w:cs="Times New Roman" w:hint="eastAsia"/>
+                <w:szCs w:val="24"/>
+              </w:rPr>
+              <w:t>{</w:t>
+            </w:r>
+            <w:r>
+              <w:rPr>
+                <w:rFonts w:cs="Times New Roman"/>
+                <w:szCs w:val="24"/>
+              </w:rPr>
+              <w:t>1, 2}</w:t>
+            </w:r>
+          </w:p>
+        </w:tc>
+        <w:tc>
+          <w:tcPr>
+            <w:tcW w:w="2409" w:type="dxa"/>
+            <w:vAlign w:val="center"/>
+          </w:tcPr>
+          <w:p>
+            <w:pPr>
+              <w:pStyle w:val="a3"/>
+              <w:numPr>
+                <w:ilvl w:val="0"/>
+                <w:numId w:val="14"/>
+              </w:numPr>
+              <w:snapToGrid w:val="0"/>
+              <w:spacing w:line="240" w:lineRule="exact"/>
+              <w:ind w:leftChars="0"/>
+              <w:rPr>
+                <w:rFonts w:cs="Times New Roman"/>
+                <w:szCs w:val="24"/>
+              </w:rPr>
+            </w:pPr>
+            <w:r>
+              <w:rPr>
+                <w:rFonts w:cs="Times New Roman"/>
+                <w:szCs w:val="24"/>
+              </w:rPr>
+              <w:t>latitude = 90, longitude = 90, length = 3</w:t>
+            </w:r>
+          </w:p>
+          <w:p>
+            <w:pPr>
+              <w:pStyle w:val="a3"/>
+              <w:numPr>
+                <w:ilvl w:val="0"/>
+                <w:numId w:val="14"/>
+              </w:numPr>
+              <w:snapToGrid w:val="0"/>
+              <w:spacing w:line="240" w:lineRule="exact"/>
+              <w:ind w:leftChars="0"/>
+              <w:rPr>
+                <w:rFonts w:cs="Times New Roman"/>
+                <w:szCs w:val="24"/>
+              </w:rPr>
+            </w:pPr>
+            <w:r>
+              <w:rPr>
+                <w:rFonts w:cs="Times New Roman" w:hint="eastAsia"/>
+                <w:szCs w:val="24"/>
+              </w:rPr>
+              <w:t>l</w:t>
+            </w:r>
+            <w:r>
+              <w:rPr>
+                <w:rFonts w:cs="Times New Roman"/>
+                <w:szCs w:val="24"/>
+              </w:rPr>
+              <w:t>atitude = 90, longitude = 90, length = 13</w:t>
+            </w:r>
+          </w:p>
+          <w:p>
+            <w:pPr>
+              <w:pStyle w:val="a3"/>
+              <w:numPr>
+                <w:ilvl w:val="0"/>
+                <w:numId w:val="14"/>
+              </w:numPr>
+              <w:snapToGrid w:val="0"/>
+              <w:spacing w:line="240" w:lineRule="exact"/>
+              <w:ind w:leftChars="0"/>
+              <w:rPr>
+                <w:rFonts w:cs="Times New Roman"/>
+                <w:szCs w:val="24"/>
+              </w:rPr>
+            </w:pPr>
+            <w:r>
+              <w:rPr>
+                <w:rFonts w:cs="Times New Roman" w:hint="eastAsia"/>
+                <w:szCs w:val="24"/>
+              </w:rPr>
+              <w:t>l</w:t>
+            </w:r>
+            <w:r>
+              <w:rPr>
+                <w:rFonts w:cs="Times New Roman"/>
+                <w:szCs w:val="24"/>
+              </w:rPr>
+              <w:t>atitude = 91, longitude = 90, length = 3</w:t>
+            </w:r>
+          </w:p>
+          <w:p>
+            <w:pPr>
+              <w:pStyle w:val="a3"/>
+              <w:numPr>
+                <w:ilvl w:val="0"/>
+                <w:numId w:val="14"/>
+              </w:numPr>
+              <w:snapToGrid w:val="0"/>
+              <w:spacing w:line="240" w:lineRule="exact"/>
+              <w:ind w:leftChars="0"/>
+              <w:rPr>
+                <w:rFonts w:cs="Times New Roman" w:hint="eastAsia"/>
+                <w:szCs w:val="24"/>
+              </w:rPr>
+            </w:pPr>
+            <w:r>
+              <w:rPr>
+                <w:rFonts w:cs="Times New Roman" w:hint="eastAsia"/>
+                <w:szCs w:val="24"/>
+              </w:rPr>
+              <w:t>l</w:t>
+            </w:r>
+            <w:r>
+              <w:rPr>
+                <w:rFonts w:cs="Times New Roman"/>
+                <w:szCs w:val="24"/>
+              </w:rPr>
+              <w:t>atitude = 90, longitude = 90, length = 3</w:t>
+            </w:r>
+          </w:p>
+        </w:tc>
+        <w:tc>
+          <w:tcPr>
+            <w:tcW w:w="1701" w:type="dxa"/>
+            <w:vAlign w:val="center"/>
+          </w:tcPr>
+          <w:p>
+            <w:pPr>
+              <w:pStyle w:val="a3"/>
+              <w:numPr>
+                <w:ilvl w:val="0"/>
+                <w:numId w:val="15"/>
+              </w:numPr>
+              <w:snapToGrid w:val="0"/>
+              <w:spacing w:line="240" w:lineRule="exact"/>
+              <w:ind w:leftChars="0"/>
+              <w:rPr>
+                <w:rFonts w:cs="Times New Roman"/>
+                <w:szCs w:val="24"/>
+              </w:rPr>
+            </w:pPr>
+            <w:r>
+              <w:rPr>
+                <w:rFonts w:cs="Times New Roman"/>
+                <w:szCs w:val="24"/>
+              </w:rPr>
+              <w:t>“</w:t>
+            </w:r>
+            <w:proofErr w:type="spellStart"/>
+            <w:r>
+              <w:rPr>
+                <w:rFonts w:cs="Times New Roman"/>
+                <w:szCs w:val="24"/>
+              </w:rPr>
+              <w:t>ypb</w:t>
+            </w:r>
+            <w:proofErr w:type="spellEnd"/>
+            <w:r>
+              <w:rPr>
+                <w:rFonts w:cs="Times New Roman"/>
+                <w:szCs w:val="24"/>
+              </w:rPr>
+              <w:t>”</w:t>
+            </w:r>
+          </w:p>
+          <w:p>
+            <w:pPr>
+              <w:pStyle w:val="a3"/>
+              <w:numPr>
+                <w:ilvl w:val="0"/>
+                <w:numId w:val="15"/>
+              </w:numPr>
+              <w:snapToGrid w:val="0"/>
+              <w:spacing w:line="240" w:lineRule="exact"/>
+              <w:ind w:leftChars="0"/>
+              <w:rPr>
+                <w:rFonts w:cs="Times New Roman"/>
+                <w:szCs w:val="24"/>
+              </w:rPr>
+            </w:pPr>
+            <w:r>
+              <w:rPr>
+                <w:rFonts w:cs="Times New Roman"/>
+                <w:szCs w:val="24"/>
+              </w:rPr>
+              <w:t>Illegal argument exception</w:t>
+            </w:r>
+          </w:p>
+          <w:p>
+            <w:pPr>
+              <w:pStyle w:val="a3"/>
+              <w:numPr>
+                <w:ilvl w:val="0"/>
+                <w:numId w:val="15"/>
+              </w:numPr>
+              <w:snapToGrid w:val="0"/>
+              <w:spacing w:line="240" w:lineRule="exact"/>
+              <w:ind w:leftChars="0"/>
+              <w:rPr>
+                <w:rFonts w:cs="Times New Roman"/>
+                <w:szCs w:val="24"/>
+              </w:rPr>
+            </w:pPr>
+            <w:r>
+              <w:rPr>
+                <w:rFonts w:cs="Times New Roman"/>
+                <w:szCs w:val="24"/>
+              </w:rPr>
+              <w:t>Illegal argument exception</w:t>
+            </w:r>
+          </w:p>
+          <w:p>
+            <w:pPr>
+              <w:pStyle w:val="a3"/>
+              <w:numPr>
+                <w:ilvl w:val="0"/>
+                <w:numId w:val="15"/>
+              </w:numPr>
+              <w:snapToGrid w:val="0"/>
+              <w:spacing w:line="240" w:lineRule="exact"/>
+              <w:ind w:leftChars="0"/>
+              <w:rPr>
+                <w:rFonts w:cs="Times New Roman"/>
+                <w:szCs w:val="24"/>
+              </w:rPr>
+            </w:pPr>
+            <w:r>
+              <w:rPr>
+                <w:rFonts w:cs="Times New Roman"/>
+                <w:szCs w:val="24"/>
+              </w:rPr>
+              <w:t>Illegal argument exception</w:t>
+            </w:r>
+          </w:p>
+        </w:tc>
+      </w:tr>
+      <w:tr>
+        <w:tc>
+          <w:tcPr>
+            <w:tcW w:w="708" w:type="dxa"/>
+            <w:vAlign w:val="center"/>
+          </w:tcPr>
+          <w:p>
+            <w:pPr>
+              <w:pStyle w:val="a3"/>
+              <w:snapToGrid w:val="0"/>
+              <w:spacing w:line="240" w:lineRule="exact"/>
+              <w:ind w:leftChars="0" w:left="0"/>
+              <w:jc w:val="center"/>
+              <w:rPr>
+                <w:rFonts w:cs="Times New Roman" w:hint="eastAsia"/>
+                <w:szCs w:val="24"/>
+              </w:rPr>
+            </w:pPr>
+            <w:r>
+              <w:rPr>
+                <w:rFonts w:cs="Times New Roman" w:hint="eastAsia"/>
+                <w:szCs w:val="24"/>
+              </w:rPr>
+              <w:t>6</w:t>
+            </w:r>
+          </w:p>
+        </w:tc>
+        <w:tc>
+          <w:tcPr>
+            <w:tcW w:w="1135" w:type="dxa"/>
+            <w:vAlign w:val="center"/>
+          </w:tcPr>
+          <w:p>
+            <w:pPr>
+              <w:pStyle w:val="a3"/>
+              <w:snapToGrid w:val="0"/>
+              <w:spacing w:line="240" w:lineRule="exact"/>
+              <w:ind w:leftChars="0" w:left="0"/>
+              <w:jc w:val="both"/>
+              <w:rPr>
+                <w:rFonts w:cs="Times New Roman"/>
+                <w:szCs w:val="24"/>
+              </w:rPr>
+            </w:pPr>
+            <w:proofErr w:type="spellStart"/>
+            <w:r>
+              <w:rPr>
+                <w:rFonts w:cs="Times New Roman" w:hint="eastAsia"/>
+                <w:szCs w:val="24"/>
+              </w:rPr>
+              <w:t>C</w:t>
+            </w:r>
+            <w:r>
+              <w:rPr>
+                <w:rFonts w:cs="Times New Roman"/>
+                <w:szCs w:val="24"/>
+              </w:rPr>
+              <w:t>overageLongs</w:t>
+            </w:r>
+            <w:proofErr w:type="spellEnd"/>
+          </w:p>
+        </w:tc>
+        <w:tc>
+          <w:tcPr>
+            <w:tcW w:w="1701" w:type="dxa"/>
+            <w:vAlign w:val="center"/>
+          </w:tcPr>
+          <w:p>
+            <w:pPr>
+              <w:pStyle w:val="a3"/>
+              <w:snapToGrid w:val="0"/>
+              <w:spacing w:line="240" w:lineRule="exact"/>
+              <w:ind w:leftChars="0" w:left="0"/>
+              <w:jc w:val="center"/>
+              <w:rPr>
+                <w:rFonts w:cs="Times New Roman"/>
+                <w:szCs w:val="24"/>
+              </w:rPr>
+            </w:pPr>
+            <w:proofErr w:type="spellStart"/>
+            <w:proofErr w:type="gramStart"/>
+            <w:r>
+              <w:rPr>
+                <w:rFonts w:cs="Times New Roman"/>
+                <w:szCs w:val="24"/>
+              </w:rPr>
+              <w:t>getHashLength</w:t>
+            </w:r>
+            <w:proofErr w:type="spellEnd"/>
+            <w:r>
+              <w:rPr>
+                <w:rFonts w:cs="Times New Roman"/>
+                <w:szCs w:val="24"/>
+              </w:rPr>
+              <w:t>(</w:t>
+            </w:r>
+            <w:proofErr w:type="gramEnd"/>
+            <w:r>
+              <w:rPr>
+                <w:rFonts w:cs="Times New Roman"/>
+                <w:szCs w:val="24"/>
+              </w:rPr>
+              <w:t>)</w:t>
+            </w:r>
+          </w:p>
+        </w:tc>
+        <w:tc>
+          <w:tcPr>
+            <w:tcW w:w="851" w:type="dxa"/>
+            <w:vAlign w:val="center"/>
+          </w:tcPr>
+          <w:p>
+            <w:pPr>
+              <w:pStyle w:val="a3"/>
+              <w:snapToGrid w:val="0"/>
+              <w:spacing w:line="240" w:lineRule="exact"/>
+              <w:ind w:leftChars="0" w:left="0"/>
+              <w:jc w:val="center"/>
+              <w:rPr>
+                <w:rFonts w:cs="Times New Roman" w:hint="eastAsia"/>
+                <w:szCs w:val="24"/>
+              </w:rPr>
+            </w:pPr>
+            <w:r>
+              <w:rPr>
+                <w:rFonts w:cs="Times New Roman" w:hint="eastAsia"/>
+                <w:szCs w:val="24"/>
+              </w:rPr>
+              <w:t>見</w:t>
+            </w:r>
+            <w:r>
+              <w:rPr>
+                <w:rFonts w:cs="Times New Roman" w:hint="eastAsia"/>
+                <w:szCs w:val="24"/>
+              </w:rPr>
+              <w:t>e</w:t>
+            </w:r>
+            <w:r>
+              <w:rPr>
+                <w:rFonts w:cs="Times New Roman"/>
+                <w:szCs w:val="24"/>
+              </w:rPr>
+              <w:t>xcel</w:t>
+            </w:r>
+          </w:p>
+        </w:tc>
+        <w:tc>
+          <w:tcPr>
+            <w:tcW w:w="2268" w:type="dxa"/>
+          </w:tcPr>
+          <w:p>
+            <w:pPr>
+              <w:pStyle w:val="a3"/>
+              <w:snapToGrid w:val="0"/>
+              <w:spacing w:line="240" w:lineRule="exact"/>
+              <w:ind w:leftChars="0" w:hangingChars="200" w:hanging="480"/>
+              <w:rPr>
+                <w:rFonts w:cs="Times New Roman"/>
+                <w:szCs w:val="24"/>
+              </w:rPr>
+            </w:pPr>
+            <w:r>
+              <w:rPr>
+                <w:rFonts w:cs="Times New Roman" w:hint="eastAsia"/>
+                <w:szCs w:val="24"/>
+              </w:rPr>
+              <w:t>P</w:t>
+            </w:r>
+            <w:r>
+              <w:rPr>
+                <w:rFonts w:cs="Times New Roman"/>
+                <w:szCs w:val="24"/>
+              </w:rPr>
+              <w:t>1</w:t>
+            </w:r>
+            <w:r>
+              <w:rPr>
+                <w:rFonts w:cs="Times New Roman" w:hint="eastAsia"/>
+                <w:szCs w:val="24"/>
+              </w:rPr>
+              <w:t>：</w:t>
+            </w:r>
+            <w:r>
+              <w:rPr>
+                <w:rFonts w:cs="Times New Roman" w:hint="eastAsia"/>
+                <w:szCs w:val="24"/>
+              </w:rPr>
+              <w:t>{</w:t>
+            </w:r>
+            <w:r>
+              <w:rPr>
+                <w:rFonts w:cs="Times New Roman"/>
+                <w:szCs w:val="24"/>
+              </w:rPr>
+              <w:t>1, 2}</w:t>
+            </w:r>
+          </w:p>
+          <w:p>
+            <w:pPr>
+              <w:pStyle w:val="a3"/>
+              <w:snapToGrid w:val="0"/>
+              <w:spacing w:line="240" w:lineRule="exact"/>
+              <w:ind w:leftChars="0" w:hangingChars="200" w:hanging="480"/>
+              <w:rPr>
+                <w:rFonts w:cs="Times New Roman" w:hint="eastAsia"/>
+                <w:szCs w:val="24"/>
+              </w:rPr>
+            </w:pPr>
+            <w:r>
+              <w:rPr>
+                <w:rFonts w:cs="Times New Roman" w:hint="eastAsia"/>
+                <w:szCs w:val="24"/>
+              </w:rPr>
+              <w:t>P</w:t>
+            </w:r>
+            <w:r>
+              <w:rPr>
+                <w:rFonts w:cs="Times New Roman"/>
+                <w:szCs w:val="24"/>
+              </w:rPr>
+              <w:t>2</w:t>
+            </w:r>
+            <w:r>
+              <w:rPr>
+                <w:rFonts w:cs="Times New Roman" w:hint="eastAsia"/>
+                <w:szCs w:val="24"/>
+              </w:rPr>
+              <w:t>：</w:t>
+            </w:r>
+            <w:r>
+              <w:rPr>
+                <w:rFonts w:cs="Times New Roman" w:hint="eastAsia"/>
+                <w:szCs w:val="24"/>
+              </w:rPr>
+              <w:t>{</w:t>
+            </w:r>
+            <w:r>
+              <w:rPr>
+                <w:rFonts w:cs="Times New Roman"/>
+                <w:szCs w:val="24"/>
+              </w:rPr>
+              <w:t>1, 3}</w:t>
+            </w:r>
+          </w:p>
+        </w:tc>
+        <w:tc>
+          <w:tcPr>
+            <w:tcW w:w="2409" w:type="dxa"/>
+            <w:vAlign w:val="center"/>
+          </w:tcPr>
+          <w:p>
+            <w:pPr>
+              <w:pStyle w:val="a3"/>
+              <w:numPr>
+                <w:ilvl w:val="0"/>
+                <w:numId w:val="17"/>
+              </w:numPr>
+              <w:snapToGrid w:val="0"/>
+              <w:spacing w:line="240" w:lineRule="exact"/>
+              <w:ind w:leftChars="0"/>
+              <w:rPr>
+                <w:rFonts w:cs="Times New Roman"/>
+                <w:szCs w:val="24"/>
+              </w:rPr>
+            </w:pPr>
+            <w:proofErr w:type="spellStart"/>
+            <w:proofErr w:type="gramStart"/>
+            <w:r>
+              <w:rPr>
+                <w:rFonts w:cs="Times New Roman" w:hint="eastAsia"/>
+                <w:szCs w:val="24"/>
+              </w:rPr>
+              <w:t>C</w:t>
+            </w:r>
+            <w:r>
+              <w:rPr>
+                <w:rFonts w:cs="Times New Roman"/>
+                <w:szCs w:val="24"/>
+              </w:rPr>
+              <w:t>overageLongs</w:t>
+            </w:r>
+            <w:proofErr w:type="spellEnd"/>
+            <w:r>
+              <w:rPr>
+                <w:rFonts w:cs="Times New Roman"/>
+                <w:szCs w:val="24"/>
+              </w:rPr>
+              <w:t>(</w:t>
+            </w:r>
+            <w:proofErr w:type="gramEnd"/>
+            <w:r>
+              <w:rPr>
+                <w:rFonts w:cs="Times New Roman"/>
+                <w:szCs w:val="24"/>
+              </w:rPr>
+              <w:t>hashes = [5, 9, 1], count = 0, ratio = 1.1)</w:t>
+            </w:r>
+          </w:p>
+          <w:p>
+            <w:pPr>
+              <w:pStyle w:val="a3"/>
+              <w:numPr>
+                <w:ilvl w:val="0"/>
+                <w:numId w:val="17"/>
+              </w:numPr>
+              <w:snapToGrid w:val="0"/>
+              <w:spacing w:line="240" w:lineRule="exact"/>
+              <w:ind w:leftChars="0"/>
+              <w:rPr>
+                <w:rFonts w:cs="Times New Roman"/>
+                <w:szCs w:val="24"/>
+              </w:rPr>
+            </w:pPr>
+            <w:proofErr w:type="spellStart"/>
+            <w:proofErr w:type="gramStart"/>
+            <w:r>
+              <w:rPr>
+                <w:rFonts w:cs="Times New Roman" w:hint="eastAsia"/>
+                <w:szCs w:val="24"/>
+              </w:rPr>
+              <w:t>C</w:t>
+            </w:r>
+            <w:r>
+              <w:rPr>
+                <w:rFonts w:cs="Times New Roman"/>
+                <w:szCs w:val="24"/>
+              </w:rPr>
+              <w:t>overageLongs</w:t>
+            </w:r>
+            <w:proofErr w:type="spellEnd"/>
+            <w:r>
+              <w:rPr>
+                <w:rFonts w:cs="Times New Roman"/>
+                <w:szCs w:val="24"/>
+              </w:rPr>
+              <w:t>(</w:t>
+            </w:r>
+            <w:proofErr w:type="gramEnd"/>
+            <w:r>
+              <w:rPr>
+                <w:rFonts w:cs="Times New Roman"/>
+                <w:szCs w:val="24"/>
+              </w:rPr>
+              <w:t>hashes = [5, 9, 1], count = 1, ratio = 1.1)</w:t>
+            </w:r>
+          </w:p>
+        </w:tc>
+        <w:tc>
+          <w:tcPr>
+            <w:tcW w:w="1701" w:type="dxa"/>
+            <w:vAlign w:val="center"/>
+          </w:tcPr>
+          <w:p>
+            <w:pPr>
+              <w:pStyle w:val="a3"/>
+              <w:numPr>
+                <w:ilvl w:val="0"/>
+                <w:numId w:val="18"/>
+              </w:numPr>
+              <w:snapToGrid w:val="0"/>
+              <w:spacing w:line="240" w:lineRule="exact"/>
+              <w:ind w:leftChars="0"/>
+              <w:rPr>
+                <w:rFonts w:cs="Times New Roman"/>
+                <w:szCs w:val="24"/>
+              </w:rPr>
+            </w:pPr>
+            <w:r>
+              <w:rPr>
+                <w:rFonts w:cs="Times New Roman" w:hint="eastAsia"/>
+                <w:szCs w:val="24"/>
+              </w:rPr>
+              <w:t>0</w:t>
+            </w:r>
+          </w:p>
+          <w:p>
+            <w:pPr>
+              <w:pStyle w:val="a3"/>
+              <w:numPr>
+                <w:ilvl w:val="0"/>
+                <w:numId w:val="18"/>
+              </w:numPr>
+              <w:snapToGrid w:val="0"/>
+              <w:spacing w:line="240" w:lineRule="exact"/>
+              <w:ind w:leftChars="0"/>
+              <w:rPr>
+                <w:rFonts w:cs="Times New Roman"/>
+                <w:szCs w:val="24"/>
+              </w:rPr>
+            </w:pPr>
+            <w:r>
+              <w:rPr>
+                <w:rFonts w:cs="Times New Roman" w:hint="eastAsia"/>
+                <w:szCs w:val="24"/>
+              </w:rPr>
+              <w:t>5</w:t>
+            </w:r>
+          </w:p>
+        </w:tc>
+      </w:tr>
+      <w:tr>
+        <w:tc>
+          <w:tcPr>
+            <w:tcW w:w="708" w:type="dxa"/>
+            <w:vAlign w:val="center"/>
+          </w:tcPr>
+          <w:p>
+            <w:pPr>
+              <w:pStyle w:val="a3"/>
+              <w:snapToGrid w:val="0"/>
+              <w:spacing w:line="240" w:lineRule="exact"/>
+              <w:ind w:leftChars="0" w:left="0"/>
+              <w:jc w:val="center"/>
+              <w:rPr>
+                <w:rFonts w:cs="Times New Roman" w:hint="eastAsia"/>
+                <w:szCs w:val="24"/>
+              </w:rPr>
+            </w:pPr>
+            <w:r>
+              <w:rPr>
+                <w:rFonts w:cs="Times New Roman"/>
+                <w:szCs w:val="24"/>
+              </w:rPr>
+              <w:t>7</w:t>
+            </w:r>
+          </w:p>
+        </w:tc>
+        <w:tc>
+          <w:tcPr>
+            <w:tcW w:w="1135" w:type="dxa"/>
+            <w:vAlign w:val="center"/>
+          </w:tcPr>
+          <w:p>
+            <w:pPr>
+              <w:pStyle w:val="a3"/>
+              <w:snapToGrid w:val="0"/>
+              <w:spacing w:line="240" w:lineRule="exact"/>
+              <w:ind w:leftChars="0" w:left="0"/>
+              <w:jc w:val="both"/>
+              <w:rPr>
+                <w:rFonts w:cs="Times New Roman"/>
+                <w:szCs w:val="24"/>
+              </w:rPr>
+            </w:pPr>
+            <w:r>
+              <w:rPr>
+                <w:rFonts w:cs="Times New Roman" w:hint="eastAsia"/>
+                <w:szCs w:val="24"/>
+              </w:rPr>
+              <w:t>B</w:t>
+            </w:r>
+            <w:r>
+              <w:rPr>
+                <w:rFonts w:cs="Times New Roman"/>
+                <w:szCs w:val="24"/>
+              </w:rPr>
+              <w:t>ase32</w:t>
+            </w:r>
+          </w:p>
+        </w:tc>
+        <w:tc>
+          <w:tcPr>
+            <w:tcW w:w="1701" w:type="dxa"/>
+            <w:vAlign w:val="center"/>
+          </w:tcPr>
+          <w:p>
+            <w:pPr>
+              <w:pStyle w:val="a3"/>
+              <w:snapToGrid w:val="0"/>
+              <w:spacing w:line="240" w:lineRule="exact"/>
+              <w:ind w:leftChars="0" w:left="0"/>
+              <w:jc w:val="center"/>
+              <w:rPr>
+                <w:rFonts w:cs="Times New Roman"/>
+                <w:szCs w:val="24"/>
+              </w:rPr>
+            </w:pPr>
+            <w:proofErr w:type="spellStart"/>
+            <w:proofErr w:type="gramStart"/>
+            <w:r>
+              <w:rPr>
+                <w:rFonts w:cs="Times New Roman"/>
+                <w:szCs w:val="24"/>
+              </w:rPr>
+              <w:t>getCharIndex</w:t>
+            </w:r>
+            <w:proofErr w:type="spellEnd"/>
+            <w:r>
+              <w:rPr>
+                <w:rFonts w:cs="Times New Roman"/>
+                <w:szCs w:val="24"/>
+              </w:rPr>
+              <w:t>(</w:t>
+            </w:r>
+            <w:proofErr w:type="gramEnd"/>
+            <w:r>
+              <w:rPr>
+                <w:rFonts w:cs="Times New Roman"/>
+                <w:szCs w:val="24"/>
+              </w:rPr>
+              <w:t xml:space="preserve">char </w:t>
+            </w:r>
+            <w:proofErr w:type="spellStart"/>
+            <w:r>
+              <w:rPr>
+                <w:rFonts w:cs="Times New Roman"/>
+                <w:szCs w:val="24"/>
+              </w:rPr>
+              <w:t>ch</w:t>
+            </w:r>
+            <w:proofErr w:type="spellEnd"/>
+            <w:r>
+              <w:rPr>
+                <w:rFonts w:cs="Times New Roman"/>
+                <w:szCs w:val="24"/>
+              </w:rPr>
+              <w:t>)</w:t>
+            </w:r>
+          </w:p>
+        </w:tc>
+        <w:tc>
+          <w:tcPr>
+            <w:tcW w:w="851" w:type="dxa"/>
+            <w:vAlign w:val="center"/>
+          </w:tcPr>
+          <w:p>
+            <w:pPr>
+              <w:pStyle w:val="a3"/>
+              <w:snapToGrid w:val="0"/>
+              <w:spacing w:line="240" w:lineRule="exact"/>
+              <w:ind w:leftChars="0" w:left="0"/>
+              <w:jc w:val="center"/>
+              <w:rPr>
+                <w:rFonts w:cs="Times New Roman" w:hint="eastAsia"/>
+                <w:szCs w:val="24"/>
+              </w:rPr>
+            </w:pPr>
+            <w:r>
+              <w:rPr>
+                <w:rFonts w:cs="Times New Roman" w:hint="eastAsia"/>
+                <w:szCs w:val="24"/>
+              </w:rPr>
+              <w:t>見</w:t>
+            </w:r>
+            <w:r>
+              <w:rPr>
+                <w:rFonts w:cs="Times New Roman" w:hint="eastAsia"/>
+                <w:szCs w:val="24"/>
+              </w:rPr>
+              <w:t>e</w:t>
+            </w:r>
+            <w:r>
+              <w:rPr>
+                <w:rFonts w:cs="Times New Roman"/>
+                <w:szCs w:val="24"/>
+              </w:rPr>
+              <w:t>xcel</w:t>
+            </w:r>
+          </w:p>
+        </w:tc>
+        <w:tc>
+          <w:tcPr>
+            <w:tcW w:w="2268" w:type="dxa"/>
+          </w:tcPr>
+          <w:p>
+            <w:pPr>
+              <w:pStyle w:val="a3"/>
+              <w:snapToGrid w:val="0"/>
+              <w:spacing w:line="240" w:lineRule="exact"/>
+              <w:ind w:leftChars="0" w:hangingChars="200" w:hanging="480"/>
+              <w:rPr>
+                <w:rFonts w:cs="Times New Roman"/>
+                <w:szCs w:val="24"/>
+              </w:rPr>
+            </w:pPr>
+            <w:r>
+              <w:rPr>
+                <w:rFonts w:cs="Times New Roman" w:hint="eastAsia"/>
+                <w:szCs w:val="24"/>
+              </w:rPr>
+              <w:t>P</w:t>
+            </w:r>
+            <w:r>
+              <w:rPr>
+                <w:rFonts w:cs="Times New Roman"/>
+                <w:szCs w:val="24"/>
+              </w:rPr>
+              <w:t>1</w:t>
+            </w:r>
+            <w:r>
+              <w:rPr>
+                <w:rFonts w:cs="Times New Roman" w:hint="eastAsia"/>
+                <w:szCs w:val="24"/>
+              </w:rPr>
+              <w:t>：</w:t>
+            </w:r>
+            <w:r>
+              <w:rPr>
+                <w:rFonts w:cs="Times New Roman" w:hint="eastAsia"/>
+                <w:szCs w:val="24"/>
+              </w:rPr>
+              <w:t>{</w:t>
+            </w:r>
+            <w:r>
+              <w:rPr>
+                <w:rFonts w:cs="Times New Roman"/>
+                <w:szCs w:val="24"/>
+              </w:rPr>
+              <w:t>1, 2, 3}</w:t>
+            </w:r>
+          </w:p>
+          <w:p>
+            <w:pPr>
+              <w:pStyle w:val="a3"/>
+              <w:snapToGrid w:val="0"/>
+              <w:spacing w:line="240" w:lineRule="exact"/>
+              <w:ind w:leftChars="0" w:hangingChars="200" w:hanging="480"/>
+              <w:rPr>
+                <w:rFonts w:cs="Times New Roman" w:hint="eastAsia"/>
+                <w:szCs w:val="24"/>
+              </w:rPr>
+            </w:pPr>
+            <w:r>
+              <w:rPr>
+                <w:rFonts w:cs="Times New Roman" w:hint="eastAsia"/>
+                <w:szCs w:val="24"/>
+              </w:rPr>
+              <w:t>P</w:t>
+            </w:r>
+            <w:r>
+              <w:rPr>
+                <w:rFonts w:cs="Times New Roman"/>
+                <w:szCs w:val="24"/>
+              </w:rPr>
+              <w:t>2</w:t>
+            </w:r>
+            <w:r>
+              <w:rPr>
+                <w:rFonts w:cs="Times New Roman" w:hint="eastAsia"/>
+                <w:szCs w:val="24"/>
+              </w:rPr>
+              <w:t>：</w:t>
+            </w:r>
+            <w:r>
+              <w:rPr>
+                <w:rFonts w:cs="Times New Roman" w:hint="eastAsia"/>
+                <w:szCs w:val="24"/>
+              </w:rPr>
+              <w:t>{</w:t>
+            </w:r>
+            <w:r>
+              <w:rPr>
+                <w:rFonts w:cs="Times New Roman"/>
+                <w:szCs w:val="24"/>
+              </w:rPr>
+              <w:t>1, 2, 4}</w:t>
+            </w:r>
+          </w:p>
+        </w:tc>
+        <w:tc>
+          <w:tcPr>
+            <w:tcW w:w="2409" w:type="dxa"/>
+            <w:vAlign w:val="center"/>
+          </w:tcPr>
+          <w:p>
+            <w:pPr>
+              <w:pStyle w:val="a3"/>
+              <w:numPr>
+                <w:ilvl w:val="0"/>
+                <w:numId w:val="16"/>
+              </w:numPr>
+              <w:snapToGrid w:val="0"/>
+              <w:spacing w:line="240" w:lineRule="exact"/>
+              <w:ind w:leftChars="0"/>
+              <w:rPr>
+                <w:rFonts w:cs="Times New Roman"/>
+                <w:szCs w:val="24"/>
+              </w:rPr>
+            </w:pPr>
+            <w:proofErr w:type="spellStart"/>
+            <w:r>
+              <w:rPr>
+                <w:rFonts w:cs="Times New Roman"/>
+                <w:szCs w:val="24"/>
+              </w:rPr>
+              <w:t>ch</w:t>
+            </w:r>
+            <w:proofErr w:type="spellEnd"/>
+            <w:r>
+              <w:rPr>
+                <w:rFonts w:cs="Times New Roman"/>
+                <w:szCs w:val="24"/>
+              </w:rPr>
+              <w:t xml:space="preserve"> = ‘a’</w:t>
+            </w:r>
+          </w:p>
+          <w:p>
+            <w:pPr>
+              <w:pStyle w:val="a3"/>
+              <w:numPr>
+                <w:ilvl w:val="0"/>
+                <w:numId w:val="16"/>
+              </w:numPr>
+              <w:snapToGrid w:val="0"/>
+              <w:spacing w:line="240" w:lineRule="exact"/>
+              <w:ind w:leftChars="0"/>
+              <w:rPr>
+                <w:rFonts w:cs="Times New Roman"/>
+                <w:szCs w:val="24"/>
+              </w:rPr>
+            </w:pPr>
+            <w:proofErr w:type="spellStart"/>
+            <w:r>
+              <w:rPr>
+                <w:rFonts w:cs="Times New Roman" w:hint="eastAsia"/>
+                <w:szCs w:val="24"/>
+              </w:rPr>
+              <w:t>c</w:t>
+            </w:r>
+            <w:r>
+              <w:rPr>
+                <w:rFonts w:cs="Times New Roman"/>
+                <w:szCs w:val="24"/>
+              </w:rPr>
+              <w:t>h</w:t>
+            </w:r>
+            <w:proofErr w:type="spellEnd"/>
+            <w:r>
+              <w:rPr>
+                <w:rFonts w:cs="Times New Roman"/>
+                <w:szCs w:val="24"/>
+              </w:rPr>
+              <w:t xml:space="preserve"> = ‘b’</w:t>
+            </w:r>
+          </w:p>
+        </w:tc>
+        <w:tc>
+          <w:tcPr>
+            <w:tcW w:w="1701" w:type="dxa"/>
+            <w:vAlign w:val="center"/>
+          </w:tcPr>
+          <w:p>
+            <w:pPr>
+              <w:pStyle w:val="a3"/>
+              <w:numPr>
+                <w:ilvl w:val="0"/>
+                <w:numId w:val="19"/>
+              </w:numPr>
+              <w:snapToGrid w:val="0"/>
+              <w:spacing w:line="240" w:lineRule="exact"/>
+              <w:ind w:leftChars="0"/>
+              <w:rPr>
+                <w:rFonts w:cs="Times New Roman"/>
+                <w:szCs w:val="24"/>
+              </w:rPr>
+            </w:pPr>
+            <w:r>
+              <w:rPr>
+                <w:rFonts w:cs="Times New Roman" w:hint="eastAsia"/>
+                <w:szCs w:val="24"/>
+              </w:rPr>
+              <w:t>i</w:t>
+            </w:r>
+            <w:r>
+              <w:rPr>
+                <w:rFonts w:cs="Times New Roman"/>
+                <w:szCs w:val="24"/>
+              </w:rPr>
+              <w:t>llegal argument exception</w:t>
+            </w:r>
+          </w:p>
+          <w:p>
+            <w:pPr>
+              <w:pStyle w:val="a3"/>
+              <w:numPr>
+                <w:ilvl w:val="0"/>
+                <w:numId w:val="19"/>
+              </w:numPr>
+              <w:snapToGrid w:val="0"/>
+              <w:spacing w:line="240" w:lineRule="exact"/>
+              <w:ind w:leftChars="0"/>
+              <w:rPr>
+                <w:rFonts w:cs="Times New Roman"/>
+                <w:szCs w:val="24"/>
+              </w:rPr>
+            </w:pPr>
+            <w:r>
+              <w:rPr>
+                <w:rFonts w:cs="Times New Roman" w:hint="eastAsia"/>
+                <w:szCs w:val="24"/>
+              </w:rPr>
+              <w:t>1</w:t>
+            </w:r>
+            <w:r>
+              <w:rPr>
+                <w:rFonts w:cs="Times New Roman"/>
+                <w:szCs w:val="24"/>
+              </w:rPr>
+              <w:t>0</w:t>
+            </w:r>
+          </w:p>
+        </w:tc>
+      </w:tr>
+      <w:tr>
+        <w:tc>
+          <w:tcPr>
+            <w:tcW w:w="708" w:type="dxa"/>
+            <w:vAlign w:val="center"/>
+          </w:tcPr>
+          <w:p>
+            <w:pPr>
+              <w:pStyle w:val="a3"/>
+              <w:snapToGrid w:val="0"/>
+              <w:spacing w:line="240" w:lineRule="exact"/>
+              <w:ind w:leftChars="0" w:left="0"/>
+              <w:jc w:val="center"/>
+              <w:rPr>
+                <w:rFonts w:cs="Times New Roman" w:hint="eastAsia"/>
+                <w:szCs w:val="24"/>
+              </w:rPr>
+            </w:pPr>
+            <w:r>
+              <w:rPr>
+                <w:rFonts w:cs="Times New Roman"/>
+                <w:szCs w:val="24"/>
+              </w:rPr>
+              <w:t>8</w:t>
+            </w:r>
+          </w:p>
+        </w:tc>
+        <w:tc>
+          <w:tcPr>
+            <w:tcW w:w="1135" w:type="dxa"/>
+            <w:vAlign w:val="center"/>
+          </w:tcPr>
+          <w:p>
+            <w:pPr>
+              <w:pStyle w:val="a3"/>
+              <w:snapToGrid w:val="0"/>
+              <w:spacing w:line="240" w:lineRule="exact"/>
+              <w:ind w:leftChars="0" w:left="0"/>
+              <w:jc w:val="both"/>
+              <w:rPr>
+                <w:rFonts w:cs="Times New Roman" w:hint="eastAsia"/>
+                <w:szCs w:val="24"/>
+              </w:rPr>
+            </w:pPr>
+            <w:r>
+              <w:rPr>
+                <w:rFonts w:cs="Times New Roman" w:hint="eastAsia"/>
+                <w:szCs w:val="24"/>
+              </w:rPr>
+              <w:t>B</w:t>
+            </w:r>
+            <w:r>
+              <w:rPr>
+                <w:rFonts w:cs="Times New Roman"/>
+                <w:szCs w:val="24"/>
+              </w:rPr>
+              <w:t>ase32</w:t>
+            </w:r>
+          </w:p>
+        </w:tc>
+        <w:tc>
+          <w:tcPr>
+            <w:tcW w:w="1701" w:type="dxa"/>
+            <w:vAlign w:val="center"/>
+          </w:tcPr>
+          <w:p>
+            <w:pPr>
+              <w:pStyle w:val="a3"/>
+              <w:snapToGrid w:val="0"/>
+              <w:spacing w:line="240" w:lineRule="exact"/>
+              <w:ind w:leftChars="0" w:left="0"/>
+              <w:jc w:val="center"/>
+              <w:rPr>
+                <w:rFonts w:cs="Times New Roman"/>
+                <w:szCs w:val="24"/>
+              </w:rPr>
+            </w:pPr>
+            <w:proofErr w:type="spellStart"/>
+            <w:proofErr w:type="gramStart"/>
+            <w:r>
+              <w:rPr>
+                <w:rFonts w:cs="Times New Roman"/>
+                <w:szCs w:val="24"/>
+              </w:rPr>
+              <w:t>padLeftWithZerosToLength</w:t>
+            </w:r>
+            <w:proofErr w:type="spellEnd"/>
+            <w:r>
+              <w:rPr>
+                <w:rFonts w:cs="Times New Roman"/>
+                <w:szCs w:val="24"/>
+              </w:rPr>
+              <w:t>(</w:t>
+            </w:r>
+            <w:proofErr w:type="gramEnd"/>
+            <w:r>
+              <w:rPr>
+                <w:rFonts w:cs="Times New Roman"/>
+                <w:szCs w:val="24"/>
+              </w:rPr>
+              <w:t>String s, int length)</w:t>
+            </w:r>
+          </w:p>
+        </w:tc>
+        <w:tc>
+          <w:tcPr>
+            <w:tcW w:w="851" w:type="dxa"/>
+            <w:vAlign w:val="center"/>
+          </w:tcPr>
+          <w:p>
+            <w:pPr>
+              <w:pStyle w:val="a3"/>
+              <w:snapToGrid w:val="0"/>
+              <w:spacing w:line="240" w:lineRule="exact"/>
+              <w:ind w:leftChars="0" w:left="0"/>
+              <w:jc w:val="center"/>
+              <w:rPr>
+                <w:rFonts w:cs="Times New Roman" w:hint="eastAsia"/>
+                <w:szCs w:val="24"/>
+              </w:rPr>
+            </w:pPr>
+            <w:r>
+              <w:rPr>
+                <w:rFonts w:cs="Times New Roman" w:hint="eastAsia"/>
+                <w:szCs w:val="24"/>
+              </w:rPr>
+              <w:t>見</w:t>
+            </w:r>
+            <w:r>
+              <w:rPr>
+                <w:rFonts w:cs="Times New Roman" w:hint="eastAsia"/>
+                <w:szCs w:val="24"/>
+              </w:rPr>
+              <w:t>e</w:t>
+            </w:r>
+            <w:r>
+              <w:rPr>
+                <w:rFonts w:cs="Times New Roman"/>
+                <w:szCs w:val="24"/>
+              </w:rPr>
+              <w:t>xcel</w:t>
+            </w:r>
+          </w:p>
+        </w:tc>
+        <w:tc>
+          <w:tcPr>
+            <w:tcW w:w="2268" w:type="dxa"/>
+          </w:tcPr>
+          <w:p>
+            <w:pPr>
+              <w:pStyle w:val="a3"/>
+              <w:snapToGrid w:val="0"/>
+              <w:spacing w:line="240" w:lineRule="exact"/>
+              <w:ind w:leftChars="0" w:hangingChars="200" w:hanging="480"/>
+              <w:rPr>
+                <w:rFonts w:cs="Times New Roman"/>
+                <w:szCs w:val="24"/>
+              </w:rPr>
+            </w:pPr>
+            <w:r>
+              <w:rPr>
+                <w:rFonts w:cs="Times New Roman" w:hint="eastAsia"/>
+                <w:szCs w:val="24"/>
+              </w:rPr>
+              <w:t>P</w:t>
+            </w:r>
+            <w:r>
+              <w:rPr>
+                <w:rFonts w:cs="Times New Roman"/>
+                <w:szCs w:val="24"/>
+              </w:rPr>
+              <w:t>1</w:t>
+            </w:r>
+            <w:r>
+              <w:rPr>
+                <w:rFonts w:cs="Times New Roman" w:hint="eastAsia"/>
+                <w:szCs w:val="24"/>
+              </w:rPr>
+              <w:t>：</w:t>
+            </w:r>
+            <w:r>
+              <w:rPr>
+                <w:rFonts w:cs="Times New Roman" w:hint="eastAsia"/>
+                <w:szCs w:val="24"/>
+              </w:rPr>
+              <w:t>{</w:t>
+            </w:r>
+            <w:r>
+              <w:rPr>
+                <w:rFonts w:cs="Times New Roman"/>
+                <w:szCs w:val="24"/>
+              </w:rPr>
+              <w:t>1, 2, 3, 4, 5, 6, 4, 7}</w:t>
+            </w:r>
+          </w:p>
+          <w:p>
+            <w:pPr>
+              <w:pStyle w:val="a3"/>
+              <w:snapToGrid w:val="0"/>
+              <w:spacing w:line="240" w:lineRule="exact"/>
+              <w:ind w:leftChars="0" w:hangingChars="200" w:hanging="480"/>
+              <w:rPr>
+                <w:rFonts w:cs="Times New Roman" w:hint="eastAsia"/>
+                <w:szCs w:val="24"/>
+              </w:rPr>
+            </w:pPr>
+            <w:r>
+              <w:rPr>
+                <w:rFonts w:cs="Times New Roman" w:hint="eastAsia"/>
+                <w:szCs w:val="24"/>
+              </w:rPr>
+              <w:t>P</w:t>
+            </w:r>
+            <w:r>
+              <w:rPr>
+                <w:rFonts w:cs="Times New Roman"/>
+                <w:szCs w:val="24"/>
+              </w:rPr>
+              <w:t>2</w:t>
+            </w:r>
+            <w:r>
+              <w:rPr>
+                <w:rFonts w:cs="Times New Roman" w:hint="eastAsia"/>
+                <w:szCs w:val="24"/>
+              </w:rPr>
+              <w:t>：</w:t>
+            </w:r>
+            <w:r>
+              <w:rPr>
+                <w:rFonts w:cs="Times New Roman" w:hint="eastAsia"/>
+                <w:szCs w:val="24"/>
+              </w:rPr>
+              <w:t>{</w:t>
+            </w:r>
+            <w:r>
+              <w:rPr>
+                <w:rFonts w:cs="Times New Roman"/>
+                <w:szCs w:val="24"/>
+              </w:rPr>
+              <w:t>1, 8}</w:t>
+            </w:r>
+          </w:p>
+        </w:tc>
+        <w:tc>
+          <w:tcPr>
+            <w:tcW w:w="2409" w:type="dxa"/>
+            <w:vAlign w:val="center"/>
+          </w:tcPr>
+          <w:p>
+            <w:pPr>
+              <w:pStyle w:val="a3"/>
+              <w:numPr>
+                <w:ilvl w:val="0"/>
+                <w:numId w:val="20"/>
+              </w:numPr>
+              <w:snapToGrid w:val="0"/>
+              <w:spacing w:line="240" w:lineRule="exact"/>
+              <w:ind w:leftChars="0"/>
+              <w:rPr>
+                <w:rFonts w:cs="Times New Roman"/>
+                <w:szCs w:val="24"/>
+              </w:rPr>
+            </w:pPr>
+            <w:r>
+              <w:rPr>
+                <w:rFonts w:cs="Times New Roman"/>
+                <w:szCs w:val="24"/>
+              </w:rPr>
+              <w:t>s = “1”, length = 2</w:t>
+            </w:r>
+          </w:p>
+          <w:p>
+            <w:pPr>
+              <w:pStyle w:val="a3"/>
+              <w:numPr>
+                <w:ilvl w:val="0"/>
+                <w:numId w:val="20"/>
+              </w:numPr>
+              <w:snapToGrid w:val="0"/>
+              <w:spacing w:line="240" w:lineRule="exact"/>
+              <w:ind w:leftChars="0"/>
+              <w:rPr>
+                <w:rFonts w:cs="Times New Roman"/>
+                <w:szCs w:val="24"/>
+              </w:rPr>
+            </w:pPr>
+            <w:r>
+              <w:rPr>
+                <w:rFonts w:cs="Times New Roman" w:hint="eastAsia"/>
+                <w:szCs w:val="24"/>
+              </w:rPr>
+              <w:t>s</w:t>
+            </w:r>
+            <w:r>
+              <w:rPr>
+                <w:rFonts w:cs="Times New Roman"/>
+                <w:szCs w:val="24"/>
+              </w:rPr>
+              <w:t xml:space="preserve"> = “11”, length = 1</w:t>
+            </w:r>
+          </w:p>
+        </w:tc>
+        <w:tc>
+          <w:tcPr>
+            <w:tcW w:w="1701" w:type="dxa"/>
+            <w:vAlign w:val="center"/>
+          </w:tcPr>
+          <w:p>
+            <w:pPr>
+              <w:pStyle w:val="a3"/>
+              <w:numPr>
+                <w:ilvl w:val="0"/>
+                <w:numId w:val="21"/>
+              </w:numPr>
+              <w:snapToGrid w:val="0"/>
+              <w:spacing w:line="240" w:lineRule="exact"/>
+              <w:ind w:leftChars="0"/>
+              <w:rPr>
+                <w:rFonts w:cs="Times New Roman"/>
+                <w:szCs w:val="24"/>
+              </w:rPr>
+            </w:pPr>
+            <w:r>
+              <w:rPr>
+                <w:rFonts w:cs="Times New Roman"/>
+                <w:szCs w:val="24"/>
+              </w:rPr>
+              <w:t>“01”</w:t>
+            </w:r>
+          </w:p>
+          <w:p>
+            <w:pPr>
+              <w:pStyle w:val="a3"/>
+              <w:numPr>
+                <w:ilvl w:val="0"/>
+                <w:numId w:val="21"/>
+              </w:numPr>
+              <w:snapToGrid w:val="0"/>
+              <w:spacing w:line="240" w:lineRule="exact"/>
+              <w:ind w:leftChars="0"/>
+              <w:rPr>
+                <w:rFonts w:cs="Times New Roman" w:hint="eastAsia"/>
+                <w:szCs w:val="24"/>
+              </w:rPr>
+            </w:pPr>
+            <w:r>
+              <w:rPr>
+                <w:rFonts w:cs="Times New Roman"/>
+                <w:szCs w:val="24"/>
+              </w:rPr>
+              <w:t>“11”</w:t>
             </w:r>
           </w:p>
         </w:tc>
@@ -6356,7 +8116,6 @@
                 <w:rFonts w:cs="Times New Roman"/>
                 <w:szCs w:val="24"/>
               </w:rPr>
-              <w:lastRenderedPageBreak/>
               <w:t>2</w:t>
             </w:r>
           </w:p>
@@ -6705,10 +8464,11 @@
         <w:rPr>
           <w:noProof/>
         </w:rPr>
+        <w:lastRenderedPageBreak/>
         <w:drawing>
-          <wp:inline distT="0" distB="0" distL="0" distR="0" wp14:anchorId="3289BB8F" wp14:editId="5B58724A">
-            <wp:extent cx="5029200" cy="1781175"/>
-            <wp:effectExtent l="0" t="0" r="0" b="9525"/>
+          <wp:inline distT="0" distB="0" distL="0" distR="0" wp14:anchorId="18326D2E" wp14:editId="771DCD86">
+            <wp:extent cx="5019675" cy="1838325"/>
+            <wp:effectExtent l="0" t="0" r="9525" b="9525"/>
             <wp:docPr id="1" name="圖片 1"/>
             <wp:cNvGraphicFramePr>
               <a:graphicFrameLocks xmlns:a="http://schemas.openxmlformats.org/drawingml/2006/main" noChangeAspect="1"/>
@@ -6729,7 +8489,7 @@
                   <pic:spPr>
                     <a:xfrm>
                       <a:off x="0" y="0"/>
-                      <a:ext cx="5029200" cy="1781175"/>
+                      <a:ext cx="5019675" cy="1838325"/>
                     </a:xfrm>
                     <a:prstGeom prst="rect">
                       <a:avLst/>
@@ -6758,10 +8518,10 @@
           <w:noProof/>
         </w:rPr>
         <w:drawing>
-          <wp:inline distT="0" distB="0" distL="0" distR="0" wp14:anchorId="5A961334" wp14:editId="28BC4CA7">
-            <wp:extent cx="5274310" cy="1378585"/>
-            <wp:effectExtent l="0" t="0" r="2540" b="0"/>
-            <wp:docPr id="4" name="圖片 4"/>
+          <wp:inline distT="0" distB="0" distL="0" distR="0" wp14:anchorId="66202D14" wp14:editId="770F8658">
+            <wp:extent cx="5274310" cy="1438275"/>
+            <wp:effectExtent l="0" t="0" r="2540" b="9525"/>
+            <wp:docPr id="11" name="圖片 11"/>
             <wp:cNvGraphicFramePr>
               <a:graphicFrameLocks xmlns:a="http://schemas.openxmlformats.org/drawingml/2006/main" noChangeAspect="1"/>
             </wp:cNvGraphicFramePr>
@@ -6781,7 +8541,7 @@
                   <pic:spPr>
                     <a:xfrm>
                       <a:off x="0" y="0"/>
-                      <a:ext cx="5274310" cy="1378585"/>
+                      <a:ext cx="5274310" cy="1438275"/>
                     </a:xfrm>
                     <a:prstGeom prst="rect">
                       <a:avLst/>
@@ -6809,12 +8569,11 @@
         <w:rPr>
           <w:noProof/>
         </w:rPr>
-        <w:lastRenderedPageBreak/>
         <w:drawing>
-          <wp:inline distT="0" distB="0" distL="0" distR="0" wp14:anchorId="41D74CBD" wp14:editId="06BACD13">
-            <wp:extent cx="5274310" cy="842010"/>
+          <wp:inline distT="0" distB="0" distL="0" distR="0" wp14:anchorId="6BCCB71D" wp14:editId="35A84B58">
+            <wp:extent cx="5274310" cy="841375"/>
             <wp:effectExtent l="0" t="0" r="2540" b="0"/>
-            <wp:docPr id="6" name="圖片 6"/>
+            <wp:docPr id="12" name="圖片 12"/>
             <wp:cNvGraphicFramePr>
               <a:graphicFrameLocks xmlns:a="http://schemas.openxmlformats.org/drawingml/2006/main" noChangeAspect="1"/>
             </wp:cNvGraphicFramePr>
@@ -6834,7 +8593,7 @@
                   <pic:spPr>
                     <a:xfrm>
                       <a:off x="0" y="0"/>
-                      <a:ext cx="5274310" cy="842010"/>
+                      <a:ext cx="5274310" cy="841375"/>
                     </a:xfrm>
                     <a:prstGeom prst="rect">
                       <a:avLst/>
@@ -6944,10 +8703,10 @@
           <w:noProof/>
         </w:rPr>
         <w:drawing>
-          <wp:inline distT="0" distB="0" distL="0" distR="0" wp14:anchorId="0448EEAA" wp14:editId="2CE1604F">
-            <wp:extent cx="5274310" cy="3767455"/>
-            <wp:effectExtent l="0" t="0" r="2540" b="4445"/>
-            <wp:docPr id="7" name="圖片 7"/>
+          <wp:inline distT="0" distB="0" distL="0" distR="0" wp14:anchorId="72913370" wp14:editId="1557AC65">
+            <wp:extent cx="4779984" cy="3383280"/>
+            <wp:effectExtent l="0" t="0" r="1905" b="7620"/>
+            <wp:docPr id="13" name="圖片 13"/>
             <wp:cNvGraphicFramePr>
               <a:graphicFrameLocks xmlns:a="http://schemas.openxmlformats.org/drawingml/2006/main" noChangeAspect="1"/>
             </wp:cNvGraphicFramePr>
@@ -6967,7 +8726,7 @@
                   <pic:spPr>
                     <a:xfrm>
                       <a:off x="0" y="0"/>
-                      <a:ext cx="5274310" cy="3767455"/>
+                      <a:ext cx="4789203" cy="3389805"/>
                     </a:xfrm>
                     <a:prstGeom prst="rect">
                       <a:avLst/>
@@ -7030,10 +8789,10 @@
           <w:noProof/>
         </w:rPr>
         <w:drawing>
-          <wp:inline distT="0" distB="0" distL="0" distR="0" wp14:anchorId="1583E178" wp14:editId="5CD5B989">
-            <wp:extent cx="5274310" cy="867410"/>
-            <wp:effectExtent l="0" t="0" r="2540" b="8890"/>
-            <wp:docPr id="8" name="圖片 8"/>
+          <wp:inline distT="0" distB="0" distL="0" distR="0" wp14:anchorId="1AFFBB14" wp14:editId="39054C46">
+            <wp:extent cx="5274310" cy="840740"/>
+            <wp:effectExtent l="0" t="0" r="2540" b="0"/>
+            <wp:docPr id="14" name="圖片 14"/>
             <wp:cNvGraphicFramePr>
               <a:graphicFrameLocks xmlns:a="http://schemas.openxmlformats.org/drawingml/2006/main" noChangeAspect="1"/>
             </wp:cNvGraphicFramePr>
@@ -7053,7 +8812,7 @@
                   <pic:spPr>
                     <a:xfrm>
                       <a:off x="0" y="0"/>
-                      <a:ext cx="5274310" cy="867410"/>
+                      <a:ext cx="5274310" cy="840740"/>
                     </a:xfrm>
                     <a:prstGeom prst="rect">
                       <a:avLst/>
@@ -7233,91 +8992,15 @@
           <w:szCs w:val="24"/>
         </w:rPr>
       </w:pPr>
-    </w:p>
-    <w:p>
-      <w:pPr>
-        <w:pStyle w:val="a3"/>
-        <w:numPr>
-          <w:ilvl w:val="0"/>
-          <w:numId w:val="3"/>
-        </w:numPr>
-        <w:ind w:leftChars="0"/>
-        <w:jc w:val="both"/>
-        <w:rPr>
-          <w:rFonts w:ascii="Times New Roman" w:hAnsi="Times New Roman" w:cs="Times New Roman"/>
-          <w:szCs w:val="24"/>
-        </w:rPr>
-      </w:pPr>
-      <w:r>
-        <w:rPr>
-          <w:rFonts w:ascii="Times New Roman" w:hAnsi="Times New Roman" w:cs="Times New Roman" w:hint="eastAsia"/>
-          <w:szCs w:val="24"/>
-        </w:rPr>
-        <w:lastRenderedPageBreak/>
-        <w:t>CI#3</w:t>
-      </w:r>
-    </w:p>
-    <w:p>
-      <w:pPr>
-        <w:pStyle w:val="a3"/>
-        <w:ind w:leftChars="0" w:left="425"/>
-        <w:jc w:val="center"/>
-        <w:rPr>
-          <w:rFonts w:ascii="Times New Roman" w:hAnsi="Times New Roman" w:cs="Times New Roman"/>
-          <w:b/>
-          <w:szCs w:val="24"/>
-        </w:rPr>
-      </w:pPr>
-    </w:p>
-    <w:p>
-      <w:pPr>
-        <w:pStyle w:val="a3"/>
-        <w:numPr>
-          <w:ilvl w:val="0"/>
-          <w:numId w:val="3"/>
-        </w:numPr>
-        <w:ind w:leftChars="0"/>
-        <w:jc w:val="both"/>
-        <w:rPr>
-          <w:rFonts w:ascii="Times New Roman" w:hAnsi="Times New Roman" w:cs="Times New Roman"/>
-          <w:szCs w:val="24"/>
-        </w:rPr>
-      </w:pPr>
-      <w:r>
-        <w:rPr>
-          <w:rFonts w:ascii="Times New Roman" w:hAnsi="Times New Roman" w:cs="Times New Roman"/>
-          <w:szCs w:val="24"/>
-        </w:rPr>
-        <w:t>CI P</w:t>
-      </w:r>
-      <w:r>
-        <w:rPr>
-          <w:rFonts w:ascii="Times New Roman" w:hAnsi="Times New Roman" w:cs="Times New Roman" w:hint="eastAsia"/>
-          <w:szCs w:val="24"/>
-        </w:rPr>
-        <w:t>ipeline</w:t>
-      </w:r>
-    </w:p>
-    <w:p>
-      <w:pPr>
-        <w:pStyle w:val="a3"/>
-        <w:ind w:leftChars="0" w:left="426"/>
-        <w:jc w:val="center"/>
-        <w:rPr>
-          <w:rFonts w:ascii="Times New Roman" w:hAnsi="Times New Roman" w:cs="Times New Roman" w:hint="eastAsia"/>
-          <w:b/>
-          <w:szCs w:val="24"/>
-        </w:rPr>
-      </w:pPr>
       <w:r>
         <w:rPr>
           <w:noProof/>
         </w:rPr>
         <w:drawing>
-          <wp:inline distT="0" distB="0" distL="0" distR="0" wp14:anchorId="468FE86B" wp14:editId="6FE0337F">
-            <wp:extent cx="5274310" cy="488315"/>
-            <wp:effectExtent l="0" t="0" r="2540" b="6985"/>
-            <wp:docPr id="10" name="圖片 10"/>
+          <wp:inline distT="0" distB="0" distL="0" distR="0" wp14:anchorId="4811D91E" wp14:editId="3441F982">
+            <wp:extent cx="5274310" cy="224155"/>
+            <wp:effectExtent l="0" t="0" r="2540" b="4445"/>
+            <wp:docPr id="15" name="圖片 15"/>
             <wp:cNvGraphicFramePr>
               <a:graphicFrameLocks xmlns:a="http://schemas.openxmlformats.org/drawingml/2006/main" noChangeAspect="1"/>
             </wp:cNvGraphicFramePr>
@@ -7337,7 +9020,7 @@
                   <pic:spPr>
                     <a:xfrm>
                       <a:off x="0" y="0"/>
-                      <a:ext cx="5274310" cy="488315"/>
+                      <a:ext cx="5274310" cy="224155"/>
                     </a:xfrm>
                     <a:prstGeom prst="rect">
                       <a:avLst/>
@@ -7353,6 +9036,121 @@
     <w:p>
       <w:pPr>
         <w:pStyle w:val="a3"/>
+        <w:numPr>
+          <w:ilvl w:val="0"/>
+          <w:numId w:val="3"/>
+        </w:numPr>
+        <w:ind w:leftChars="0"/>
+        <w:jc w:val="both"/>
+        <w:rPr>
+          <w:rFonts w:ascii="Times New Roman" w:hAnsi="Times New Roman" w:cs="Times New Roman"/>
+          <w:szCs w:val="24"/>
+        </w:rPr>
+      </w:pPr>
+      <w:r>
+        <w:rPr>
+          <w:rFonts w:ascii="Times New Roman" w:hAnsi="Times New Roman" w:cs="Times New Roman" w:hint="eastAsia"/>
+          <w:szCs w:val="24"/>
+        </w:rPr>
+        <w:t>CI#3</w:t>
+      </w:r>
+    </w:p>
+    <w:p>
+      <w:pPr>
+        <w:pStyle w:val="a3"/>
+        <w:ind w:leftChars="0" w:left="425"/>
+        <w:jc w:val="center"/>
+        <w:rPr>
+          <w:rFonts w:ascii="Times New Roman" w:hAnsi="Times New Roman" w:cs="Times New Roman"/>
+          <w:b/>
+          <w:szCs w:val="24"/>
+        </w:rPr>
+      </w:pPr>
+    </w:p>
+    <w:p>
+      <w:pPr>
+        <w:pStyle w:val="a3"/>
+        <w:numPr>
+          <w:ilvl w:val="0"/>
+          <w:numId w:val="3"/>
+        </w:numPr>
+        <w:ind w:leftChars="0"/>
+        <w:jc w:val="both"/>
+        <w:rPr>
+          <w:rFonts w:ascii="Times New Roman" w:hAnsi="Times New Roman" w:cs="Times New Roman"/>
+          <w:szCs w:val="24"/>
+        </w:rPr>
+      </w:pPr>
+      <w:r>
+        <w:rPr>
+          <w:rFonts w:ascii="Times New Roman" w:hAnsi="Times New Roman" w:cs="Times New Roman"/>
+          <w:szCs w:val="24"/>
+        </w:rPr>
+        <w:t>CI P</w:t>
+      </w:r>
+      <w:r>
+        <w:rPr>
+          <w:rFonts w:ascii="Times New Roman" w:hAnsi="Times New Roman" w:cs="Times New Roman" w:hint="eastAsia"/>
+          <w:szCs w:val="24"/>
+        </w:rPr>
+        <w:t>ipeline</w:t>
+      </w:r>
+    </w:p>
+    <w:p>
+      <w:pPr>
+        <w:pStyle w:val="a3"/>
+        <w:ind w:leftChars="0" w:left="426"/>
+        <w:jc w:val="center"/>
+        <w:rPr>
+          <w:rFonts w:ascii="Times New Roman" w:hAnsi="Times New Roman" w:cs="Times New Roman"/>
+          <w:b/>
+          <w:szCs w:val="24"/>
+        </w:rPr>
+      </w:pPr>
+      <w:r>
+        <w:rPr>
+          <w:noProof/>
+        </w:rPr>
+        <w:drawing>
+          <wp:inline distT="0" distB="0" distL="0" distR="0" wp14:anchorId="7F4D97F5" wp14:editId="44D02AEC">
+            <wp:extent cx="5274310" cy="1506220"/>
+            <wp:effectExtent l="0" t="0" r="2540" b="0"/>
+            <wp:docPr id="16" name="圖片 16"/>
+            <wp:cNvGraphicFramePr>
+              <a:graphicFrameLocks xmlns:a="http://schemas.openxmlformats.org/drawingml/2006/main" noChangeAspect="1"/>
+            </wp:cNvGraphicFramePr>
+            <a:graphic xmlns:a="http://schemas.openxmlformats.org/drawingml/2006/main">
+              <a:graphicData uri="http://schemas.openxmlformats.org/drawingml/2006/picture">
+                <pic:pic xmlns:pic="http://schemas.openxmlformats.org/drawingml/2006/picture">
+                  <pic:nvPicPr>
+                    <pic:cNvPr id="1" name=""/>
+                    <pic:cNvPicPr/>
+                  </pic:nvPicPr>
+                  <pic:blipFill>
+                    <a:blip r:embed="rId18"/>
+                    <a:stretch>
+                      <a:fillRect/>
+                    </a:stretch>
+                  </pic:blipFill>
+                  <pic:spPr>
+                    <a:xfrm>
+                      <a:off x="0" y="0"/>
+                      <a:ext cx="5274310" cy="1506220"/>
+                    </a:xfrm>
+                    <a:prstGeom prst="rect">
+                      <a:avLst/>
+                    </a:prstGeom>
+                  </pic:spPr>
+                </pic:pic>
+              </a:graphicData>
+            </a:graphic>
+          </wp:inline>
+        </w:drawing>
+      </w:r>
+    </w:p>
+    <w:p>
+      <w:pPr>
+        <w:pStyle w:val="a3"/>
         <w:ind w:leftChars="0" w:left="426"/>
         <w:jc w:val="center"/>
         <w:rPr>
@@ -7538,12 +9336,12 @@
         <w:tblLook w:val="04A0" w:firstRow="1" w:lastRow="0" w:firstColumn="1" w:lastColumn="0" w:noHBand="0" w:noVBand="1"/>
       </w:tblPr>
       <w:tblGrid>
-        <w:gridCol w:w="643"/>
-        <w:gridCol w:w="1828"/>
-        <w:gridCol w:w="1347"/>
-        <w:gridCol w:w="1347"/>
-        <w:gridCol w:w="1325"/>
-        <w:gridCol w:w="1326"/>
+        <w:gridCol w:w="576"/>
+        <w:gridCol w:w="2989"/>
+        <w:gridCol w:w="1226"/>
+        <w:gridCol w:w="1141"/>
+        <w:gridCol w:w="1225"/>
+        <w:gridCol w:w="1139"/>
       </w:tblGrid>
       <w:tr>
         <w:trPr>
@@ -7928,14 +9726,23 @@
                 <w:rFonts w:cs="Times New Roman"/>
                 <w:szCs w:val="24"/>
               </w:rPr>
-              <w:t>encodeBase32</w:t>
-            </w:r>
-            <w:r>
-              <w:rPr>
-                <w:rFonts w:cs="Times New Roman"/>
-                <w:szCs w:val="24"/>
-              </w:rPr>
-              <w:t>()</w:t>
+              <w:t xml:space="preserve">encodeBase32(long </w:t>
+            </w:r>
+            <w:proofErr w:type="spellStart"/>
+            <w:r>
+              <w:rPr>
+                <w:rFonts w:cs="Times New Roman"/>
+                <w:szCs w:val="24"/>
+              </w:rPr>
+              <w:t>i</w:t>
+            </w:r>
+            <w:proofErr w:type="spellEnd"/>
+            <w:r>
+              <w:rPr>
+                <w:rFonts w:cs="Times New Roman"/>
+                <w:szCs w:val="24"/>
+              </w:rPr>
+              <w:t>, int length)</w:t>
             </w:r>
           </w:p>
         </w:tc>
@@ -8051,14 +9858,7 @@
                 <w:rFonts w:cs="Times New Roman"/>
                 <w:szCs w:val="24"/>
               </w:rPr>
-              <w:t>decodeBase32</w:t>
-            </w:r>
-            <w:r>
-              <w:rPr>
-                <w:rFonts w:cs="Times New Roman"/>
-                <w:szCs w:val="24"/>
-              </w:rPr>
-              <w:t>()</w:t>
+              <w:t>decodeBase32(String hash)</w:t>
             </w:r>
           </w:p>
         </w:tc>
@@ -8185,7 +9985,7 @@
                 <w:rFonts w:cs="Times New Roman"/>
                 <w:szCs w:val="24"/>
               </w:rPr>
-              <w:t>)</w:t>
+              <w:t>String hash, Direction direction)</w:t>
             </w:r>
           </w:p>
         </w:tc>
@@ -8235,8 +10035,6 @@
               </w:rPr>
               <w:t>100%</w:t>
             </w:r>
-            <w:bookmarkStart w:id="0" w:name="_GoBack"/>
-            <w:bookmarkEnd w:id="0"/>
           </w:p>
         </w:tc>
       </w:tr>
@@ -8266,6 +10064,7 @@
                 <w:rFonts w:cs="Times New Roman" w:hint="eastAsia"/>
                 <w:szCs w:val="24"/>
               </w:rPr>
+              <w:lastRenderedPageBreak/>
               <w:t>4</w:t>
             </w:r>
           </w:p>
@@ -8284,12 +10083,46 @@
                 <w:szCs w:val="24"/>
               </w:rPr>
             </w:pPr>
-            <w:r>
-              <w:rPr>
-                <w:rFonts w:cs="Times New Roman"/>
-                <w:szCs w:val="24"/>
-              </w:rPr>
-              <w:t>…</w:t>
+            <w:proofErr w:type="spellStart"/>
+            <w:proofErr w:type="gramStart"/>
+            <w:r>
+              <w:rPr>
+                <w:rFonts w:cs="Times New Roman"/>
+                <w:szCs w:val="24"/>
+              </w:rPr>
+              <w:t>adjacentHash</w:t>
+            </w:r>
+            <w:proofErr w:type="spellEnd"/>
+            <w:r>
+              <w:rPr>
+                <w:rFonts w:cs="Times New Roman"/>
+                <w:szCs w:val="24"/>
+              </w:rPr>
+              <w:t>(</w:t>
+            </w:r>
+            <w:proofErr w:type="gramEnd"/>
+            <w:r>
+              <w:rPr>
+                <w:rFonts w:cs="Times New Roman"/>
+                <w:szCs w:val="24"/>
+              </w:rPr>
+              <w:t xml:space="preserve">String hash, Direction </w:t>
+            </w:r>
+            <w:proofErr w:type="spellStart"/>
+            <w:r>
+              <w:rPr>
+                <w:rFonts w:cs="Times New Roman"/>
+                <w:szCs w:val="24"/>
+              </w:rPr>
+              <w:t>direction</w:t>
+            </w:r>
+            <w:proofErr w:type="spellEnd"/>
+            <w:r>
+              <w:rPr>
+                <w:rFonts w:cs="Times New Roman"/>
+                <w:szCs w:val="24"/>
+              </w:rPr>
+              <w:t>, int steps)</w:t>
             </w:r>
           </w:p>
         </w:tc>
@@ -8308,6 +10141,13 @@
                 <w:szCs w:val="24"/>
               </w:rPr>
             </w:pPr>
+            <w:r>
+              <w:rPr>
+                <w:rFonts w:cs="Times New Roman"/>
+                <w:szCs w:val="24"/>
+              </w:rPr>
+              <w:t>100%</w:t>
+            </w:r>
           </w:p>
         </w:tc>
         <w:tc>
@@ -8325,6 +10165,520 @@
                 <w:szCs w:val="24"/>
               </w:rPr>
             </w:pPr>
+            <w:r>
+              <w:rPr>
+                <w:rFonts w:cs="Times New Roman"/>
+                <w:szCs w:val="24"/>
+              </w:rPr>
+              <w:t>100%</w:t>
+            </w:r>
+          </w:p>
+        </w:tc>
+      </w:tr>
+      <w:tr>
+        <w:trPr>
+          <w:jc w:val="center"/>
+        </w:trPr>
+        <w:tc>
+          <w:tcPr>
+            <w:tcW w:w="643" w:type="dxa"/>
+            <w:vAlign w:val="center"/>
+          </w:tcPr>
+          <w:p>
+            <w:pPr>
+              <w:pStyle w:val="a3"/>
+              <w:snapToGrid w:val="0"/>
+              <w:spacing w:line="240" w:lineRule="exact"/>
+              <w:ind w:leftChars="0" w:left="0"/>
+              <w:jc w:val="center"/>
+              <w:rPr>
+                <w:rFonts w:cs="Times New Roman" w:hint="eastAsia"/>
+                <w:szCs w:val="24"/>
+              </w:rPr>
+            </w:pPr>
+            <w:r>
+              <w:rPr>
+                <w:rFonts w:cs="Times New Roman" w:hint="eastAsia"/>
+                <w:szCs w:val="24"/>
+              </w:rPr>
+              <w:t>5</w:t>
+            </w:r>
+          </w:p>
+        </w:tc>
+        <w:tc>
+          <w:tcPr>
+            <w:tcW w:w="1828" w:type="dxa"/>
+          </w:tcPr>
+          <w:p>
+            <w:pPr>
+              <w:pStyle w:val="a3"/>
+              <w:ind w:leftChars="0" w:left="0"/>
+              <w:jc w:val="center"/>
+              <w:rPr>
+                <w:rFonts w:cs="Times New Roman"/>
+                <w:szCs w:val="24"/>
+              </w:rPr>
+            </w:pPr>
+            <w:proofErr w:type="spellStart"/>
+            <w:proofErr w:type="gramStart"/>
+            <w:r>
+              <w:rPr>
+                <w:rFonts w:cs="Times New Roman"/>
+                <w:szCs w:val="24"/>
+              </w:rPr>
+              <w:t>encodeHash</w:t>
+            </w:r>
+            <w:proofErr w:type="spellEnd"/>
+            <w:r>
+              <w:rPr>
+                <w:rFonts w:cs="Times New Roman"/>
+                <w:szCs w:val="24"/>
+              </w:rPr>
+              <w:t>(</w:t>
+            </w:r>
+            <w:proofErr w:type="gramEnd"/>
+            <w:r>
+              <w:rPr>
+                <w:rFonts w:cs="Times New Roman"/>
+                <w:szCs w:val="24"/>
+              </w:rPr>
+              <w:t>double latitude, double longitude, int length)</w:t>
+            </w:r>
+          </w:p>
+        </w:tc>
+        <w:tc>
+          <w:tcPr>
+            <w:tcW w:w="2694" w:type="dxa"/>
+            <w:gridSpan w:val="2"/>
+          </w:tcPr>
+          <w:p>
+            <w:pPr>
+              <w:pStyle w:val="a3"/>
+              <w:ind w:leftChars="0" w:left="0"/>
+              <w:jc w:val="both"/>
+              <w:rPr>
+                <w:rFonts w:cs="Times New Roman"/>
+                <w:szCs w:val="24"/>
+              </w:rPr>
+            </w:pPr>
+            <w:r>
+              <w:rPr>
+                <w:rFonts w:cs="Times New Roman" w:hint="eastAsia"/>
+                <w:szCs w:val="24"/>
+              </w:rPr>
+              <w:t>0</w:t>
+            </w:r>
+            <w:r>
+              <w:rPr>
+                <w:rFonts w:cs="Times New Roman"/>
+                <w:szCs w:val="24"/>
+              </w:rPr>
+              <w:t>%</w:t>
+            </w:r>
+          </w:p>
+        </w:tc>
+        <w:tc>
+          <w:tcPr>
+            <w:tcW w:w="2651" w:type="dxa"/>
+            <w:gridSpan w:val="2"/>
+          </w:tcPr>
+          <w:p>
+            <w:pPr>
+              <w:pStyle w:val="a3"/>
+              <w:ind w:leftChars="0" w:left="0"/>
+              <w:jc w:val="both"/>
+              <w:rPr>
+                <w:rFonts w:cs="Times New Roman"/>
+                <w:szCs w:val="24"/>
+              </w:rPr>
+            </w:pPr>
+            <w:r>
+              <w:rPr>
+                <w:rFonts w:cs="Times New Roman" w:hint="eastAsia"/>
+                <w:szCs w:val="24"/>
+              </w:rPr>
+              <w:t>1</w:t>
+            </w:r>
+            <w:r>
+              <w:rPr>
+                <w:rFonts w:cs="Times New Roman"/>
+                <w:szCs w:val="24"/>
+              </w:rPr>
+              <w:t>00%</w:t>
+            </w:r>
+          </w:p>
+        </w:tc>
+      </w:tr>
+      <w:tr>
+        <w:trPr>
+          <w:jc w:val="center"/>
+        </w:trPr>
+        <w:tc>
+          <w:tcPr>
+            <w:tcW w:w="643" w:type="dxa"/>
+            <w:vAlign w:val="center"/>
+          </w:tcPr>
+          <w:p>
+            <w:pPr>
+              <w:pStyle w:val="a3"/>
+              <w:snapToGrid w:val="0"/>
+              <w:spacing w:line="240" w:lineRule="exact"/>
+              <w:ind w:leftChars="0" w:left="0"/>
+              <w:jc w:val="center"/>
+              <w:rPr>
+                <w:rFonts w:cs="Times New Roman" w:hint="eastAsia"/>
+                <w:szCs w:val="24"/>
+              </w:rPr>
+            </w:pPr>
+            <w:r>
+              <w:rPr>
+                <w:rFonts w:cs="Times New Roman" w:hint="eastAsia"/>
+                <w:szCs w:val="24"/>
+              </w:rPr>
+              <w:t>6</w:t>
+            </w:r>
+          </w:p>
+        </w:tc>
+        <w:tc>
+          <w:tcPr>
+            <w:tcW w:w="1828" w:type="dxa"/>
+          </w:tcPr>
+          <w:p>
+            <w:pPr>
+              <w:widowControl/>
+              <w:jc w:val="center"/>
+              <w:rPr>
+                <w:rFonts w:hint="eastAsia"/>
+                <w:color w:val="000000"/>
+              </w:rPr>
+            </w:pPr>
+            <w:proofErr w:type="spellStart"/>
+            <w:proofErr w:type="gramStart"/>
+            <w:r>
+              <w:rPr>
+                <w:rFonts w:hint="eastAsia"/>
+                <w:color w:val="000000"/>
+              </w:rPr>
+              <w:t>getHashLength</w:t>
+            </w:r>
+            <w:proofErr w:type="spellEnd"/>
+            <w:r>
+              <w:rPr>
+                <w:rFonts w:hint="eastAsia"/>
+                <w:color w:val="000000"/>
+              </w:rPr>
+              <w:t>(</w:t>
+            </w:r>
+            <w:proofErr w:type="gramEnd"/>
+            <w:r>
+              <w:rPr>
+                <w:rFonts w:hint="eastAsia"/>
+                <w:color w:val="000000"/>
+              </w:rPr>
+              <w:t>)</w:t>
+            </w:r>
+          </w:p>
+        </w:tc>
+        <w:tc>
+          <w:tcPr>
+            <w:tcW w:w="2694" w:type="dxa"/>
+            <w:gridSpan w:val="2"/>
+          </w:tcPr>
+          <w:p>
+            <w:pPr>
+              <w:pStyle w:val="a3"/>
+              <w:ind w:leftChars="0" w:left="0"/>
+              <w:jc w:val="both"/>
+              <w:rPr>
+                <w:rFonts w:cs="Times New Roman" w:hint="eastAsia"/>
+                <w:szCs w:val="24"/>
+              </w:rPr>
+            </w:pPr>
+            <w:r>
+              <w:rPr>
+                <w:rFonts w:cs="Times New Roman"/>
+                <w:szCs w:val="24"/>
+              </w:rPr>
+              <w:t>100%</w:t>
+            </w:r>
+          </w:p>
+        </w:tc>
+        <w:tc>
+          <w:tcPr>
+            <w:tcW w:w="2651" w:type="dxa"/>
+            <w:gridSpan w:val="2"/>
+          </w:tcPr>
+          <w:p>
+            <w:pPr>
+              <w:pStyle w:val="a3"/>
+              <w:ind w:leftChars="0" w:left="0"/>
+              <w:jc w:val="both"/>
+              <w:rPr>
+                <w:rFonts w:cs="Times New Roman" w:hint="eastAsia"/>
+                <w:szCs w:val="24"/>
+              </w:rPr>
+            </w:pPr>
+            <w:r>
+              <w:rPr>
+                <w:rFonts w:cs="Times New Roman"/>
+                <w:szCs w:val="24"/>
+              </w:rPr>
+              <w:t>100%</w:t>
+            </w:r>
+          </w:p>
+        </w:tc>
+      </w:tr>
+      <w:tr>
+        <w:trPr>
+          <w:jc w:val="center"/>
+        </w:trPr>
+        <w:tc>
+          <w:tcPr>
+            <w:tcW w:w="643" w:type="dxa"/>
+            <w:vAlign w:val="center"/>
+          </w:tcPr>
+          <w:p>
+            <w:pPr>
+              <w:pStyle w:val="a3"/>
+              <w:snapToGrid w:val="0"/>
+              <w:spacing w:line="240" w:lineRule="exact"/>
+              <w:ind w:leftChars="0" w:left="0"/>
+              <w:jc w:val="center"/>
+              <w:rPr>
+                <w:rFonts w:cs="Times New Roman"/>
+                <w:szCs w:val="24"/>
+              </w:rPr>
+            </w:pPr>
+            <w:r>
+              <w:rPr>
+                <w:rFonts w:cs="Times New Roman" w:hint="eastAsia"/>
+                <w:szCs w:val="24"/>
+              </w:rPr>
+              <w:t>7</w:t>
+            </w:r>
+          </w:p>
+        </w:tc>
+        <w:tc>
+          <w:tcPr>
+            <w:tcW w:w="1828" w:type="dxa"/>
+          </w:tcPr>
+          <w:p>
+            <w:pPr>
+              <w:pStyle w:val="a3"/>
+              <w:ind w:leftChars="0" w:left="0"/>
+              <w:jc w:val="center"/>
+              <w:rPr>
+                <w:rFonts w:cs="Times New Roman"/>
+                <w:szCs w:val="24"/>
+              </w:rPr>
+            </w:pPr>
+            <w:proofErr w:type="spellStart"/>
+            <w:proofErr w:type="gramStart"/>
+            <w:r>
+              <w:rPr>
+                <w:rFonts w:cs="Times New Roman"/>
+                <w:szCs w:val="24"/>
+              </w:rPr>
+              <w:t>getCharIndex</w:t>
+            </w:r>
+            <w:proofErr w:type="spellEnd"/>
+            <w:r>
+              <w:rPr>
+                <w:rFonts w:cs="Times New Roman"/>
+                <w:szCs w:val="24"/>
+              </w:rPr>
+              <w:t>(</w:t>
+            </w:r>
+            <w:proofErr w:type="gramEnd"/>
+            <w:r>
+              <w:rPr>
+                <w:rFonts w:cs="Times New Roman"/>
+                <w:szCs w:val="24"/>
+              </w:rPr>
+              <w:t>)</w:t>
+            </w:r>
+          </w:p>
+        </w:tc>
+        <w:tc>
+          <w:tcPr>
+            <w:tcW w:w="2694" w:type="dxa"/>
+            <w:gridSpan w:val="2"/>
+          </w:tcPr>
+          <w:p>
+            <w:pPr>
+              <w:pStyle w:val="a3"/>
+              <w:ind w:leftChars="0" w:left="0"/>
+              <w:jc w:val="both"/>
+              <w:rPr>
+                <w:rFonts w:cs="Times New Roman"/>
+                <w:szCs w:val="24"/>
+              </w:rPr>
+            </w:pPr>
+            <w:r>
+              <w:rPr>
+                <w:rFonts w:cs="Times New Roman"/>
+                <w:szCs w:val="24"/>
+              </w:rPr>
+              <w:t>100%</w:t>
+            </w:r>
+          </w:p>
+        </w:tc>
+        <w:tc>
+          <w:tcPr>
+            <w:tcW w:w="2651" w:type="dxa"/>
+            <w:gridSpan w:val="2"/>
+          </w:tcPr>
+          <w:p>
+            <w:pPr>
+              <w:pStyle w:val="a3"/>
+              <w:ind w:leftChars="0" w:left="0"/>
+              <w:jc w:val="both"/>
+              <w:rPr>
+                <w:rFonts w:cs="Times New Roman"/>
+                <w:szCs w:val="24"/>
+              </w:rPr>
+            </w:pPr>
+            <w:r>
+              <w:rPr>
+                <w:rFonts w:cs="Times New Roman"/>
+                <w:szCs w:val="24"/>
+              </w:rPr>
+              <w:t>100%</w:t>
+            </w:r>
+          </w:p>
+        </w:tc>
+      </w:tr>
+      <w:tr>
+        <w:trPr>
+          <w:jc w:val="center"/>
+        </w:trPr>
+        <w:tc>
+          <w:tcPr>
+            <w:tcW w:w="643" w:type="dxa"/>
+            <w:vAlign w:val="center"/>
+          </w:tcPr>
+          <w:p>
+            <w:pPr>
+              <w:pStyle w:val="a3"/>
+              <w:snapToGrid w:val="0"/>
+              <w:spacing w:line="240" w:lineRule="exact"/>
+              <w:ind w:leftChars="0" w:left="0"/>
+              <w:jc w:val="center"/>
+              <w:rPr>
+                <w:rFonts w:cs="Times New Roman" w:hint="eastAsia"/>
+                <w:szCs w:val="24"/>
+              </w:rPr>
+            </w:pPr>
+            <w:r>
+              <w:rPr>
+                <w:rFonts w:cs="Times New Roman" w:hint="eastAsia"/>
+                <w:szCs w:val="24"/>
+              </w:rPr>
+              <w:t>8</w:t>
+            </w:r>
+          </w:p>
+        </w:tc>
+        <w:tc>
+          <w:tcPr>
+            <w:tcW w:w="1828" w:type="dxa"/>
+          </w:tcPr>
+          <w:p>
+            <w:pPr>
+              <w:pStyle w:val="a3"/>
+              <w:ind w:leftChars="0" w:left="0"/>
+              <w:jc w:val="center"/>
+              <w:rPr>
+                <w:rFonts w:cs="Times New Roman"/>
+                <w:szCs w:val="24"/>
+              </w:rPr>
+            </w:pPr>
+            <w:proofErr w:type="spellStart"/>
+            <w:proofErr w:type="gramStart"/>
+            <w:r>
+              <w:rPr>
+                <w:rFonts w:cs="Times New Roman"/>
+                <w:szCs w:val="24"/>
+              </w:rPr>
+              <w:t>padLeftWithZerosToLength</w:t>
+            </w:r>
+            <w:proofErr w:type="spellEnd"/>
+            <w:r>
+              <w:rPr>
+                <w:rFonts w:cs="Times New Roman"/>
+                <w:szCs w:val="24"/>
+              </w:rPr>
+              <w:t>(</w:t>
+            </w:r>
+            <w:proofErr w:type="gramEnd"/>
+            <w:r>
+              <w:rPr>
+                <w:rFonts w:cs="Times New Roman"/>
+                <w:szCs w:val="24"/>
+              </w:rPr>
+              <w:t>)</w:t>
+            </w:r>
+          </w:p>
+        </w:tc>
+        <w:tc>
+          <w:tcPr>
+            <w:tcW w:w="2694" w:type="dxa"/>
+            <w:gridSpan w:val="2"/>
+          </w:tcPr>
+          <w:p>
+            <w:pPr>
+              <w:pStyle w:val="a3"/>
+              <w:ind w:leftChars="0" w:left="0"/>
+              <w:jc w:val="both"/>
+              <w:rPr>
+                <w:rFonts w:cs="Times New Roman"/>
+                <w:szCs w:val="24"/>
+              </w:rPr>
+            </w:pPr>
+            <w:r>
+              <w:rPr>
+                <w:rFonts w:cs="Times New Roman" w:hint="eastAsia"/>
+                <w:szCs w:val="24"/>
+              </w:rPr>
+              <w:t>8</w:t>
+            </w:r>
+            <w:r>
+              <w:rPr>
+                <w:rFonts w:cs="Times New Roman"/>
+                <w:szCs w:val="24"/>
+              </w:rPr>
+              <w:t>9%</w:t>
+            </w:r>
+          </w:p>
+        </w:tc>
+        <w:tc>
+          <w:tcPr>
+            <w:tcW w:w="2651" w:type="dxa"/>
+            <w:gridSpan w:val="2"/>
+          </w:tcPr>
+          <w:p>
+            <w:pPr>
+              <w:pStyle w:val="a3"/>
+              <w:ind w:leftChars="0" w:left="0"/>
+              <w:jc w:val="both"/>
+              <w:rPr>
+                <w:rFonts w:cs="Times New Roman"/>
+                <w:szCs w:val="24"/>
+              </w:rPr>
+            </w:pPr>
+            <w:r>
+              <w:rPr>
+                <w:rFonts w:cs="Times New Roman" w:hint="eastAsia"/>
+                <w:szCs w:val="24"/>
+              </w:rPr>
+              <w:t>1</w:t>
+            </w:r>
+            <w:r>
+              <w:rPr>
+                <w:rFonts w:cs="Times New Roman"/>
+                <w:szCs w:val="24"/>
+              </w:rPr>
+              <w:t>00%</w:t>
+            </w:r>
           </w:p>
         </w:tc>
       </w:tr>
@@ -8416,7 +10770,7 @@
           <w:color w:val="FF0000"/>
           <w:szCs w:val="24"/>
         </w:rPr>
-        <w:t>6</w:t>
+        <w:t>8</w:t>
       </w:r>
       <w:r>
         <w:rPr>
@@ -8525,7 +10879,7 @@
           <w:b/>
           <w:szCs w:val="24"/>
         </w:rPr>
-        <w:t>6</w:t>
+        <w:t>8</w:t>
       </w:r>
       <w:r>
         <w:rPr>
@@ -8607,6 +10961,8 @@
         </w:rPr>
         <w:t xml:space="preserve"> are</w:t>
       </w:r>
+      <w:bookmarkStart w:id="0" w:name="_GoBack"/>
+      <w:bookmarkEnd w:id="0"/>
       <w:r>
         <w:rPr>
           <w:rFonts w:ascii="Times New Roman" w:hAnsi="Times New Roman" w:cs="Times New Roman"/>
@@ -8622,7 +10978,7 @@
           <w:color w:val="FF0000"/>
           <w:szCs w:val="24"/>
         </w:rPr>
-        <w:t>95</w:t>
+        <w:t>100</w:t>
       </w:r>
       <w:r>
         <w:rPr>
@@ -8639,38 +10995,12 @@
           <w:b/>
           <w:szCs w:val="24"/>
         </w:rPr>
-        <w:t xml:space="preserve"> and </w:t>
+        <w:t>, respectively</w:t>
       </w:r>
       <w:r>
         <w:rPr>
           <w:rFonts w:ascii="Times New Roman" w:hAnsi="Times New Roman" w:cs="Times New Roman"/>
           <w:b/>
-          <w:color w:val="FF0000"/>
-          <w:szCs w:val="24"/>
-        </w:rPr>
-        <w:t>100</w:t>
-      </w:r>
-      <w:r>
-        <w:rPr>
-          <w:rFonts w:ascii="Times New Roman" w:hAnsi="Times New Roman" w:cs="Times New Roman"/>
-          <w:b/>
-          <w:color w:val="FF0000"/>
-          <w:szCs w:val="24"/>
-        </w:rPr>
-        <w:t>%</w:t>
-      </w:r>
-      <w:r>
-        <w:rPr>
-          <w:rFonts w:ascii="Times New Roman" w:hAnsi="Times New Roman" w:cs="Times New Roman"/>
-          <w:b/>
-          <w:szCs w:val="24"/>
-        </w:rPr>
-        <w:t>, respectively</w:t>
-      </w:r>
-      <w:r>
-        <w:rPr>
-          <w:rFonts w:ascii="Times New Roman" w:hAnsi="Times New Roman" w:cs="Times New Roman"/>
-          <w:b/>
           <w:szCs w:val="24"/>
         </w:rPr>
         <w:t>.</w:t>
@@ -8681,25 +11011,10 @@
           <w:szCs w:val="24"/>
         </w:rPr>
         <w:t xml:space="preserve"> Thus, the test requirements described in Section 1 are satisfied.</w:t>
-      </w:r>
-      <w:r>
-        <w:rPr>
-          <w:rFonts w:ascii="Times New Roman" w:hAnsi="Times New Roman" w:cs="Times New Roman"/>
-          <w:szCs w:val="24"/>
-        </w:rPr>
-        <w:t xml:space="preserve"> </w:t>
-      </w:r>
-      <w:r>
-        <w:rPr>
-          <w:rFonts w:ascii="Times New Roman" w:hAnsi="Times New Roman" w:cs="Times New Roman"/>
-          <w:color w:val="FF0000"/>
-          <w:szCs w:val="24"/>
-        </w:rPr>
-        <w:t>Some lessons learned in this Lab are …</w:t>
       </w:r>
     </w:p>
     <w:sectPr>
-      <w:footerReference w:type="default" r:id="rId18"/>
+      <w:footerReference w:type="default" r:id="rId19"/>
       <w:pgSz w:w="11906" w:h="16838"/>
       <w:pgMar w:top="1440" w:right="1800" w:bottom="1440" w:left="1800" w:header="851" w:footer="992" w:gutter="0"/>
       <w:cols w:space="425"/>
@@ -8797,6 +11112,95 @@
 <file path=word/numbering.xml><?xml version="1.0" encoding="utf-8"?>
 <w:numbering xmlns:wpc="http://schemas.microsoft.com/office/word/2010/wordprocessingCanvas" xmlns:cx="http://schemas.microsoft.com/office/drawing/2014/chartex" xmlns:cx1="http://schemas.microsoft.com/office/drawing/2015/9/8/chartex" xmlns:cx2="http://schemas.microsoft.com/office/drawing/2015/10/21/chartex" xmlns:cx3="http://schemas.microsoft.com/office/drawing/2016/5/9/chartex" xmlns:cx4="http://schemas.microsoft.com/office/drawing/2016/5/10/chartex" xmlns:cx5="http://schemas.microsoft.com/office/drawing/2016/5/11/chartex" xmlns:cx6="http://schemas.microsoft.com/office/drawing/2016/5/12/chartex" xmlns:cx7="http://schemas.microsoft.com/office/drawing/2016/5/13/chartex" xmlns:cx8="http://schemas.microsoft.com/office/drawing/2016/5/14/chartex" xmlns:mc="http://schemas.openxmlformats.org/markup-compatibility/2006" xmlns:aink="http://schemas.microsoft.com/office/drawing/2016/ink" xmlns:am3d="http://schemas.microsoft.com/office/drawing/2017/model3d" xmlns:o="urn:schemas-microsoft-com:office:office" xmlns:r="http://schemas.openxmlformats.org/officeDocument/2006/relationships" xmlns:m="http://schemas.openxmlformats.org/officeDocument/2006/math" xmlns:v="urn:schemas-microsoft-com:vml" xmlns:wp14="http://schemas.microsoft.com/office/word/2010/wordprocessingDrawing" xmlns:wp="http://schemas.openxmlformats.org/drawingml/2006/wordprocessingDrawing" xmlns:w10="urn:schemas-microsoft-com:office:word" xmlns:w="http://schemas.openxmlformats.org/wordprocessingml/2006/main" xmlns:w14="http://schemas.microsoft.com/office/word/2010/wordml" xmlns:w15="http://schemas.microsoft.com/office/word/2012/wordml" xmlns:w16cid="http://schemas.microsoft.com/office/word/2016/wordml/cid" xmlns:w16se="http://schemas.microsoft.com/office/word/2015/wordml/symex" xmlns:wpg="http://schemas.microsoft.com/office/word/2010/wordprocessingGroup" xmlns:wpi="http://schemas.microsoft.com/office/word/2010/wordprocessingInk" xmlns:wne="http://schemas.microsoft.com/office/word/2006/wordml" xmlns:wps="http://schemas.microsoft.com/office/word/2010/wordprocessingShape" mc:Ignorable="w14 w15 w16se w16cid wp14">
   <w:abstractNum w:abstractNumId="0" w15:restartNumberingAfterBreak="0">
+    <w:nsid w:val="03D77FCE"/>
+    <w:multiLevelType w:val="hybridMultilevel"/>
+    <w:tmpl w:val="4266A1F6"/>
+    <w:lvl w:ilvl="0" w:tplc="81506126">
+      <w:start w:val="1"/>
+      <w:numFmt w:val="decimal"/>
+      <w:lvlText w:val="%1."/>
+      <w:lvlJc w:val="left"/>
+      <w:pPr>
+        <w:ind w:left="360" w:hanging="360"/>
+      </w:pPr>
+      <w:rPr>
+        <w:rFonts w:hint="default"/>
+      </w:rPr>
+    </w:lvl>
+    <w:lvl w:ilvl="1" w:tplc="04090019" w:tentative="1">
+      <w:start w:val="1"/>
+      <w:numFmt w:val="ideographTraditional"/>
+      <w:lvlText w:val="%2、"/>
+      <w:lvlJc w:val="left"/>
+      <w:pPr>
+        <w:ind w:left="960" w:hanging="480"/>
+      </w:pPr>
+    </w:lvl>
+    <w:lvl w:ilvl="2" w:tplc="0409001B" w:tentative="1">
+      <w:start w:val="1"/>
+      <w:numFmt w:val="lowerRoman"/>
+      <w:lvlText w:val="%3."/>
+      <w:lvlJc w:val="right"/>
+      <w:pPr>
+        <w:ind w:left="1440" w:hanging="480"/>
+      </w:pPr>
+    </w:lvl>
+    <w:lvl w:ilvl="3" w:tplc="0409000F" w:tentative="1">
+      <w:start w:val="1"/>
+      <w:numFmt w:val="decimal"/>
+      <w:lvlText w:val="%4."/>
+      <w:lvlJc w:val="left"/>
+      <w:pPr>
+        <w:ind w:left="1920" w:hanging="480"/>
+      </w:pPr>
+    </w:lvl>
+    <w:lvl w:ilvl="4" w:tplc="04090019" w:tentative="1">
+      <w:start w:val="1"/>
+      <w:numFmt w:val="ideographTraditional"/>
+      <w:lvlText w:val="%5、"/>
+      <w:lvlJc w:val="left"/>
+      <w:pPr>
+        <w:ind w:left="2400" w:hanging="480"/>
+      </w:pPr>
+    </w:lvl>
+    <w:lvl w:ilvl="5" w:tplc="0409001B" w:tentative="1">
+      <w:start w:val="1"/>
+      <w:numFmt w:val="lowerRoman"/>
+      <w:lvlText w:val="%6."/>
+      <w:lvlJc w:val="right"/>
+      <w:pPr>
+        <w:ind w:left="2880" w:hanging="480"/>
+      </w:pPr>
+    </w:lvl>
+    <w:lvl w:ilvl="6" w:tplc="0409000F" w:tentative="1">
+      <w:start w:val="1"/>
+      <w:numFmt w:val="decimal"/>
+      <w:lvlText w:val="%7."/>
+      <w:lvlJc w:val="left"/>
+      <w:pPr>
+        <w:ind w:left="3360" w:hanging="480"/>
+      </w:pPr>
+    </w:lvl>
+    <w:lvl w:ilvl="7" w:tplc="04090019" w:tentative="1">
+      <w:start w:val="1"/>
+      <w:numFmt w:val="ideographTraditional"/>
+      <w:lvlText w:val="%8、"/>
+      <w:lvlJc w:val="left"/>
+      <w:pPr>
+        <w:ind w:left="3840" w:hanging="480"/>
+      </w:pPr>
+    </w:lvl>
+    <w:lvl w:ilvl="8" w:tplc="0409001B" w:tentative="1">
+      <w:start w:val="1"/>
+      <w:numFmt w:val="lowerRoman"/>
+      <w:lvlText w:val="%9."/>
+      <w:lvlJc w:val="right"/>
+      <w:pPr>
+        <w:ind w:left="4320" w:hanging="480"/>
+      </w:pPr>
+    </w:lvl>
+  </w:abstractNum>
+  <w:abstractNum w:abstractNumId="1" w15:restartNumberingAfterBreak="0">
     <w:nsid w:val="03FF756E"/>
     <w:multiLevelType w:val="multilevel"/>
     <w:tmpl w:val="0409001D"/>
@@ -8889,7 +11293,96 @@
       </w:pPr>
     </w:lvl>
   </w:abstractNum>
-  <w:abstractNum w:abstractNumId="1" w15:restartNumberingAfterBreak="0">
+  <w:abstractNum w:abstractNumId="2" w15:restartNumberingAfterBreak="0">
+    <w:nsid w:val="05177149"/>
+    <w:multiLevelType w:val="hybridMultilevel"/>
+    <w:tmpl w:val="29D67E84"/>
+    <w:lvl w:ilvl="0" w:tplc="276492F4">
+      <w:start w:val="1"/>
+      <w:numFmt w:val="decimal"/>
+      <w:lvlText w:val="%1."/>
+      <w:lvlJc w:val="left"/>
+      <w:pPr>
+        <w:ind w:left="360" w:hanging="360"/>
+      </w:pPr>
+      <w:rPr>
+        <w:rFonts w:hint="default"/>
+      </w:rPr>
+    </w:lvl>
+    <w:lvl w:ilvl="1" w:tplc="04090019" w:tentative="1">
+      <w:start w:val="1"/>
+      <w:numFmt w:val="ideographTraditional"/>
+      <w:lvlText w:val="%2、"/>
+      <w:lvlJc w:val="left"/>
+      <w:pPr>
+        <w:ind w:left="960" w:hanging="480"/>
+      </w:pPr>
+    </w:lvl>
+    <w:lvl w:ilvl="2" w:tplc="0409001B" w:tentative="1">
+      <w:start w:val="1"/>
+      <w:numFmt w:val="lowerRoman"/>
+      <w:lvlText w:val="%3."/>
+      <w:lvlJc w:val="right"/>
+      <w:pPr>
+        <w:ind w:left="1440" w:hanging="480"/>
+      </w:pPr>
+    </w:lvl>
+    <w:lvl w:ilvl="3" w:tplc="0409000F" w:tentative="1">
+      <w:start w:val="1"/>
+      <w:numFmt w:val="decimal"/>
+      <w:lvlText w:val="%4."/>
+      <w:lvlJc w:val="left"/>
+      <w:pPr>
+        <w:ind w:left="1920" w:hanging="480"/>
+      </w:pPr>
+    </w:lvl>
+    <w:lvl w:ilvl="4" w:tplc="04090019" w:tentative="1">
+      <w:start w:val="1"/>
+      <w:numFmt w:val="ideographTraditional"/>
+      <w:lvlText w:val="%5、"/>
+      <w:lvlJc w:val="left"/>
+      <w:pPr>
+        <w:ind w:left="2400" w:hanging="480"/>
+      </w:pPr>
+    </w:lvl>
+    <w:lvl w:ilvl="5" w:tplc="0409001B" w:tentative="1">
+      <w:start w:val="1"/>
+      <w:numFmt w:val="lowerRoman"/>
+      <w:lvlText w:val="%6."/>
+      <w:lvlJc w:val="right"/>
+      <w:pPr>
+        <w:ind w:left="2880" w:hanging="480"/>
+      </w:pPr>
+    </w:lvl>
+    <w:lvl w:ilvl="6" w:tplc="0409000F" w:tentative="1">
+      <w:start w:val="1"/>
+      <w:numFmt w:val="decimal"/>
+      <w:lvlText w:val="%7."/>
+      <w:lvlJc w:val="left"/>
+      <w:pPr>
+        <w:ind w:left="3360" w:hanging="480"/>
+      </w:pPr>
+    </w:lvl>
+    <w:lvl w:ilvl="7" w:tplc="04090019" w:tentative="1">
+      <w:start w:val="1"/>
+      <w:numFmt w:val="ideographTraditional"/>
+      <w:lvlText w:val="%8、"/>
+      <w:lvlJc w:val="left"/>
+      <w:pPr>
+        <w:ind w:left="3840" w:hanging="480"/>
+      </w:pPr>
+    </w:lvl>
+    <w:lvl w:ilvl="8" w:tplc="0409001B" w:tentative="1">
+      <w:start w:val="1"/>
+      <w:numFmt w:val="lowerRoman"/>
+      <w:lvlText w:val="%9."/>
+      <w:lvlJc w:val="right"/>
+      <w:pPr>
+        <w:ind w:left="4320" w:hanging="480"/>
+      </w:pPr>
+    </w:lvl>
+  </w:abstractNum>
+  <w:abstractNum w:abstractNumId="3" w15:restartNumberingAfterBreak="0">
     <w:nsid w:val="0DF8184D"/>
     <w:multiLevelType w:val="hybridMultilevel"/>
     <w:tmpl w:val="0D9C6F38"/>
@@ -8978,7 +11471,7 @@
       </w:pPr>
     </w:lvl>
   </w:abstractNum>
-  <w:abstractNum w:abstractNumId="2" w15:restartNumberingAfterBreak="0">
+  <w:abstractNum w:abstractNumId="4" w15:restartNumberingAfterBreak="0">
     <w:nsid w:val="192D12FC"/>
     <w:multiLevelType w:val="hybridMultilevel"/>
     <w:tmpl w:val="49746A94"/>
@@ -9067,7 +11560,7 @@
       </w:pPr>
     </w:lvl>
   </w:abstractNum>
-  <w:abstractNum w:abstractNumId="3" w15:restartNumberingAfterBreak="0">
+  <w:abstractNum w:abstractNumId="5" w15:restartNumberingAfterBreak="0">
     <w:nsid w:val="196E3BE0"/>
     <w:multiLevelType w:val="hybridMultilevel"/>
     <w:tmpl w:val="B2B09282"/>
@@ -9156,7 +11649,7 @@
       </w:pPr>
     </w:lvl>
   </w:abstractNum>
-  <w:abstractNum w:abstractNumId="4" w15:restartNumberingAfterBreak="0">
+  <w:abstractNum w:abstractNumId="6" w15:restartNumberingAfterBreak="0">
     <w:nsid w:val="26A132D1"/>
     <w:multiLevelType w:val="multilevel"/>
     <w:tmpl w:val="0409001D"/>
@@ -9269,7 +11762,7 @@
       </w:rPr>
     </w:lvl>
   </w:abstractNum>
-  <w:abstractNum w:abstractNumId="5" w15:restartNumberingAfterBreak="0">
+  <w:abstractNum w:abstractNumId="7" w15:restartNumberingAfterBreak="0">
     <w:nsid w:val="26D90F95"/>
     <w:multiLevelType w:val="hybridMultilevel"/>
     <w:tmpl w:val="6D6C5CAC"/>
@@ -9358,7 +11851,7 @@
       </w:pPr>
     </w:lvl>
   </w:abstractNum>
-  <w:abstractNum w:abstractNumId="6" w15:restartNumberingAfterBreak="0">
+  <w:abstractNum w:abstractNumId="8" w15:restartNumberingAfterBreak="0">
     <w:nsid w:val="2DEE3077"/>
     <w:multiLevelType w:val="hybridMultilevel"/>
     <w:tmpl w:val="C3EA6926"/>
@@ -9447,7 +11940,96 @@
       </w:pPr>
     </w:lvl>
   </w:abstractNum>
-  <w:abstractNum w:abstractNumId="7" w15:restartNumberingAfterBreak="0">
+  <w:abstractNum w:abstractNumId="9" w15:restartNumberingAfterBreak="0">
+    <w:nsid w:val="31D3343F"/>
+    <w:multiLevelType w:val="hybridMultilevel"/>
+    <w:tmpl w:val="01349FD2"/>
+    <w:lvl w:ilvl="0" w:tplc="2EA84A20">
+      <w:start w:val="1"/>
+      <w:numFmt w:val="decimal"/>
+      <w:lvlText w:val="%1."/>
+      <w:lvlJc w:val="left"/>
+      <w:pPr>
+        <w:ind w:left="360" w:hanging="360"/>
+      </w:pPr>
+      <w:rPr>
+        <w:rFonts w:hint="default"/>
+      </w:rPr>
+    </w:lvl>
+    <w:lvl w:ilvl="1" w:tplc="04090019" w:tentative="1">
+      <w:start w:val="1"/>
+      <w:numFmt w:val="ideographTraditional"/>
+      <w:lvlText w:val="%2、"/>
+      <w:lvlJc w:val="left"/>
+      <w:pPr>
+        <w:ind w:left="960" w:hanging="480"/>
+      </w:pPr>
+    </w:lvl>
+    <w:lvl w:ilvl="2" w:tplc="0409001B" w:tentative="1">
+      <w:start w:val="1"/>
+      <w:numFmt w:val="lowerRoman"/>
+      <w:lvlText w:val="%3."/>
+      <w:lvlJc w:val="right"/>
+      <w:pPr>
+        <w:ind w:left="1440" w:hanging="480"/>
+      </w:pPr>
+    </w:lvl>
+    <w:lvl w:ilvl="3" w:tplc="0409000F" w:tentative="1">
+      <w:start w:val="1"/>
+      <w:numFmt w:val="decimal"/>
+      <w:lvlText w:val="%4."/>
+      <w:lvlJc w:val="left"/>
+      <w:pPr>
+        <w:ind w:left="1920" w:hanging="480"/>
+      </w:pPr>
+    </w:lvl>
+    <w:lvl w:ilvl="4" w:tplc="04090019" w:tentative="1">
+      <w:start w:val="1"/>
+      <w:numFmt w:val="ideographTraditional"/>
+      <w:lvlText w:val="%5、"/>
+      <w:lvlJc w:val="left"/>
+      <w:pPr>
+        <w:ind w:left="2400" w:hanging="480"/>
+      </w:pPr>
+    </w:lvl>
+    <w:lvl w:ilvl="5" w:tplc="0409001B" w:tentative="1">
+      <w:start w:val="1"/>
+      <w:numFmt w:val="lowerRoman"/>
+      <w:lvlText w:val="%6."/>
+      <w:lvlJc w:val="right"/>
+      <w:pPr>
+        <w:ind w:left="2880" w:hanging="480"/>
+      </w:pPr>
+    </w:lvl>
+    <w:lvl w:ilvl="6" w:tplc="0409000F" w:tentative="1">
+      <w:start w:val="1"/>
+      <w:numFmt w:val="decimal"/>
+      <w:lvlText w:val="%7."/>
+      <w:lvlJc w:val="left"/>
+      <w:pPr>
+        <w:ind w:left="3360" w:hanging="480"/>
+      </w:pPr>
+    </w:lvl>
+    <w:lvl w:ilvl="7" w:tplc="04090019" w:tentative="1">
+      <w:start w:val="1"/>
+      <w:numFmt w:val="ideographTraditional"/>
+      <w:lvlText w:val="%8、"/>
+      <w:lvlJc w:val="left"/>
+      <w:pPr>
+        <w:ind w:left="3840" w:hanging="480"/>
+      </w:pPr>
+    </w:lvl>
+    <w:lvl w:ilvl="8" w:tplc="0409001B" w:tentative="1">
+      <w:start w:val="1"/>
+      <w:numFmt w:val="lowerRoman"/>
+      <w:lvlText w:val="%9."/>
+      <w:lvlJc w:val="right"/>
+      <w:pPr>
+        <w:ind w:left="4320" w:hanging="480"/>
+      </w:pPr>
+    </w:lvl>
+  </w:abstractNum>
+  <w:abstractNum w:abstractNumId="10" w15:restartNumberingAfterBreak="0">
     <w:nsid w:val="33881645"/>
     <w:multiLevelType w:val="hybridMultilevel"/>
     <w:tmpl w:val="1D245BBE"/>
@@ -9560,7 +12142,7 @@
       </w:rPr>
     </w:lvl>
   </w:abstractNum>
-  <w:abstractNum w:abstractNumId="8" w15:restartNumberingAfterBreak="0">
+  <w:abstractNum w:abstractNumId="11" w15:restartNumberingAfterBreak="0">
     <w:nsid w:val="42BB35F6"/>
     <w:multiLevelType w:val="hybridMultilevel"/>
     <w:tmpl w:val="FD3A5AD0"/>
@@ -9649,7 +12231,185 @@
       </w:pPr>
     </w:lvl>
   </w:abstractNum>
-  <w:abstractNum w:abstractNumId="9" w15:restartNumberingAfterBreak="0">
+  <w:abstractNum w:abstractNumId="12" w15:restartNumberingAfterBreak="0">
+    <w:nsid w:val="45187AED"/>
+    <w:multiLevelType w:val="hybridMultilevel"/>
+    <w:tmpl w:val="CE68FA4E"/>
+    <w:lvl w:ilvl="0" w:tplc="3FAAA7C6">
+      <w:start w:val="1"/>
+      <w:numFmt w:val="decimal"/>
+      <w:lvlText w:val="%1."/>
+      <w:lvlJc w:val="left"/>
+      <w:pPr>
+        <w:ind w:left="360" w:hanging="360"/>
+      </w:pPr>
+      <w:rPr>
+        <w:rFonts w:hint="default"/>
+      </w:rPr>
+    </w:lvl>
+    <w:lvl w:ilvl="1" w:tplc="04090019" w:tentative="1">
+      <w:start w:val="1"/>
+      <w:numFmt w:val="ideographTraditional"/>
+      <w:lvlText w:val="%2、"/>
+      <w:lvlJc w:val="left"/>
+      <w:pPr>
+        <w:ind w:left="960" w:hanging="480"/>
+      </w:pPr>
+    </w:lvl>
+    <w:lvl w:ilvl="2" w:tplc="0409001B" w:tentative="1">
+      <w:start w:val="1"/>
+      <w:numFmt w:val="lowerRoman"/>
+      <w:lvlText w:val="%3."/>
+      <w:lvlJc w:val="right"/>
+      <w:pPr>
+        <w:ind w:left="1440" w:hanging="480"/>
+      </w:pPr>
+    </w:lvl>
+    <w:lvl w:ilvl="3" w:tplc="0409000F" w:tentative="1">
+      <w:start w:val="1"/>
+      <w:numFmt w:val="decimal"/>
+      <w:lvlText w:val="%4."/>
+      <w:lvlJc w:val="left"/>
+      <w:pPr>
+        <w:ind w:left="1920" w:hanging="480"/>
+      </w:pPr>
+    </w:lvl>
+    <w:lvl w:ilvl="4" w:tplc="04090019" w:tentative="1">
+      <w:start w:val="1"/>
+      <w:numFmt w:val="ideographTraditional"/>
+      <w:lvlText w:val="%5、"/>
+      <w:lvlJc w:val="left"/>
+      <w:pPr>
+        <w:ind w:left="2400" w:hanging="480"/>
+      </w:pPr>
+    </w:lvl>
+    <w:lvl w:ilvl="5" w:tplc="0409001B" w:tentative="1">
+      <w:start w:val="1"/>
+      <w:numFmt w:val="lowerRoman"/>
+      <w:lvlText w:val="%6."/>
+      <w:lvlJc w:val="right"/>
+      <w:pPr>
+        <w:ind w:left="2880" w:hanging="480"/>
+      </w:pPr>
+    </w:lvl>
+    <w:lvl w:ilvl="6" w:tplc="0409000F" w:tentative="1">
+      <w:start w:val="1"/>
+      <w:numFmt w:val="decimal"/>
+      <w:lvlText w:val="%7."/>
+      <w:lvlJc w:val="left"/>
+      <w:pPr>
+        <w:ind w:left="3360" w:hanging="480"/>
+      </w:pPr>
+    </w:lvl>
+    <w:lvl w:ilvl="7" w:tplc="04090019" w:tentative="1">
+      <w:start w:val="1"/>
+      <w:numFmt w:val="ideographTraditional"/>
+      <w:lvlText w:val="%8、"/>
+      <w:lvlJc w:val="left"/>
+      <w:pPr>
+        <w:ind w:left="3840" w:hanging="480"/>
+      </w:pPr>
+    </w:lvl>
+    <w:lvl w:ilvl="8" w:tplc="0409001B" w:tentative="1">
+      <w:start w:val="1"/>
+      <w:numFmt w:val="lowerRoman"/>
+      <w:lvlText w:val="%9."/>
+      <w:lvlJc w:val="right"/>
+      <w:pPr>
+        <w:ind w:left="4320" w:hanging="480"/>
+      </w:pPr>
+    </w:lvl>
+  </w:abstractNum>
+  <w:abstractNum w:abstractNumId="13" w15:restartNumberingAfterBreak="0">
+    <w:nsid w:val="4DEE7003"/>
+    <w:multiLevelType w:val="hybridMultilevel"/>
+    <w:tmpl w:val="9B2A4170"/>
+    <w:lvl w:ilvl="0" w:tplc="C3DC7186">
+      <w:start w:val="1"/>
+      <w:numFmt w:val="decimal"/>
+      <w:lvlText w:val="%1."/>
+      <w:lvlJc w:val="left"/>
+      <w:pPr>
+        <w:ind w:left="360" w:hanging="360"/>
+      </w:pPr>
+      <w:rPr>
+        <w:rFonts w:hint="default"/>
+      </w:rPr>
+    </w:lvl>
+    <w:lvl w:ilvl="1" w:tplc="04090019" w:tentative="1">
+      <w:start w:val="1"/>
+      <w:numFmt w:val="ideographTraditional"/>
+      <w:lvlText w:val="%2、"/>
+      <w:lvlJc w:val="left"/>
+      <w:pPr>
+        <w:ind w:left="960" w:hanging="480"/>
+      </w:pPr>
+    </w:lvl>
+    <w:lvl w:ilvl="2" w:tplc="0409001B" w:tentative="1">
+      <w:start w:val="1"/>
+      <w:numFmt w:val="lowerRoman"/>
+      <w:lvlText w:val="%3."/>
+      <w:lvlJc w:val="right"/>
+      <w:pPr>
+        <w:ind w:left="1440" w:hanging="480"/>
+      </w:pPr>
+    </w:lvl>
+    <w:lvl w:ilvl="3" w:tplc="0409000F" w:tentative="1">
+      <w:start w:val="1"/>
+      <w:numFmt w:val="decimal"/>
+      <w:lvlText w:val="%4."/>
+      <w:lvlJc w:val="left"/>
+      <w:pPr>
+        <w:ind w:left="1920" w:hanging="480"/>
+      </w:pPr>
+    </w:lvl>
+    <w:lvl w:ilvl="4" w:tplc="04090019" w:tentative="1">
+      <w:start w:val="1"/>
+      <w:numFmt w:val="ideographTraditional"/>
+      <w:lvlText w:val="%5、"/>
+      <w:lvlJc w:val="left"/>
+      <w:pPr>
+        <w:ind w:left="2400" w:hanging="480"/>
+      </w:pPr>
+    </w:lvl>
+    <w:lvl w:ilvl="5" w:tplc="0409001B" w:tentative="1">
+      <w:start w:val="1"/>
+      <w:numFmt w:val="lowerRoman"/>
+      <w:lvlText w:val="%6."/>
+      <w:lvlJc w:val="right"/>
+      <w:pPr>
+        <w:ind w:left="2880" w:hanging="480"/>
+      </w:pPr>
+    </w:lvl>
+    <w:lvl w:ilvl="6" w:tplc="0409000F" w:tentative="1">
+      <w:start w:val="1"/>
+      <w:numFmt w:val="decimal"/>
+      <w:lvlText w:val="%7."/>
+      <w:lvlJc w:val="left"/>
+      <w:pPr>
+        <w:ind w:left="3360" w:hanging="480"/>
+      </w:pPr>
+    </w:lvl>
+    <w:lvl w:ilvl="7" w:tplc="04090019" w:tentative="1">
+      <w:start w:val="1"/>
+      <w:numFmt w:val="ideographTraditional"/>
+      <w:lvlText w:val="%8、"/>
+      <w:lvlJc w:val="left"/>
+      <w:pPr>
+        <w:ind w:left="3840" w:hanging="480"/>
+      </w:pPr>
+    </w:lvl>
+    <w:lvl w:ilvl="8" w:tplc="0409001B" w:tentative="1">
+      <w:start w:val="1"/>
+      <w:numFmt w:val="lowerRoman"/>
+      <w:lvlText w:val="%9."/>
+      <w:lvlJc w:val="right"/>
+      <w:pPr>
+        <w:ind w:left="4320" w:hanging="480"/>
+      </w:pPr>
+    </w:lvl>
+  </w:abstractNum>
+  <w:abstractNum w:abstractNumId="14" w15:restartNumberingAfterBreak="0">
     <w:nsid w:val="596E08D0"/>
     <w:multiLevelType w:val="hybridMultilevel"/>
     <w:tmpl w:val="925E873C"/>
@@ -9738,7 +12498,7 @@
       </w:pPr>
     </w:lvl>
   </w:abstractNum>
-  <w:abstractNum w:abstractNumId="10" w15:restartNumberingAfterBreak="0">
+  <w:abstractNum w:abstractNumId="15" w15:restartNumberingAfterBreak="0">
     <w:nsid w:val="5B522CCC"/>
     <w:multiLevelType w:val="hybridMultilevel"/>
     <w:tmpl w:val="FEC45A66"/>
@@ -9827,7 +12587,7 @@
       </w:pPr>
     </w:lvl>
   </w:abstractNum>
-  <w:abstractNum w:abstractNumId="11" w15:restartNumberingAfterBreak="0">
+  <w:abstractNum w:abstractNumId="16" w15:restartNumberingAfterBreak="0">
     <w:nsid w:val="61484B3F"/>
     <w:multiLevelType w:val="hybridMultilevel"/>
     <w:tmpl w:val="6E588876"/>
@@ -9919,7 +12679,274 @@
       </w:pPr>
     </w:lvl>
   </w:abstractNum>
-  <w:abstractNum w:abstractNumId="12" w15:restartNumberingAfterBreak="0">
+  <w:abstractNum w:abstractNumId="17" w15:restartNumberingAfterBreak="0">
+    <w:nsid w:val="6D7E5314"/>
+    <w:multiLevelType w:val="hybridMultilevel"/>
+    <w:tmpl w:val="CC989D54"/>
+    <w:lvl w:ilvl="0" w:tplc="6FF0C158">
+      <w:start w:val="1"/>
+      <w:numFmt w:val="decimal"/>
+      <w:lvlText w:val="%1."/>
+      <w:lvlJc w:val="left"/>
+      <w:pPr>
+        <w:ind w:left="360" w:hanging="360"/>
+      </w:pPr>
+      <w:rPr>
+        <w:rFonts w:hint="default"/>
+      </w:rPr>
+    </w:lvl>
+    <w:lvl w:ilvl="1" w:tplc="04090019" w:tentative="1">
+      <w:start w:val="1"/>
+      <w:numFmt w:val="ideographTraditional"/>
+      <w:lvlText w:val="%2、"/>
+      <w:lvlJc w:val="left"/>
+      <w:pPr>
+        <w:ind w:left="960" w:hanging="480"/>
+      </w:pPr>
+    </w:lvl>
+    <w:lvl w:ilvl="2" w:tplc="0409001B" w:tentative="1">
+      <w:start w:val="1"/>
+      <w:numFmt w:val="lowerRoman"/>
+      <w:lvlText w:val="%3."/>
+      <w:lvlJc w:val="right"/>
+      <w:pPr>
+        <w:ind w:left="1440" w:hanging="480"/>
+      </w:pPr>
+    </w:lvl>
+    <w:lvl w:ilvl="3" w:tplc="0409000F" w:tentative="1">
+      <w:start w:val="1"/>
+      <w:numFmt w:val="decimal"/>
+      <w:lvlText w:val="%4."/>
+      <w:lvlJc w:val="left"/>
+      <w:pPr>
+        <w:ind w:left="1920" w:hanging="480"/>
+      </w:pPr>
+    </w:lvl>
+    <w:lvl w:ilvl="4" w:tplc="04090019" w:tentative="1">
+      <w:start w:val="1"/>
+      <w:numFmt w:val="ideographTraditional"/>
+      <w:lvlText w:val="%5、"/>
+      <w:lvlJc w:val="left"/>
+      <w:pPr>
+        <w:ind w:left="2400" w:hanging="480"/>
+      </w:pPr>
+    </w:lvl>
+    <w:lvl w:ilvl="5" w:tplc="0409001B" w:tentative="1">
+      <w:start w:val="1"/>
+      <w:numFmt w:val="lowerRoman"/>
+      <w:lvlText w:val="%6."/>
+      <w:lvlJc w:val="right"/>
+      <w:pPr>
+        <w:ind w:left="2880" w:hanging="480"/>
+      </w:pPr>
+    </w:lvl>
+    <w:lvl w:ilvl="6" w:tplc="0409000F" w:tentative="1">
+      <w:start w:val="1"/>
+      <w:numFmt w:val="decimal"/>
+      <w:lvlText w:val="%7."/>
+      <w:lvlJc w:val="left"/>
+      <w:pPr>
+        <w:ind w:left="3360" w:hanging="480"/>
+      </w:pPr>
+    </w:lvl>
+    <w:lvl w:ilvl="7" w:tplc="04090019" w:tentative="1">
+      <w:start w:val="1"/>
+      <w:numFmt w:val="ideographTraditional"/>
+      <w:lvlText w:val="%8、"/>
+      <w:lvlJc w:val="left"/>
+      <w:pPr>
+        <w:ind w:left="3840" w:hanging="480"/>
+      </w:pPr>
+    </w:lvl>
+    <w:lvl w:ilvl="8" w:tplc="0409001B" w:tentative="1">
+      <w:start w:val="1"/>
+      <w:numFmt w:val="lowerRoman"/>
+      <w:lvlText w:val="%9."/>
+      <w:lvlJc w:val="right"/>
+      <w:pPr>
+        <w:ind w:left="4320" w:hanging="480"/>
+      </w:pPr>
+    </w:lvl>
+  </w:abstractNum>
+  <w:abstractNum w:abstractNumId="18" w15:restartNumberingAfterBreak="0">
+    <w:nsid w:val="738501C6"/>
+    <w:multiLevelType w:val="hybridMultilevel"/>
+    <w:tmpl w:val="320682C0"/>
+    <w:lvl w:ilvl="0" w:tplc="5D060ECE">
+      <w:start w:val="1"/>
+      <w:numFmt w:val="decimal"/>
+      <w:lvlText w:val="%1."/>
+      <w:lvlJc w:val="left"/>
+      <w:pPr>
+        <w:ind w:left="360" w:hanging="360"/>
+      </w:pPr>
+      <w:rPr>
+        <w:rFonts w:hint="default"/>
+      </w:rPr>
+    </w:lvl>
+    <w:lvl w:ilvl="1" w:tplc="04090019" w:tentative="1">
+      <w:start w:val="1"/>
+      <w:numFmt w:val="ideographTraditional"/>
+      <w:lvlText w:val="%2、"/>
+      <w:lvlJc w:val="left"/>
+      <w:pPr>
+        <w:ind w:left="960" w:hanging="480"/>
+      </w:pPr>
+    </w:lvl>
+    <w:lvl w:ilvl="2" w:tplc="0409001B" w:tentative="1">
+      <w:start w:val="1"/>
+      <w:numFmt w:val="lowerRoman"/>
+      <w:lvlText w:val="%3."/>
+      <w:lvlJc w:val="right"/>
+      <w:pPr>
+        <w:ind w:left="1440" w:hanging="480"/>
+      </w:pPr>
+    </w:lvl>
+    <w:lvl w:ilvl="3" w:tplc="0409000F" w:tentative="1">
+      <w:start w:val="1"/>
+      <w:numFmt w:val="decimal"/>
+      <w:lvlText w:val="%4."/>
+      <w:lvlJc w:val="left"/>
+      <w:pPr>
+        <w:ind w:left="1920" w:hanging="480"/>
+      </w:pPr>
+    </w:lvl>
+    <w:lvl w:ilvl="4" w:tplc="04090019" w:tentative="1">
+      <w:start w:val="1"/>
+      <w:numFmt w:val="ideographTraditional"/>
+      <w:lvlText w:val="%5、"/>
+      <w:lvlJc w:val="left"/>
+      <w:pPr>
+        <w:ind w:left="2400" w:hanging="480"/>
+      </w:pPr>
+    </w:lvl>
+    <w:lvl w:ilvl="5" w:tplc="0409001B" w:tentative="1">
+      <w:start w:val="1"/>
+      <w:numFmt w:val="lowerRoman"/>
+      <w:lvlText w:val="%6."/>
+      <w:lvlJc w:val="right"/>
+      <w:pPr>
+        <w:ind w:left="2880" w:hanging="480"/>
+      </w:pPr>
+    </w:lvl>
+    <w:lvl w:ilvl="6" w:tplc="0409000F" w:tentative="1">
+      <w:start w:val="1"/>
+      <w:numFmt w:val="decimal"/>
+      <w:lvlText w:val="%7."/>
+      <w:lvlJc w:val="left"/>
+      <w:pPr>
+        <w:ind w:left="3360" w:hanging="480"/>
+      </w:pPr>
+    </w:lvl>
+    <w:lvl w:ilvl="7" w:tplc="04090019" w:tentative="1">
+      <w:start w:val="1"/>
+      <w:numFmt w:val="ideographTraditional"/>
+      <w:lvlText w:val="%8、"/>
+      <w:lvlJc w:val="left"/>
+      <w:pPr>
+        <w:ind w:left="3840" w:hanging="480"/>
+      </w:pPr>
+    </w:lvl>
+    <w:lvl w:ilvl="8" w:tplc="0409001B" w:tentative="1">
+      <w:start w:val="1"/>
+      <w:numFmt w:val="lowerRoman"/>
+      <w:lvlText w:val="%9."/>
+      <w:lvlJc w:val="right"/>
+      <w:pPr>
+        <w:ind w:left="4320" w:hanging="480"/>
+      </w:pPr>
+    </w:lvl>
+  </w:abstractNum>
+  <w:abstractNum w:abstractNumId="19" w15:restartNumberingAfterBreak="0">
+    <w:nsid w:val="75132AAD"/>
+    <w:multiLevelType w:val="hybridMultilevel"/>
+    <w:tmpl w:val="A95CAD9A"/>
+    <w:lvl w:ilvl="0" w:tplc="AEF8FD50">
+      <w:start w:val="1"/>
+      <w:numFmt w:val="decimal"/>
+      <w:lvlText w:val="%1."/>
+      <w:lvlJc w:val="left"/>
+      <w:pPr>
+        <w:ind w:left="360" w:hanging="360"/>
+      </w:pPr>
+      <w:rPr>
+        <w:rFonts w:hint="default"/>
+      </w:rPr>
+    </w:lvl>
+    <w:lvl w:ilvl="1" w:tplc="04090019" w:tentative="1">
+      <w:start w:val="1"/>
+      <w:numFmt w:val="ideographTraditional"/>
+      <w:lvlText w:val="%2、"/>
+      <w:lvlJc w:val="left"/>
+      <w:pPr>
+        <w:ind w:left="960" w:hanging="480"/>
+      </w:pPr>
+    </w:lvl>
+    <w:lvl w:ilvl="2" w:tplc="0409001B" w:tentative="1">
+      <w:start w:val="1"/>
+      <w:numFmt w:val="lowerRoman"/>
+      <w:lvlText w:val="%3."/>
+      <w:lvlJc w:val="right"/>
+      <w:pPr>
+        <w:ind w:left="1440" w:hanging="480"/>
+      </w:pPr>
+    </w:lvl>
+    <w:lvl w:ilvl="3" w:tplc="0409000F" w:tentative="1">
+      <w:start w:val="1"/>
+      <w:numFmt w:val="decimal"/>
+      <w:lvlText w:val="%4."/>
+      <w:lvlJc w:val="left"/>
+      <w:pPr>
+        <w:ind w:left="1920" w:hanging="480"/>
+      </w:pPr>
+    </w:lvl>
+    <w:lvl w:ilvl="4" w:tplc="04090019" w:tentative="1">
+      <w:start w:val="1"/>
+      <w:numFmt w:val="ideographTraditional"/>
+      <w:lvlText w:val="%5、"/>
+      <w:lvlJc w:val="left"/>
+      <w:pPr>
+        <w:ind w:left="2400" w:hanging="480"/>
+      </w:pPr>
+    </w:lvl>
+    <w:lvl w:ilvl="5" w:tplc="0409001B" w:tentative="1">
+      <w:start w:val="1"/>
+      <w:numFmt w:val="lowerRoman"/>
+      <w:lvlText w:val="%6."/>
+      <w:lvlJc w:val="right"/>
+      <w:pPr>
+        <w:ind w:left="2880" w:hanging="480"/>
+      </w:pPr>
+    </w:lvl>
+    <w:lvl w:ilvl="6" w:tplc="0409000F" w:tentative="1">
+      <w:start w:val="1"/>
+      <w:numFmt w:val="decimal"/>
+      <w:lvlText w:val="%7."/>
+      <w:lvlJc w:val="left"/>
+      <w:pPr>
+        <w:ind w:left="3360" w:hanging="480"/>
+      </w:pPr>
+    </w:lvl>
+    <w:lvl w:ilvl="7" w:tplc="04090019" w:tentative="1">
+      <w:start w:val="1"/>
+      <w:numFmt w:val="ideographTraditional"/>
+      <w:lvlText w:val="%8、"/>
+      <w:lvlJc w:val="left"/>
+      <w:pPr>
+        <w:ind w:left="3840" w:hanging="480"/>
+      </w:pPr>
+    </w:lvl>
+    <w:lvl w:ilvl="8" w:tplc="0409001B" w:tentative="1">
+      <w:start w:val="1"/>
+      <w:numFmt w:val="lowerRoman"/>
+      <w:lvlText w:val="%9."/>
+      <w:lvlJc w:val="right"/>
+      <w:pPr>
+        <w:ind w:left="4320" w:hanging="480"/>
+      </w:pPr>
+    </w:lvl>
+  </w:abstractNum>
+  <w:abstractNum w:abstractNumId="20" w15:restartNumberingAfterBreak="0">
     <w:nsid w:val="7E3F12D6"/>
     <w:multiLevelType w:val="hybridMultilevel"/>
     <w:tmpl w:val="4DA8B46E"/>
@@ -10033,43 +13060,67 @@
     </w:lvl>
   </w:abstractNum>
   <w:num w:numId="1">
+    <w:abstractNumId w:val="1"/>
+  </w:num>
+  <w:num w:numId="2">
+    <w:abstractNumId w:val="6"/>
+  </w:num>
+  <w:num w:numId="3">
+    <w:abstractNumId w:val="20"/>
+  </w:num>
+  <w:num w:numId="4">
+    <w:abstractNumId w:val="10"/>
+  </w:num>
+  <w:num w:numId="5">
+    <w:abstractNumId w:val="16"/>
+  </w:num>
+  <w:num w:numId="6">
+    <w:abstractNumId w:val="5"/>
+  </w:num>
+  <w:num w:numId="7">
+    <w:abstractNumId w:val="4"/>
+  </w:num>
+  <w:num w:numId="8">
+    <w:abstractNumId w:val="3"/>
+  </w:num>
+  <w:num w:numId="9">
+    <w:abstractNumId w:val="15"/>
+  </w:num>
+  <w:num w:numId="10">
+    <w:abstractNumId w:val="7"/>
+  </w:num>
+  <w:num w:numId="11">
+    <w:abstractNumId w:val="14"/>
+  </w:num>
+  <w:num w:numId="12">
+    <w:abstractNumId w:val="11"/>
+  </w:num>
+  <w:num w:numId="13">
+    <w:abstractNumId w:val="8"/>
+  </w:num>
+  <w:num w:numId="14">
+    <w:abstractNumId w:val="9"/>
+  </w:num>
+  <w:num w:numId="15">
+    <w:abstractNumId w:val="12"/>
+  </w:num>
+  <w:num w:numId="16">
+    <w:abstractNumId w:val="19"/>
+  </w:num>
+  <w:num w:numId="17">
+    <w:abstractNumId w:val="17"/>
+  </w:num>
+  <w:num w:numId="18">
+    <w:abstractNumId w:val="13"/>
+  </w:num>
+  <w:num w:numId="19">
     <w:abstractNumId w:val="0"/>
   </w:num>
-  <w:num w:numId="2">
-    <w:abstractNumId w:val="4"/>
+  <w:num w:numId="20">
+    <w:abstractNumId w:val="18"/>
   </w:num>
-  <w:num w:numId="3">
-    <w:abstractNumId w:val="12"/>
-  </w:num>
-  <w:num w:numId="4">
-    <w:abstractNumId w:val="7"/>
-  </w:num>
-  <w:num w:numId="5">
-    <w:abstractNumId w:val="11"/>
-  </w:num>
-  <w:num w:numId="6">
-    <w:abstractNumId w:val="3"/>
-  </w:num>
-  <w:num w:numId="7">
+  <w:num w:numId="21">
     <w:abstractNumId w:val="2"/>
-  </w:num>
-  <w:num w:numId="8">
-    <w:abstractNumId w:val="1"/>
-  </w:num>
-  <w:num w:numId="9">
-    <w:abstractNumId w:val="10"/>
-  </w:num>
-  <w:num w:numId="10">
-    <w:abstractNumId w:val="5"/>
-  </w:num>
-  <w:num w:numId="11">
-    <w:abstractNumId w:val="9"/>
-  </w:num>
-  <w:num w:numId="12">
-    <w:abstractNumId w:val="8"/>
-  </w:num>
-  <w:num w:numId="13">
-    <w:abstractNumId w:val="6"/>
   </w:num>
 </w:numbering>
 </file>

</xml_diff>